<commit_message>
Extensive edits; major rewrite of Background section
Extensive rewrites, including a major rewrite of Background section.
</commit_message>
<xml_diff>
--- a/MedInfoSub_Mayla Boguslav_IAAvsFmeasure_revised.docx
+++ b/MedInfoSub_Mayla Boguslav_IAAvsFmeasure_revised.docx
@@ -1,6 +1,6 @@
 
 <file path=word/document.xml><?xml version="1.0" encoding="utf-8"?>
-<w:document xmlns:wpc="http://schemas.microsoft.com/office/word/2010/wordprocessingCanvas" xmlns:cx="http://schemas.microsoft.com/office/drawing/2014/chartex" xmlns:cx1="http://schemas.microsoft.com/office/drawing/2015/9/8/chartex" xmlns:cx2="http://schemas.microsoft.com/office/drawing/2015/10/21/chartex" xmlns:cx3="http://schemas.microsoft.com/office/drawing/2016/5/9/chartex" xmlns:cx4="http://schemas.microsoft.com/office/drawing/2016/5/10/chartex" xmlns:cx5="http://schemas.microsoft.com/office/drawing/2016/5/11/chartex" xmlns:mc="http://schemas.openxmlformats.org/markup-compatibility/2006" xmlns:o="urn:schemas-microsoft-com:office:office" xmlns:r="http://schemas.openxmlformats.org/officeDocument/2006/relationships" xmlns:m="http://schemas.openxmlformats.org/officeDocument/2006/math" xmlns:v="urn:schemas-microsoft-com:vml" xmlns:wp14="http://schemas.microsoft.com/office/word/2010/wordprocessingDrawing" xmlns:wp="http://schemas.openxmlformats.org/drawingml/2006/wordprocessingDrawing" xmlns:w10="urn:schemas-microsoft-com:office:word" xmlns:w="http://schemas.openxmlformats.org/wordprocessingml/2006/main" xmlns:w14="http://schemas.microsoft.com/office/word/2010/wordml" xmlns:w15="http://schemas.microsoft.com/office/word/2012/wordml" xmlns:w16se="http://schemas.microsoft.com/office/word/2015/wordml/symex" xmlns:wpg="http://schemas.microsoft.com/office/word/2010/wordprocessingGroup" xmlns:wpi="http://schemas.microsoft.com/office/word/2010/wordprocessingInk" xmlns:wne="http://schemas.microsoft.com/office/word/2006/wordml" xmlns:wps="http://schemas.microsoft.com/office/word/2010/wordprocessingShape" mc:Ignorable="w14 w15 w16se wp14">
+<w:document xmlns:wpc="http://schemas.microsoft.com/office/word/2010/wordprocessingCanvas" xmlns:mo="http://schemas.microsoft.com/office/mac/office/2008/main" xmlns:mc="http://schemas.openxmlformats.org/markup-compatibility/2006" xmlns:mv="urn:schemas-microsoft-com:mac:vml" xmlns:o="urn:schemas-microsoft-com:office:office" xmlns:r="http://schemas.openxmlformats.org/officeDocument/2006/relationships" xmlns:m="http://schemas.openxmlformats.org/officeDocument/2006/math" xmlns:v="urn:schemas-microsoft-com:vml" xmlns:wp14="http://schemas.microsoft.com/office/word/2010/wordprocessingDrawing" xmlns:wp="http://schemas.openxmlformats.org/drawingml/2006/wordprocessingDrawing" xmlns:w10="urn:schemas-microsoft-com:office:word" xmlns:w="http://schemas.openxmlformats.org/wordprocessingml/2006/main" xmlns:w14="http://schemas.microsoft.com/office/word/2010/wordml" xmlns:w15="http://schemas.microsoft.com/office/word/2012/wordml" xmlns:wpg="http://schemas.microsoft.com/office/word/2010/wordprocessingGroup" xmlns:wpi="http://schemas.microsoft.com/office/word/2010/wordprocessingInk" xmlns:wne="http://schemas.microsoft.com/office/word/2006/wordml" xmlns:wps="http://schemas.microsoft.com/office/word/2010/wordprocessingShape" mc:Ignorable="w14 w15 wp14">
   <w:body>
     <w:p>
       <w:pPr>
@@ -9,8 +9,6 @@
           <w:noProof/>
         </w:rPr>
       </w:pPr>
-      <w:bookmarkStart w:id="0" w:name="_GoBack"/>
-      <w:bookmarkEnd w:id="0"/>
       <w:r>
         <w:rPr>
           <w:noProof/>
@@ -125,12 +123,14 @@
         <w:pStyle w:val="5AbstractHeader"/>
       </w:pPr>
       <w:r>
+        <w:lastRenderedPageBreak/>
         <w:t>Abstract</w:t>
       </w:r>
     </w:p>
     <w:p>
       <w:pPr>
         <w:pStyle w:val="7KeywordHeader"/>
+        <w:jc w:val="both"/>
         <w:rPr>
           <w:b w:val="0"/>
         </w:rPr>
@@ -139,121 +139,121 @@
         <w:rPr>
           <w:b w:val="0"/>
         </w:rPr>
-        <w:t>To classify texts i</w:t>
+        <w:t xml:space="preserve">Human-annotated data is a fundamental part of natural language processing system development and evaluation.  The quality of that data is typically assessed by calculating the agreement between the annotators.  It </w:t>
       </w:r>
       <w:r>
         <w:rPr>
           <w:b w:val="0"/>
         </w:rPr>
-        <w:t>n natural</w:t>
+        <w:t>is widely assumed</w:t>
       </w:r>
       <w:r>
         <w:rPr>
           <w:b w:val="0"/>
         </w:rPr>
-        <w:t xml:space="preserve"> language processing</w:t>
+        <w:t xml:space="preserve"> that</w:t>
       </w:r>
       <w:r>
         <w:rPr>
           <w:b w:val="0"/>
         </w:rPr>
-        <w:t>,</w:t>
+        <w:t xml:space="preserve"> </w:t>
       </w:r>
       <w:r>
         <w:rPr>
           <w:b w:val="0"/>
         </w:rPr>
-        <w:t xml:space="preserve"> w</w:t>
+        <w:t>this</w:t>
       </w:r>
       <w:r>
         <w:rPr>
           <w:b w:val="0"/>
         </w:rPr>
-        <w:t xml:space="preserve">e compute the agreement between annotators – </w:t>
+        <w:t xml:space="preserve"> agreement between annotators </w:t>
       </w:r>
       <w:r>
         <w:rPr>
           <w:b w:val="0"/>
         </w:rPr>
-        <w:t>do</w:t>
+        <w:t xml:space="preserve">is the upper limit on system </w:t>
       </w:r>
       <w:r>
         <w:rPr>
           <w:b w:val="0"/>
         </w:rPr>
-        <w:t xml:space="preserve"> annotators </w:t>
+        <w:t>perform</w:t>
       </w:r>
       <w:r>
         <w:rPr>
           <w:b w:val="0"/>
         </w:rPr>
-        <w:t>classify texts the same?</w:t>
+        <w:t>ance</w:t>
       </w:r>
       <w:r>
         <w:rPr>
           <w:b w:val="0"/>
         </w:rPr>
-        <w:t xml:space="preserve"> It’s often thought</w:t>
+        <w:t xml:space="preserve"> in natural language processing</w:t>
       </w:r>
       <w:r>
         <w:rPr>
           <w:b w:val="0"/>
         </w:rPr>
-        <w:t xml:space="preserve"> that</w:t>
+        <w:t>: if humans can’t agree with each other about the classification more than some percentage of the t</w:t>
       </w:r>
       <w:r>
         <w:rPr>
           <w:b w:val="0"/>
         </w:rPr>
-        <w:t xml:space="preserve"> the agreement between annotators </w:t>
+        <w:t>ime, then we don’t</w:t>
       </w:r>
       <w:r>
         <w:rPr>
           <w:b w:val="0"/>
         </w:rPr>
-        <w:t xml:space="preserve">is the upper limit on system </w:t>
+        <w:t xml:space="preserve"> expect a computer to do any better. We trace the logical positivist roots of the motivation for measuring inter-annotator agreement, </w:t>
       </w:r>
       <w:r>
         <w:rPr>
           <w:b w:val="0"/>
         </w:rPr>
-        <w:t>perform</w:t>
+        <w:t>demonstrate the prevalence of</w:t>
       </w:r>
       <w:r>
         <w:rPr>
           <w:b w:val="0"/>
         </w:rPr>
-        <w:t>ance</w:t>
+        <w:t xml:space="preserve"> the widely-held </w:t>
       </w:r>
       <w:r>
         <w:rPr>
           <w:b w:val="0"/>
         </w:rPr>
-        <w:t>: if humans can’t agree with each other about the classification more than some percentage of the t</w:t>
+        <w:t>assumption</w:t>
       </w:r>
       <w:r>
         <w:rPr>
           <w:b w:val="0"/>
         </w:rPr>
-        <w:t>ime, then we don’t</w:t>
+        <w:t xml:space="preserve"> about the relationship between inter-annotator agreement and system performanc</w:t>
       </w:r>
       <w:r>
         <w:rPr>
           <w:b w:val="0"/>
         </w:rPr>
-        <w:t xml:space="preserve"> expect a computer to do any better. We trace the logical positivist roots of the motivation for measuring inter-annotator agreement, trace the origins of the widely-held belief about the relationship between inter-annotator agreement and system performanc</w:t>
+        <w:t>e</w:t>
       </w:r>
       <w:r>
         <w:rPr>
           <w:b w:val="0"/>
         </w:rPr>
-        <w:t>e, and present data on 6 articles</w:t>
+        <w:t xml:space="preserve">, and present data </w:t>
       </w:r>
       <w:r>
         <w:rPr>
           <w:b w:val="0"/>
         </w:rPr>
-        <w:t xml:space="preserve"> that suggest</w:t>
+        <w:t>that suggest</w:t>
       </w:r>
       <w:r>
         <w:rPr>
@@ -265,19 +265,37 @@
         <w:rPr>
           <w:b w:val="0"/>
         </w:rPr>
-        <w:t xml:space="preserve"> bound, with evidence from the biomedical and</w:t>
+        <w:t xml:space="preserve"> bound</w:t>
       </w:r>
       <w:r>
         <w:rPr>
           <w:b w:val="0"/>
         </w:rPr>
-        <w:t xml:space="preserve"> general domains.</w:t>
+        <w:t xml:space="preserve"> on language processing performance</w:t>
       </w:r>
       <w:r>
         <w:rPr>
           <w:b w:val="0"/>
         </w:rPr>
-        <w:t xml:space="preserve"> Further, we found a significantly positive correlation between inter-annotator agreement and system performance.</w:t>
+        <w:t>.</w:t>
+      </w:r>
+      <w:r>
+        <w:rPr>
+          <w:b w:val="0"/>
+        </w:rPr>
+        <w:t xml:space="preserve"> </w:t>
+      </w:r>
+      <w:r>
+        <w:rPr>
+          <w:b w:val="0"/>
+        </w:rPr>
+        <w:t>Statistical modeling shows that attested system performance in excess of inter-annotator agreement is a real phenomenon and not simply noise</w:t>
+      </w:r>
+      <w:r>
+        <w:rPr>
+          <w:b w:val="0"/>
+        </w:rPr>
+        <w:t>.</w:t>
       </w:r>
       <w:r>
         <w:rPr>
@@ -326,16 +344,44 @@
         <w:pStyle w:val="DBodyText"/>
       </w:pPr>
       <w:r>
-        <w:t xml:space="preserve">Machine learning has become one of the dominant paradigms </w:t>
-      </w:r>
-      <w:r>
-        <w:t xml:space="preserve">in natural language processing both </w:t>
-      </w:r>
-      <w:r>
-        <w:t>in the biomed</w:t>
-      </w:r>
-      <w:r>
-        <w:t>ical and general domain</w:t>
+        <w:t xml:space="preserve">The Code of Ethics and Professional Conduct of the Association for Computing Machinery includes the imperative to share knowledge of the </w:t>
+      </w:r>
+      <w:r>
+        <w:rPr>
+          <w:i/>
+          <w:iCs/>
+        </w:rPr>
+        <w:t>limitations</w:t>
+      </w:r>
+      <w:r>
+        <w:t xml:space="preserve"> of computer systems (ACM Code of Ethics and Professional Conduct 2.7) </w:t>
+      </w:r>
+      <w:r>
+        <w:fldChar w:fldCharType="begin"/>
+      </w:r>
+      <w:r>
+        <w:instrText xml:space="preserve"> ADDIN EN.CITE &lt;EndNote&gt;&lt;Cite&gt;&lt;Author&gt;Anderson&lt;/Author&gt;&lt;Year&gt;1992&lt;/Year&gt;&lt;RecNum&gt;23&lt;/RecNum&gt;&lt;DisplayText&gt;[1]&lt;/DisplayText&gt;&lt;record&gt;&lt;rec-number&gt;23&lt;/rec-number&gt;&lt;foreign-keys&gt;&lt;key app="EN" db-id="0zprsadv8f2wpbe5v0r5wa0j59xspaf5z5s9" timestamp="1480473991"&gt;23&lt;/key&gt;&lt;/foreign-keys&gt;&lt;ref-type name="Web Page"&gt;12&lt;/ref-type&gt;&lt;contributors&gt;&lt;authors&gt;&lt;author&gt;Ronald E. Anderson&lt;/author&gt;&lt;author&gt;Gerald Engel&lt;/author&gt;&lt;author&gt;Donald Gotterbarn&lt;/author&gt;&lt;author&gt;Grace C. Hertlein&lt;/author&gt;&lt;author&gt;Alex Hoffman&lt;/author&gt;&lt;author&gt;Bruce Jawer&lt;/author&gt;&lt;author&gt;Deborah G. Johnson&lt;/author&gt;&lt;author&gt;Doris K. Lidtke&lt;/author&gt;&lt;author&gt;Joyce Currie Little&lt;/author&gt;&lt;author&gt;Dianne Martin&lt;/author&gt;&lt;author&gt;Donn B. Parker&lt;/author&gt;&lt;author&gt;Judith A. Perrolle&lt;/author&gt;&lt;author&gt;Richard S. Rosenberg&lt;/author&gt;&lt;/authors&gt;&lt;/contributors&gt;&lt;titles&gt;&lt;title&gt;ACM Code of Ethics and Professional Conduct&lt;/title&gt;&lt;/titles&gt;&lt;volume&gt;2016&lt;/volume&gt;&lt;number&gt;11/29/2016&lt;/number&gt;&lt;dates&gt;&lt;year&gt;1992&lt;/year&gt;&lt;/dates&gt;&lt;pub-location&gt;ACM&lt;/pub-location&gt;&lt;urls&gt;&lt;related-urls&gt;&lt;url&gt;https://www.acm.org/about-acm/acm-code-of-ethics-and-professional-conduct&lt;/url&gt;&lt;/related-urls&gt;&lt;/urls&gt;&lt;/record&gt;&lt;/Cite&gt;&lt;/EndNote&gt;</w:instrText>
+      </w:r>
+      <w:r>
+        <w:fldChar w:fldCharType="separate"/>
+      </w:r>
+      <w:r>
+        <w:t>[1]</w:t>
+      </w:r>
+      <w:r>
+        <w:fldChar w:fldCharType="end"/>
+      </w:r>
+      <w:r>
+        <w:t xml:space="preserve">. </w:t>
+      </w:r>
+      <w:r>
+        <w:t xml:space="preserve">In natural language processing, </w:t>
+      </w:r>
+      <w:r>
+        <w:t>h</w:t>
+      </w:r>
+      <w:r>
+        <w:t>uman-annotated data is at the foundation of most evaluation studies in natural language processing</w:t>
       </w:r>
       <w:r>
         <w:t xml:space="preserve"> </w:t>
@@ -356,188 +402,210 @@
         <w:fldChar w:fldCharType="end"/>
       </w:r>
       <w:r>
-        <w:t>. Within machine learning, the dominant paradigm is supervised machine learning</w:t>
+        <w:t>, and therefore crucial to understanding the limits of our work</w:t>
+      </w:r>
+      <w:r>
+        <w:t xml:space="preserve">. </w:t>
+      </w:r>
+      <w:r>
+        <w:t>It is</w:t>
+      </w:r>
+      <w:r>
+        <w:t xml:space="preserve"> </w:t>
+      </w:r>
+      <w:r>
+        <w:t>standard practice to measure the</w:t>
+      </w:r>
+      <w:r>
+        <w:t xml:space="preserve"> quality </w:t>
+      </w:r>
+      <w:r>
+        <w:t xml:space="preserve">of that data </w:t>
+      </w:r>
+      <w:r>
+        <w:t>by assessing the extent to which humans agreed with each other in the task of producing it</w:t>
+      </w:r>
+      <w:r>
+        <w:t xml:space="preserve"> </w:t>
+      </w:r>
+      <w:r>
+        <w:fldChar w:fldCharType="begin"/>
+      </w:r>
+      <w:r>
+        <w:instrText xml:space="preserve"> ADDIN EN.CITE &lt;EndNote&gt;&lt;Cite&gt;&lt;Author&gt;Pustejovsky&lt;/Author&gt;&lt;Year&gt;2013&lt;/Year&gt;&lt;RecNum&gt;2&lt;/RecNum&gt;&lt;DisplayText&gt;[17]&lt;/DisplayText&gt;&lt;record&gt;&lt;rec-number&gt;2&lt;/rec-number&gt;&lt;foreign-keys&gt;&lt;key app="EN" db-id="0zprsadv8f2wpbe5v0r5wa0j59xspaf5z5s9" timestamp="1480465186"&gt;2&lt;/key&gt;&lt;/foreign-keys&gt;&lt;ref-type name="Book"&gt;6&lt;/ref-type&gt;&lt;contributors&gt;&lt;authors&gt;&lt;author&gt;Pustejovsky, J.&lt;/author&gt;&lt;author&gt;Stubbs, Amber&lt;/author&gt;&lt;/authors&gt;&lt;/contributors&gt;&lt;titles&gt;&lt;title&gt;Natural language annotation for machine learning&lt;/title&gt;&lt;/titles&gt;&lt;pages&gt;xiv, 326 p.&lt;/pages&gt;&lt;keywords&gt;&lt;keyword&gt;Natural language processing (Computer science)&lt;/keyword&gt;&lt;keyword&gt;Corpora (Linguistics) Data processing.&lt;/keyword&gt;&lt;keyword&gt;Machine learning.&lt;/keyword&gt;&lt;/keywords&gt;&lt;dates&gt;&lt;year&gt;2013&lt;/year&gt;&lt;/dates&gt;&lt;pub-location&gt;Sebastopol, CA&lt;/pub-location&gt;&lt;publisher&gt;O&amp;apos;Reilly Media ;&lt;/publisher&gt;&lt;isbn&gt;9781449306663 (pbk.)&amp;#xD;1449306667 (pbk.)&lt;/isbn&gt;&lt;accession-num&gt;17613211&lt;/accession-num&gt;&lt;call-num&gt;QA76.9.N38 P87 2013&lt;/call-num&gt;&lt;urls&gt;&lt;/urls&gt;&lt;/record&gt;&lt;/Cite&gt;&lt;/EndNote&gt;</w:instrText>
+      </w:r>
+      <w:r>
+        <w:fldChar w:fldCharType="separate"/>
+      </w:r>
+      <w:r>
+        <w:t>[17]</w:t>
+      </w:r>
+      <w:r>
+        <w:fldChar w:fldCharType="end"/>
+      </w:r>
+      <w:r>
+        <w:t>. This is called inter-annotator agreement</w:t>
+      </w:r>
+      <w:r>
+        <w:t xml:space="preserve"> (IAA)</w:t>
+      </w:r>
+      <w:r>
+        <w:t xml:space="preserve"> </w:t>
+      </w:r>
+      <w:r>
+        <w:fldChar w:fldCharType="begin"/>
+      </w:r>
+      <w:r>
+        <w:instrText xml:space="preserve"> ADDIN EN.CITE &lt;EndNote&gt;&lt;Cite&gt;&lt;Author&gt;Artstein&lt;/Author&gt;&lt;Year&gt;2008&lt;/Year&gt;&lt;RecNum&gt;25&lt;/RecNum&gt;&lt;DisplayText&gt;[2]&lt;/DisplayText&gt;&lt;record&gt;&lt;rec-number&gt;25&lt;/rec-number&gt;&lt;foreign-keys&gt;&lt;key app="EN" db-id="0zprsadv8f2wpbe5v0r5wa0j59xspaf5z5s9" timestamp="1481486026"&gt;25&lt;/key&gt;&lt;/foreign-keys&gt;&lt;ref-type name="Journal Article"&gt;17&lt;/ref-type&gt;&lt;contributors&gt;&lt;authors&gt;&lt;author&gt;Ron Artstein&lt;/author&gt;&lt;author&gt;Massimo Poesio&lt;/author&gt;&lt;/authors&gt;&lt;/contributors&gt;&lt;titles&gt;&lt;title&gt;Inter-Coder Agreement for Computational Linguistics&lt;/title&gt;&lt;secondary-title&gt;Association for Computational Linguistics&lt;/secondary-title&gt;&lt;/titles&gt;&lt;periodical&gt;&lt;full-title&gt;Association for Computational Linguistics&lt;/full-title&gt;&lt;/periodical&gt;&lt;pages&gt;555-596&lt;/pages&gt;&lt;volume&gt;34&lt;/volume&gt;&lt;number&gt;4&lt;/number&gt;&lt;section&gt;555&lt;/section&gt;&lt;dates&gt;&lt;year&gt;2008&lt;/year&gt;&lt;pub-dates&gt;&lt;date&gt;1/28/2008&lt;/date&gt;&lt;/pub-dates&gt;&lt;/dates&gt;&lt;work-type&gt;Survey&lt;/work-type&gt;&lt;urls&gt;&lt;/urls&gt;&lt;/record&gt;&lt;/Cite&gt;&lt;/EndNote&gt;</w:instrText>
+      </w:r>
+      <w:r>
+        <w:fldChar w:fldCharType="separate"/>
+      </w:r>
+      <w:r>
+        <w:t>[2]</w:t>
+      </w:r>
+      <w:r>
+        <w:fldChar w:fldCharType="end"/>
+      </w:r>
+      <w:r>
+        <w:t>.</w:t>
+      </w:r>
+      <w:r>
+        <w:t xml:space="preserve"> A standard assumption in the field is that the inter-annotator agreement establishes an upper bound on system performance</w:t>
+      </w:r>
+      <w:r>
+        <w:t xml:space="preserve"> </w:t>
+      </w:r>
+      <w:r>
+        <w:t>[7,11,13-15,19</w:t>
+      </w:r>
+      <w:r>
+        <w:t>]</w:t>
+      </w:r>
+      <w:r>
+        <w:t xml:space="preserve">. In fact, the assumption that </w:t>
+      </w:r>
+      <w:r>
+        <w:t>it</w:t>
+      </w:r>
+      <w:r>
+        <w:t xml:space="preserve"> is an upper bound on system performance turns out to be just that—a heretofore-untested assumption. The goal of the work reported here is to test that assumption. We do so by </w:t>
+      </w:r>
+      <w:r>
+        <w:t>searching for the basis of that assumption; demonstrating that it is, in fact, a widely held assumption; and then collecting published findings in which system performance exceeded inter-annotator agreement and</w:t>
+      </w:r>
+      <w:r>
+        <w:t xml:space="preserve"> building simple statistical</w:t>
+      </w:r>
+      <w:r>
+        <w:t xml:space="preserve"> models of their relationships. </w:t>
+      </w:r>
+      <w:r>
+        <w:t xml:space="preserve">This is important </w:t>
+      </w:r>
+      <w:r>
+        <w:t xml:space="preserve">because if the assumption turns out not to be supported, then as a community, we may be mis-estimating the actual performance of our systems. In particular, we may be over-estimating the quality of their performance by under-estimating how good it could </w:t>
+      </w:r>
+      <w:r>
+        <w:t xml:space="preserve">potentially </w:t>
+      </w:r>
+      <w:r>
+        <w:t xml:space="preserve">be.  </w:t>
+      </w:r>
+    </w:p>
+    <w:p>
+      <w:pPr>
+        <w:pStyle w:val="BLevelTwoHeader"/>
+      </w:pPr>
+      <w:r>
+        <w:lastRenderedPageBreak/>
+        <w:t>Background</w:t>
+      </w:r>
+    </w:p>
+    <w:p>
+      <w:pPr>
+        <w:pStyle w:val="DBodyText"/>
+      </w:pPr>
+      <w:r>
+        <w:t xml:space="preserve">The calculation of inter-annotator agreement (often known outside of corpus linguistics as </w:t>
+      </w:r>
+      <w:r>
+        <w:rPr>
+          <w:i/>
+          <w:iCs/>
+        </w:rPr>
+        <w:t>inter-rater agreement</w:t>
+      </w:r>
+      <w:r>
+        <w:t xml:space="preserve">) is motivated by the need </w:t>
+      </w:r>
+      <w:r>
+        <w:t xml:space="preserve">to </w:t>
+      </w:r>
+      <w:r>
+        <w:t>deal with the problem of subjectivity in judgments about things that are not observable with the senses, a classic case of</w:t>
+      </w:r>
+      <w:r>
+        <w:t xml:space="preserve"> this being semantics. Lenaars </w:t>
+      </w:r>
+      <w:r>
+        <w:fldChar w:fldCharType="begin"/>
+      </w:r>
+      <w:r>
+        <w:instrText xml:space="preserve"> ADDIN EN.CITE &lt;EndNote&gt;&lt;Cite&gt;&lt;Author&gt;Leenaars&lt;/Author&gt;&lt;Year&gt;1988&lt;/Year&gt;&lt;RecNum&gt;3&lt;/RecNum&gt;&lt;DisplayText&gt;[10]&lt;/DisplayText&gt;&lt;record&gt;&lt;rec-number&gt;3&lt;/rec-number&gt;&lt;foreign-keys&gt;&lt;key app="EN" db-id="0zprsadv8f2wpbe5v0r5wa0j59xspaf5z5s9" timestamp="1480468600"&gt;3&lt;/key&gt;&lt;/foreign-keys&gt;&lt;ref-type name="Book"&gt;6&lt;/ref-type&gt;&lt;contributors&gt;&lt;authors&gt;&lt;author&gt;Antoon A. Leenaars&lt;/author&gt;&lt;/authors&gt;&lt;/contributors&gt;&lt;titles&gt;&lt;title&gt;Sucide Notes: Predictive Clues and Patterns&lt;/title&gt;&lt;/titles&gt;&lt;section&gt;52-61&lt;/section&gt;&lt;dates&gt;&lt;year&gt;1988&lt;/year&gt;&lt;/dates&gt;&lt;pub-location&gt;New York&lt;/pub-location&gt;&lt;publisher&gt;&lt;style face="normal" font="default" size="10"&gt;Human Sciences Press, Inc.&lt;/style&gt;&lt;/publisher&gt;&lt;isbn&gt;0-89885-399-0&lt;/isbn&gt;&lt;urls&gt;&lt;/urls&gt;&lt;/record&gt;&lt;/Cite&gt;&lt;/EndNote&gt;</w:instrText>
+      </w:r>
+      <w:r>
+        <w:fldChar w:fldCharType="separate"/>
+      </w:r>
+      <w:r>
+        <w:t>[10]</w:t>
+      </w:r>
+      <w:r>
+        <w:fldChar w:fldCharType="end"/>
+      </w:r>
+      <w:r>
+        <w:t xml:space="preserve"> </w:t>
+      </w:r>
+      <w:r>
+        <w:t xml:space="preserve">traces its roots back to logical positivism, and Krippendorff brought it to linguistic data in particular </w:t>
+      </w:r>
+      <w:r>
+        <w:t>in the context of content analysis [XXcite].</w:t>
+      </w:r>
+      <w:r>
+        <w:t xml:space="preserve"> Exactly how inter-annotator agreement should be calculated remains an open topic of discussion. </w:t>
+      </w:r>
+    </w:p>
+    <w:p>
+      <w:pPr>
+        <w:pStyle w:val="DBodyText"/>
+      </w:pPr>
+      <w:r>
+        <w:t>Cohen</w:t>
+      </w:r>
+      <w:r>
+        <w:t xml:space="preserve"> [XXcite], focusing on research in </w:t>
+      </w:r>
+      <w:r>
+        <w:t xml:space="preserve">psychology, </w:t>
+      </w:r>
+      <w:r>
+        <w:t>proposed quantifying</w:t>
+      </w:r>
+      <w:r>
+        <w:t xml:space="preserve"> the reproducibility and reliability of categorization </w:t>
+      </w:r>
+      <w:r>
+        <w:t>by calculating the agreement between two annotators and correcting it for the probability of agreement by chance.</w:t>
+      </w:r>
+      <w:r>
+        <w:t xml:space="preserve"> </w:t>
+      </w:r>
+      <w:r>
+        <w:t>This measure is known as Cohen's Kappa</w:t>
       </w:r>
       <w:r>
         <w:t>:</w:t>
-      </w:r>
-      <w:r>
-        <w:t xml:space="preserve"> the use of labeled data to train a classifier, which is then tested on more labeled data. The data is a fundamental ingredient in the system, and it has become standard practice to measure its quality by assessing the extent to which humans agreed with each other in the task of producing it</w:t>
-      </w:r>
-      <w:r>
-        <w:t xml:space="preserve"> </w:t>
-      </w:r>
-      <w:r>
-        <w:fldChar w:fldCharType="begin"/>
-      </w:r>
-      <w:r>
-        <w:instrText xml:space="preserve"> ADDIN EN.CITE &lt;EndNote&gt;&lt;Cite&gt;&lt;Author&gt;Pustejovsky&lt;/Author&gt;&lt;Year&gt;2013&lt;/Year&gt;&lt;RecNum&gt;2&lt;/RecNum&gt;&lt;DisplayText&gt;[17]&lt;/DisplayText&gt;&lt;record&gt;&lt;rec-number&gt;2&lt;/rec-number&gt;&lt;foreign-keys&gt;&lt;key app="EN" db-id="0zprsadv8f2wpbe5v0r5wa0j59xspaf5z5s9" timestamp="1480465186"&gt;2&lt;/key&gt;&lt;/foreign-keys&gt;&lt;ref-type name="Book"&gt;6&lt;/ref-type&gt;&lt;contributors&gt;&lt;authors&gt;&lt;author&gt;Pustejovsky, J.&lt;/author&gt;&lt;author&gt;Stubbs, Amber&lt;/author&gt;&lt;/authors&gt;&lt;/contributors&gt;&lt;titles&gt;&lt;title&gt;Natural language annotation for machine learning&lt;/title&gt;&lt;/titles&gt;&lt;pages&gt;xiv, 326 p.&lt;/pages&gt;&lt;keywords&gt;&lt;keyword&gt;Natural language processing (Computer science)&lt;/keyword&gt;&lt;keyword&gt;Corpora (Linguistics) Data processing.&lt;/keyword&gt;&lt;keyword&gt;Machine learning.&lt;/keyword&gt;&lt;/keywords&gt;&lt;dates&gt;&lt;year&gt;2013&lt;/year&gt;&lt;/dates&gt;&lt;pub-location&gt;Sebastopol, CA&lt;/pub-location&gt;&lt;publisher&gt;O&amp;apos;Reilly Media ;&lt;/publisher&gt;&lt;isbn&gt;9781449306663 (pbk.)&amp;#xD;1449306667 (pbk.)&lt;/isbn&gt;&lt;accession-num&gt;17613211&lt;/accession-num&gt;&lt;call-num&gt;QA76.9.N38 P87 2013&lt;/call-num&gt;&lt;urls&gt;&lt;/urls&gt;&lt;/record&gt;&lt;/Cite&gt;&lt;/EndNote&gt;</w:instrText>
-      </w:r>
-      <w:r>
-        <w:fldChar w:fldCharType="separate"/>
-      </w:r>
-      <w:r>
-        <w:t>[17]</w:t>
-      </w:r>
-      <w:r>
-        <w:fldChar w:fldCharType="end"/>
-      </w:r>
-      <w:r>
-        <w:t>. This agreement is called inter-annotator agreement</w:t>
-      </w:r>
-      <w:r>
-        <w:t xml:space="preserve"> (IAA)</w:t>
-      </w:r>
-      <w:r>
-        <w:t xml:space="preserve"> </w:t>
-      </w:r>
-      <w:r>
-        <w:fldChar w:fldCharType="begin"/>
-      </w:r>
-      <w:r>
-        <w:instrText xml:space="preserve"> ADDIN EN.CITE &lt;EndNote&gt;&lt;Cite&gt;&lt;Author&gt;Artstein&lt;/Author&gt;&lt;Year&gt;2008&lt;/Year&gt;&lt;RecNum&gt;25&lt;/RecNum&gt;&lt;DisplayText&gt;[2]&lt;/DisplayText&gt;&lt;record&gt;&lt;rec-number&gt;25&lt;/rec-number&gt;&lt;foreign-keys&gt;&lt;key app="EN" db-id="0zprsadv8f2wpbe5v0r5wa0j59xspaf5z5s9" timestamp="1481486026"&gt;25&lt;/key&gt;&lt;/foreign-keys&gt;&lt;ref-type name="Journal Article"&gt;17&lt;/ref-type&gt;&lt;contributors&gt;&lt;authors&gt;&lt;author&gt;Ron Artstein&lt;/author&gt;&lt;author&gt;Massimo Poesio&lt;/author&gt;&lt;/authors&gt;&lt;/contributors&gt;&lt;titles&gt;&lt;title&gt;Inter-Coder Agreement for Computational Linguistics&lt;/title&gt;&lt;secondary-title&gt;Association for Computational Linguistics&lt;/secondary-title&gt;&lt;/titles&gt;&lt;periodical&gt;&lt;full-title&gt;Association for Computational Linguistics&lt;/full-title&gt;&lt;/periodical&gt;&lt;pages&gt;555-596&lt;/pages&gt;&lt;volume&gt;34&lt;/volume&gt;&lt;number&gt;4&lt;/number&gt;&lt;section&gt;555&lt;/section&gt;&lt;dates&gt;&lt;year&gt;2008&lt;/year&gt;&lt;pub-dates&gt;&lt;date&gt;1/28/2008&lt;/date&gt;&lt;/pub-dates&gt;&lt;/dates&gt;&lt;work-type&gt;Survey&lt;/work-type&gt;&lt;urls&gt;&lt;/urls&gt;&lt;/record&gt;&lt;/Cite&gt;&lt;/EndNote&gt;</w:instrText>
-      </w:r>
-      <w:r>
-        <w:fldChar w:fldCharType="separate"/>
-      </w:r>
-      <w:r>
-        <w:t>[2]</w:t>
-      </w:r>
-      <w:r>
-        <w:fldChar w:fldCharType="end"/>
-      </w:r>
-      <w:r>
-        <w:t>, and it is measurable by a variety of metrics</w:t>
-      </w:r>
-      <w:r>
-        <w:t>, including F</w:t>
-      </w:r>
-      <w:r>
-        <w:rPr>
-          <w:vertAlign w:val="subscript"/>
-        </w:rPr>
-        <w:t>1</w:t>
-      </w:r>
-      <w:r>
-        <w:t xml:space="preserve"> measure, precision, and recall</w:t>
-      </w:r>
-      <w:r>
-        <w:t xml:space="preserve"> </w:t>
-      </w:r>
-      <w:r>
-        <w:fldChar w:fldCharType="begin"/>
-      </w:r>
-      <w:r>
-        <w:fldChar w:fldCharType="separate"/>
-      </w:r>
-      <w:r>
-        <w:t>{Anderson, 1992 #23}</w:t>
-      </w:r>
-      <w:r>
-        <w:fldChar w:fldCharType="end"/>
-      </w:r>
-      <w:r>
-        <w:fldChar w:fldCharType="begin"/>
-      </w:r>
-      <w:r>
-        <w:instrText xml:space="preserve"> ADDIN EN.CITE &lt;EndNote&gt;&lt;Cite&gt;&lt;Author&gt;Leenaars&lt;/Author&gt;&lt;Year&gt;1988&lt;/Year&gt;&lt;RecNum&gt;3&lt;/RecNum&gt;&lt;DisplayText&gt;[10]&lt;/DisplayText&gt;&lt;record&gt;&lt;rec-number&gt;3&lt;/rec-number&gt;&lt;foreign-keys&gt;&lt;key app="EN" db-id="0zprsadv8f2wpbe5v0r5wa0j59xspaf5z5s9" timestamp="1480468600"&gt;3&lt;/key&gt;&lt;/foreign-keys&gt;&lt;ref-type name="Book"&gt;6&lt;/ref-type&gt;&lt;contributors&gt;&lt;authors&gt;&lt;author&gt;Antoon A. Leenaars&lt;/author&gt;&lt;/authors&gt;&lt;/contributors&gt;&lt;titles&gt;&lt;title&gt;Sucide Notes: Predictive Clues and Patterns&lt;/title&gt;&lt;/titles&gt;&lt;section&gt;52-61&lt;/section&gt;&lt;dates&gt;&lt;year&gt;1988&lt;/year&gt;&lt;/dates&gt;&lt;pub-location&gt;New York&lt;/pub-location&gt;&lt;publisher&gt;&lt;style face="normal" font="default" size="10"&gt;Human Sciences Press, Inc.&lt;/style&gt;&lt;/publisher&gt;&lt;isbn&gt;0-89885-399-0&lt;/isbn&gt;&lt;urls&gt;&lt;/urls&gt;&lt;/record&gt;&lt;/Cite&gt;&lt;/EndNote&gt;</w:instrText>
-      </w:r>
-      <w:r>
-        <w:fldChar w:fldCharType="separate"/>
-      </w:r>
-      <w:r>
-        <w:t>[10]</w:t>
-      </w:r>
-      <w:r>
-        <w:fldChar w:fldCharType="end"/>
-      </w:r>
-      <w:r>
-        <w:t>.</w:t>
-      </w:r>
-      <w:r>
-        <w:t xml:space="preserve"> A standard assumption in the field is that the inter-annotator agreement</w:t>
-      </w:r>
-      <w:r>
-        <w:t xml:space="preserve"> (IAA)</w:t>
-      </w:r>
-      <w:r>
-        <w:t xml:space="preserve"> establishes an upper bound on system performance</w:t>
-      </w:r>
-      <w:r>
-        <w:t xml:space="preserve"> </w:t>
-      </w:r>
-      <w:r>
-        <w:t>[7,11,13-15,19</w:t>
-      </w:r>
-      <w:r>
-        <w:t>]</w:t>
-      </w:r>
-      <w:r>
-        <w:t xml:space="preserve">. In fact, although we know a fair amount about </w:t>
-      </w:r>
-      <w:r>
-        <w:t xml:space="preserve">IAA </w:t>
-      </w:r>
-      <w:r>
-        <w:t xml:space="preserve">in theory, </w:t>
-      </w:r>
-      <w:r>
-        <w:t xml:space="preserve">the assumption that </w:t>
-      </w:r>
-      <w:r>
-        <w:t>it</w:t>
-      </w:r>
-      <w:r>
-        <w:t xml:space="preserve"> is an upper bound on system performance turns out to be just that—a heretofore-untested assumption. The goal of the work reported here is to test that assumption. We do so by collecting data on </w:t>
-      </w:r>
-      <w:r>
-        <w:t>IAA</w:t>
-      </w:r>
-      <w:r>
-        <w:t xml:space="preserve"> and mach</w:t>
-      </w:r>
-      <w:r>
-        <w:t>ine performance of the same task</w:t>
-      </w:r>
-      <w:r>
-        <w:t>, then building simple statistical</w:t>
-      </w:r>
-      <w:r>
-        <w:t xml:space="preserve"> models of their relationships. </w:t>
-      </w:r>
-      <w:r>
-        <w:t xml:space="preserve">This is important to do because if the assumption turns out not to be supported, then as a community, we may be mis-estimating the actual performance of our systems. In particular, we may be over-estimating the quality of their performance by under-estimating how good it could be.  </w:t>
-      </w:r>
-    </w:p>
-    <w:p>
-      <w:pPr>
-        <w:pStyle w:val="BLevelTwoHeader"/>
-      </w:pPr>
-      <w:r>
-        <w:t>Background</w:t>
-      </w:r>
-    </w:p>
-    <w:p>
-      <w:pPr>
-        <w:pStyle w:val="DBodyText"/>
-      </w:pPr>
-      <w:r>
-        <w:t>Jacob Cohen, focusing on clinical-social-personality areas of psychology, quantified the reproducibility and reliability of categorization as having two or more judges independently categorize a sample and then determine the degree, significance, and sampl</w:t>
-      </w:r>
-      <w:r>
-        <w:t xml:space="preserve">ing stability of the agreement. </w:t>
-      </w:r>
-      <w:r>
-        <w:t>This measure is known as Cohen's Kappa and has been extended to annotation in gener</w:t>
-      </w:r>
-      <w:r>
-        <w:t>al (i</w:t>
-      </w:r>
-      <w:r>
-        <w:t xml:space="preserve">nter-annotator agreement or </w:t>
-      </w:r>
-      <w:r>
-        <w:t>IAA):</w:t>
       </w:r>
     </w:p>
     <w:p>
@@ -657,7 +725,7 @@
         <w:pStyle w:val="DBodyText"/>
       </w:pPr>
       <w:r>
-        <w:t>With</w:t>
+        <w:t>…where</w:t>
       </w:r>
       <w:r>
         <w:t xml:space="preserve"> </w:t>
@@ -673,7 +741,10 @@
         <w:t xml:space="preserve"> </w:t>
       </w:r>
       <w:r>
-        <w:t>as the</w:t>
+        <w:t>is</w:t>
+      </w:r>
+      <w:r>
+        <w:t xml:space="preserve"> the</w:t>
       </w:r>
       <w:r>
         <w:t xml:space="preserve"> relative observed agreement be</w:t>
@@ -752,28 +823,64 @@
         <w:t xml:space="preserve">. </w:t>
       </w:r>
       <w:r>
-        <w:t>Indeed,  a  higher</w:t>
+        <w:t>Typically</w:t>
+      </w:r>
+      <w:r>
+        <w:t>, language processing researchers</w:t>
       </w:r>
       <w:r>
         <w:t xml:space="preserve"> </w:t>
       </w:r>
       <w:r>
-        <w:t>κ</w:t>
-      </w:r>
-      <w:r>
-        <w:t xml:space="preserve"> means  the  an</w:t>
-      </w:r>
-      <w:r>
-        <w:t xml:space="preserve">notation task is well-defined and </w:t>
-      </w:r>
-      <w:r>
-        <w:t>reproducible by</w:t>
+        <w:t xml:space="preserve">compare the IAA score </w:t>
+      </w:r>
+      <w:r>
+        <w:t xml:space="preserve">to the </w:t>
+      </w:r>
+      <w:r>
+        <w:t>F</w:t>
+      </w:r>
+      <w:r>
+        <w:rPr>
+          <w:vertAlign w:val="subscript"/>
+        </w:rPr>
+        <w:t>1</w:t>
       </w:r>
       <w:r>
         <w:t xml:space="preserve"> </w:t>
       </w:r>
       <w:r>
-        <w:t>other annotators.</w:t>
+        <w:t>measure</w:t>
+      </w:r>
+      <w:r>
+        <w:t xml:space="preserve"> obtained by the system</w:t>
+      </w:r>
+      <w:r>
+        <w:t xml:space="preserve">, including all of the papers discussed here except for </w:t>
+      </w:r>
+      <w:r>
+        <w:fldChar w:fldCharType="begin"/>
+      </w:r>
+      <w:r>
+        <w:instrText xml:space="preserve"> ADDIN EN.CITE &lt;EndNote&gt;&lt;Cite&gt;&lt;Author&gt;Grabar&lt;/Author&gt;&lt;Year&gt;2016&lt;/Year&gt;&lt;RecNum&gt;17&lt;/RecNum&gt;&lt;DisplayText&gt;[8]&lt;/DisplayText&gt;&lt;record&gt;&lt;rec-number&gt;17&lt;/rec-number&gt;&lt;foreign-keys&gt;&lt;key app="EN" db-id="0zprsadv8f2wpbe5v0r5wa0j59xspaf5z5s9" timestamp="1480472780"&gt;17&lt;/key&gt;&lt;/foreign-keys&gt;&lt;ref-type name="Journal Article"&gt;17&lt;/ref-type&gt;&lt;contributors&gt;&lt;authors&gt;&lt;author&gt;Natalia Grabar &lt;/author&gt;&lt;author&gt;Iris Eshkol-Taravela&lt;/author&gt;&lt;/authors&gt;&lt;/contributors&gt;&lt;titles&gt;&lt;title&gt;Disambiguation of occurrences of reformulation markers c’est-à-dire, disons, ça veut dire&lt;/title&gt;&lt;secondary-title&gt;JADT 2016&lt;/secondary-title&gt;&lt;/titles&gt;&lt;periodical&gt;&lt;full-title&gt;JADT 2016&lt;/full-title&gt;&lt;/periodical&gt;&lt;volume&gt;7&lt;/volume&gt;&lt;dates&gt;&lt;year&gt;2016&lt;/year&gt;&lt;pub-dates&gt;&lt;date&gt;June 10, 2016&lt;/date&gt;&lt;/pub-dates&gt;&lt;/dates&gt;&lt;urls&gt;&lt;/urls&gt;&lt;/record&gt;&lt;/Cite&gt;&lt;/EndNote&gt;</w:instrText>
+      </w:r>
+      <w:r>
+        <w:fldChar w:fldCharType="separate"/>
+      </w:r>
+      <w:r>
+        <w:t>[8]</w:t>
+      </w:r>
+      <w:r>
+        <w:fldChar w:fldCharType="end"/>
+      </w:r>
+      <w:r>
+        <w:t>, which uses precision</w:t>
+      </w:r>
+      <w:r>
+        <w:t xml:space="preserve"> (positive predictive value)</w:t>
+      </w:r>
+      <w:r>
+        <w:t>.</w:t>
       </w:r>
     </w:p>
     <w:p>
@@ -781,43 +888,7 @@
         <w:pStyle w:val="DBodyText"/>
       </w:pPr>
       <w:r>
-        <w:t xml:space="preserve">At the same time, a high IAA score simply means the annotators interpreted the instructions consistently in the same way, not that the annotations are </w:t>
-      </w:r>
-      <w:r>
-        <w:t xml:space="preserve">necessarily correct. </w:t>
-      </w:r>
-      <w:r>
-        <w:t>"Annotators are probably the most variable</w:t>
-      </w:r>
-      <w:r>
-        <w:t xml:space="preserve"> aspect of an annotation task" </w:t>
-      </w:r>
-      <w:r>
-        <w:fldChar w:fldCharType="begin"/>
-      </w:r>
-      <w:r>
-        <w:instrText xml:space="preserve"> ADDIN EN.CITE &lt;EndNote&gt;&lt;Cite&gt;&lt;Author&gt;Pustejovsky&lt;/Author&gt;&lt;Year&gt;2013&lt;/Year&gt;&lt;RecNum&gt;2&lt;/RecNum&gt;&lt;DisplayText&gt;[17]&lt;/DisplayText&gt;&lt;record&gt;&lt;rec-number&gt;2&lt;/rec-number&gt;&lt;foreign-keys&gt;&lt;key app="EN" db-id="0zprsadv8f2wpbe5v0r5wa0j59xspaf5z5s9" timestamp="1480465186"&gt;2&lt;/key&gt;&lt;/foreign-keys&gt;&lt;ref-type name="Book"&gt;6&lt;/ref-type&gt;&lt;contributors&gt;&lt;authors&gt;&lt;author&gt;Pustejovsky, J.&lt;/author&gt;&lt;author&gt;Stubbs, Amber&lt;/author&gt;&lt;/authors&gt;&lt;/contributors&gt;&lt;titles&gt;&lt;title&gt;Natural language annotation for machine learning&lt;/title&gt;&lt;/titles&gt;&lt;pages&gt;xiv, 326 p.&lt;/pages&gt;&lt;keywords&gt;&lt;keyword&gt;Natural language processing (Computer science)&lt;/keyword&gt;&lt;keyword&gt;Corpora (Linguistics) Data processing.&lt;/keyword&gt;&lt;keyword&gt;Machine learning.&lt;/keyword&gt;&lt;/keywords&gt;&lt;dates&gt;&lt;year&gt;2013&lt;/year&gt;&lt;/dates&gt;&lt;pub-location&gt;Sebastopol, CA&lt;/pub-location&gt;&lt;publisher&gt;O&amp;apos;Reilly Media ;&lt;/publisher&gt;&lt;isbn&gt;9781449306663 (pbk.)&amp;#xD;1449306667 (pbk.)&lt;/isbn&gt;&lt;accession-num&gt;17613211&lt;/accession-num&gt;&lt;call-num&gt;QA76.9.N38 P87 2013&lt;/call-num&gt;&lt;urls&gt;&lt;/urls&gt;&lt;/record&gt;&lt;/Cite&gt;&lt;/EndNote&gt;</w:instrText>
-      </w:r>
-      <w:r>
-        <w:fldChar w:fldCharType="separate"/>
-      </w:r>
-      <w:r>
-        <w:t>[17]</w:t>
-      </w:r>
-      <w:r>
-        <w:fldChar w:fldCharType="end"/>
-      </w:r>
-      <w:r>
-        <w:t xml:space="preserve">. </w:t>
-      </w:r>
-      <w:r>
-        <w:t>Typically</w:t>
-      </w:r>
-      <w:r>
-        <w:t xml:space="preserve"> we compare the IAA score </w:t>
-      </w:r>
-      <w:r>
-        <w:t xml:space="preserve">to the precision, recall, or </w:t>
+        <w:t xml:space="preserve">The </w:t>
       </w:r>
       <w:r>
         <w:t>F</w:t>
@@ -829,119 +900,37 @@
         <w:t>1</w:t>
       </w:r>
       <w:r>
+        <w:rPr>
+          <w:vertAlign w:val="subscript"/>
+        </w:rPr>
         <w:t xml:space="preserve"> </w:t>
       </w:r>
       <w:r>
-        <w:t>measure</w:t>
-      </w:r>
-      <w:r>
-        <w:t xml:space="preserve"> of the computer's performance.</w:t>
-      </w:r>
-    </w:p>
-    <w:p>
-      <w:pPr>
-        <w:pStyle w:val="DBodyText"/>
-      </w:pPr>
-      <w:r>
-        <w:t>Precision and recall gained favor in the 1960s when researchers beg</w:t>
-      </w:r>
-      <w:r>
-        <w:t xml:space="preserve">an to compare multiple systems </w:t>
-      </w:r>
-      <w:r>
-        <w:fldChar w:fldCharType="begin"/>
-      </w:r>
-      <w:r>
-        <w:instrText xml:space="preserve"> ADDIN EN.CITE &lt;EndNote&gt;&lt;Cite&gt;&lt;Author&gt;Jackson&lt;/Author&gt;&lt;Year&gt;2007&lt;/Year&gt;&lt;RecNum&gt;6&lt;/RecNum&gt;&lt;DisplayText&gt;[9]&lt;/DisplayText&gt;&lt;record&gt;&lt;rec-number&gt;6&lt;/rec-number&gt;&lt;foreign-keys&gt;&lt;key app="EN" db-id="0zprsadv8f2wpbe5v0r5wa0j59xspaf5z5s9" timestamp="1480470170"&gt;6&lt;/key&gt;&lt;/foreign-keys&gt;&lt;ref-type name="Book"&gt;6&lt;/ref-type&gt;&lt;contributors&gt;&lt;authors&gt;&lt;author&gt;Peter Jackson&lt;/author&gt;&lt;author&gt;Isabelle Moulinier&lt;/author&gt;&lt;/authors&gt;&lt;secondary-authors&gt;&lt;author&gt;Ruslan Mitkov&lt;/author&gt;&lt;/secondary-authors&gt;&lt;/contributors&gt;&lt;titles&gt;&lt;title&gt;Natural language processing for online applications: text retrieval, extraction, and categorization&lt;/title&gt;&lt;secondary-title&gt;Natural Language Processing &lt;/secondary-title&gt;&lt;/titles&gt;&lt;volume&gt;5&lt;/volume&gt;&lt;num-vols&gt;12&lt;/num-vols&gt;&lt;section&gt;45-52&lt;/section&gt;&lt;reprint-edition&gt;2nd&lt;/reprint-edition&gt;&lt;dates&gt;&lt;year&gt;2007&lt;/year&gt;&lt;pub-dates&gt;&lt;date&gt;2007&lt;/date&gt;&lt;/pub-dates&gt;&lt;/dates&gt;&lt;pub-location&gt;Amsterdam&lt;/pub-location&gt;&lt;publisher&gt;John Benjamins Publishing Company&lt;/publisher&gt;&lt;urls&gt;&lt;/urls&gt;&lt;/record&gt;&lt;/Cite&gt;&lt;/EndNote&gt;</w:instrText>
-      </w:r>
-      <w:r>
-        <w:fldChar w:fldCharType="separate"/>
-      </w:r>
-      <w:r>
-        <w:t>[9]</w:t>
-      </w:r>
-      <w:r>
-        <w:fldChar w:fldCharType="end"/>
-      </w:r>
-      <w:r>
-        <w:t xml:space="preserve">. </w:t>
-      </w:r>
-      <w:r>
-        <w:t>Precision (P) is the proportion of actual co</w:t>
-      </w:r>
-      <w:r>
-        <w:t>rrec</w:t>
-      </w:r>
-      <w:r>
-        <w:t>t answers to computer output</w:t>
-      </w:r>
-      <w:r>
-        <w:t xml:space="preserve"> correct answers</w:t>
-      </w:r>
-      <w:r>
-        <w:t xml:space="preserve"> (true positives)</w:t>
-      </w:r>
-      <w:r>
-        <w:t>. Recall (R) is the proportion of act</w:t>
-      </w:r>
-      <w:r>
-        <w:t xml:space="preserve">ual correct answers to computer </w:t>
-      </w:r>
-      <w:r>
-        <w:t>output</w:t>
-      </w:r>
-      <w:r>
-        <w:t xml:space="preserve"> correct answers</w:t>
-      </w:r>
-      <w:r>
-        <w:t xml:space="preserve"> (true positives)</w:t>
-      </w:r>
-      <w:r>
-        <w:t xml:space="preserve"> plus answers that the computer deemed incorrect but are actually correct.</w:t>
-      </w:r>
-    </w:p>
-    <w:p>
-      <w:pPr>
-        <w:pStyle w:val="DBodyText"/>
-      </w:pPr>
-      <w:r>
-        <w:t>There is a trade-off between precision and recall and ideally we want to use both, thus there are various composite me</w:t>
-      </w:r>
-      <w:r>
-        <w:t>asures</w:t>
-      </w:r>
-      <w:r>
-        <w:t xml:space="preserve">. The most common is the </w:t>
-      </w:r>
-      <w:r>
-        <w:t>F</w:t>
-      </w:r>
-      <w:r>
-        <w:rPr>
-          <w:vertAlign w:val="subscript"/>
-        </w:rPr>
-        <w:t>1</w:t>
-      </w:r>
-      <w:r>
-        <w:t xml:space="preserve"> measure</w:t>
-      </w:r>
-      <w:r>
-        <w:t>,</w:t>
-      </w:r>
-      <w:r>
-        <w:t xml:space="preserve"> which is the harmonic mean of precision and recall.</w:t>
-      </w:r>
-      <w:r>
-        <w:t xml:space="preserve"> We can also weight precision or recall more by adding </w:t>
-      </w:r>
-      <w:r>
-        <w:rPr>
-          <w:rFonts w:ascii="Cambria Math" w:hAnsi="Cambria Math"/>
-        </w:rPr>
-        <w:t>𝛼</w:t>
-      </w:r>
-      <w:r>
-        <w:t>.</w:t>
+        <w:t>is the</w:t>
+      </w:r>
+      <w:r>
+        <w:t xml:space="preserve"> harmonic mean of precision</w:t>
+      </w:r>
+      <w:r>
+        <w:t xml:space="preserve"> </w:t>
+      </w:r>
+      <w:r>
+        <w:t xml:space="preserve">and recall </w:t>
+      </w:r>
+      <w:r>
+        <w:t xml:space="preserve"> (sensitivity)</w:t>
+      </w:r>
+      <w:r>
+        <w:t>. It i</w:t>
+      </w:r>
+      <w:r>
+        <w:t xml:space="preserve">s calculated </w:t>
+      </w:r>
+      <w:r>
+        <w:t xml:space="preserve">on the basis of </w:t>
+      </w:r>
+      <w:r>
+        <w:t>the numbers of true positives, false positives, and false negatives in a system’s output:</w:t>
       </w:r>
     </w:p>
     <w:p>
@@ -1062,94 +1051,45 @@
         <w:pStyle w:val="DBodyText"/>
       </w:pPr>
       <w:r>
-        <w:t xml:space="preserve">Lastly, </w:t>
-      </w:r>
-      <w:r>
-        <w:t>F</w:t>
-      </w:r>
-      <w:r>
-        <w:rPr>
-          <w:vertAlign w:val="subscript"/>
-        </w:rPr>
-        <w:t>1</w:t>
-      </w:r>
-      <w:r>
-        <w:t xml:space="preserve"> is easy to calculate and interpret</w:t>
-      </w:r>
-      <w:r>
-        <w:t xml:space="preserve"> </w:t>
-      </w:r>
-      <w:r>
-        <w:fldChar w:fldCharType="begin"/>
-      </w:r>
-      <w:r>
-        <w:instrText xml:space="preserve"> ADDIN EN.CITE &lt;EndNote&gt;&lt;Cite&gt;&lt;Author&gt;Jackson&lt;/Author&gt;&lt;Year&gt;2007&lt;/Year&gt;&lt;RecNum&gt;6&lt;/RecNum&gt;&lt;DisplayText&gt;[9]&lt;/DisplayText&gt;&lt;record&gt;&lt;rec-number&gt;6&lt;/rec-number&gt;&lt;foreign-keys&gt;&lt;key app="EN" db-id="0zprsadv8f2wpbe5v0r5wa0j59xspaf5z5s9" timestamp="1480470170"&gt;6&lt;/key&gt;&lt;/foreign-keys&gt;&lt;ref-type name="Book"&gt;6&lt;/ref-type&gt;&lt;contributors&gt;&lt;authors&gt;&lt;author&gt;Peter Jackson&lt;/author&gt;&lt;author&gt;Isabelle Moulinier&lt;/author&gt;&lt;/authors&gt;&lt;secondary-authors&gt;&lt;author&gt;Ruslan Mitkov&lt;/author&gt;&lt;/secondary-authors&gt;&lt;/contributors&gt;&lt;titles&gt;&lt;title&gt;Natural language processing for online applications: text retrieval, extraction, and categorization&lt;/title&gt;&lt;secondary-title&gt;Natural Language Processing &lt;/secondary-title&gt;&lt;/titles&gt;&lt;volume&gt;5&lt;/volume&gt;&lt;num-vols&gt;12&lt;/num-vols&gt;&lt;section&gt;45-52&lt;/section&gt;&lt;reprint-edition&gt;2nd&lt;/reprint-edition&gt;&lt;dates&gt;&lt;year&gt;2007&lt;/year&gt;&lt;pub-dates&gt;&lt;date&gt;2007&lt;/date&gt;&lt;/pub-dates&gt;&lt;/dates&gt;&lt;pub-location&gt;Amsterdam&lt;/pub-location&gt;&lt;publisher&gt;John Benjamins Publishing Company&lt;/publisher&gt;&lt;urls&gt;&lt;/urls&gt;&lt;/record&gt;&lt;/Cite&gt;&lt;/EndNote&gt;</w:instrText>
-      </w:r>
-      <w:r>
-        <w:fldChar w:fldCharType="separate"/>
-      </w:r>
-      <w:r>
-        <w:t>[9]</w:t>
-      </w:r>
-      <w:r>
-        <w:fldChar w:fldCharType="end"/>
-      </w:r>
-      <w:r>
-        <w:t xml:space="preserve">. Most papers </w:t>
-      </w:r>
-      <w:r>
-        <w:t>discussed here utilized</w:t>
-      </w:r>
-      <w:r>
-        <w:t xml:space="preserve"> </w:t>
-      </w:r>
-      <w:r>
-        <w:t>F</w:t>
-      </w:r>
-      <w:r>
-        <w:rPr>
-          <w:vertAlign w:val="subscript"/>
-        </w:rPr>
-        <w:t>1</w:t>
-      </w:r>
-      <w:r>
-        <w:t xml:space="preserve"> for comparison to the </w:t>
-      </w:r>
-      <w:r>
-        <w:t>IAA</w:t>
-      </w:r>
-      <w:r>
-        <w:t xml:space="preserve"> [3,16,20,22,23</w:t>
-      </w:r>
-      <w:r>
-        <w:t>]</w:t>
-      </w:r>
-      <w:r>
-        <w:t>, wi</w:t>
-      </w:r>
-      <w:r>
-        <w:t>th one using precision</w:t>
-      </w:r>
-      <w:r>
-        <w:t xml:space="preserve"> </w:t>
-      </w:r>
-      <w:r>
-        <w:fldChar w:fldCharType="begin"/>
-      </w:r>
-      <w:r>
-        <w:instrText xml:space="preserve"> ADDIN EN.CITE &lt;EndNote&gt;&lt;Cite&gt;&lt;Author&gt;Grabar&lt;/Author&gt;&lt;Year&gt;2016&lt;/Year&gt;&lt;RecNum&gt;17&lt;/RecNum&gt;&lt;DisplayText&gt;[8]&lt;/DisplayText&gt;&lt;record&gt;&lt;rec-number&gt;17&lt;/rec-number&gt;&lt;foreign-keys&gt;&lt;key app="EN" db-id="0zprsadv8f2wpbe5v0r5wa0j59xspaf5z5s9" timestamp="1480472780"&gt;17&lt;/key&gt;&lt;/foreign-keys&gt;&lt;ref-type name="Journal Article"&gt;17&lt;/ref-type&gt;&lt;contributors&gt;&lt;authors&gt;&lt;author&gt;Natalia Grabar &lt;/author&gt;&lt;author&gt;Iris Eshkol-Taravela&lt;/author&gt;&lt;/authors&gt;&lt;/contributors&gt;&lt;titles&gt;&lt;title&gt;Disambiguation of occurrences of reformulation markers c’est-à-dire, disons, ça veut dire&lt;/title&gt;&lt;secondary-title&gt;JADT 2016&lt;/secondary-title&gt;&lt;/titles&gt;&lt;periodical&gt;&lt;full-title&gt;JADT 2016&lt;/full-title&gt;&lt;/periodical&gt;&lt;volume&gt;7&lt;/volume&gt;&lt;dates&gt;&lt;year&gt;2016&lt;/year&gt;&lt;pub-dates&gt;&lt;date&gt;June 10, 2016&lt;/date&gt;&lt;/pub-dates&gt;&lt;/dates&gt;&lt;urls&gt;&lt;/urls&gt;&lt;/record&gt;&lt;/Cite&gt;&lt;/EndNote&gt;</w:instrText>
-      </w:r>
-      <w:r>
-        <w:fldChar w:fldCharType="separate"/>
-      </w:r>
-      <w:r>
-        <w:t>[8]</w:t>
-      </w:r>
-      <w:r>
-        <w:fldChar w:fldCharType="end"/>
-      </w:r>
-      <w:r>
-        <w:t>.</w:t>
+        <w:t>In the case of annotating linguistic data, it is often the case that the expected chance agreement (</w:t>
+      </w:r>
+      <w:r>
+        <w:rPr>
+          <w:i/>
+          <w:iCs/>
+        </w:rPr>
+        <w:t>Pr(e</w:t>
+      </w:r>
+      <w:r>
+        <w:rPr>
+          <w:i/>
+          <w:iCs/>
+        </w:rPr>
+        <w:t>)</w:t>
+      </w:r>
+      <w:r>
+        <w:t xml:space="preserve"> in the formula for kappa) is effectively zero, since there is no clear definition of what would count as a false positive, e.g. in the case of any task that requires the labelling of boundaries, such as in named entity recognition or any task involving scope (e.g. syntactic analysis).</w:t>
+      </w:r>
+      <w:r>
+        <w:t xml:space="preserve"> When this is the case, kappa is equivalent to F-measure, and this </w:t>
+      </w:r>
+      <w:r>
+        <w:t>observation is the justification</w:t>
+      </w:r>
+      <w:r>
+        <w:t xml:space="preserve"> for their comparison</w:t>
+      </w:r>
+      <w:r>
+        <w:t xml:space="preserve"> here</w:t>
+      </w:r>
+      <w:r>
+        <w:t xml:space="preserve"> [XXcite</w:t>
+      </w:r>
+      <w:r>
+        <w:t xml:space="preserve"> Hripcsak</w:t>
+      </w:r>
+      <w:r>
+        <w:t>].</w:t>
       </w:r>
     </w:p>
     <w:p>
@@ -1159,6 +1099,9 @@
       <w:r>
         <w:t>Method</w:t>
       </w:r>
+      <w:r>
+        <w:t>s</w:t>
+      </w:r>
     </w:p>
     <w:p>
       <w:pPr>
@@ -1173,14 +1116,17 @@
         <w:pStyle w:val="DBodyText"/>
       </w:pPr>
       <w:r>
+        <w:t>We did an initial literature search</w:t>
+      </w:r>
+      <w:r>
+        <w:t xml:space="preserve"> to </w:t>
+      </w:r>
+      <w:r>
+        <w:t xml:space="preserve">find the source of the belief that inter-annotator agreement is the upper bound on system </w:t>
+      </w:r>
+      <w:r>
         <w:lastRenderedPageBreak/>
-        <w:t>We did an initial literature search</w:t>
-      </w:r>
-      <w:r>
-        <w:t xml:space="preserve"> to </w:t>
-      </w:r>
-      <w:r>
-        <w:t>find the source of the belief that inter-annotator agreement is the upper bound on system performance. Then we sought to determine whether or not this really is a widely held belief in the community. Next</w:t>
+        <w:t>performance. Then we sought to determine whether or not this really is a widely held belief in the community. Next</w:t>
       </w:r>
       <w:r>
         <w:t xml:space="preserve"> we looked to see if we could find</w:t>
@@ -1311,102 +1257,64 @@
           <w:ilvl w:val="0"/>
           <w:numId w:val="0"/>
         </w:numPr>
-      </w:pPr>
-      <w:r>
-        <w:t>T</w:t>
-      </w:r>
-      <w:r>
-        <w:t>he results of the literature search</w:t>
-      </w:r>
-      <w:r>
-        <w:t xml:space="preserve"> found</w:t>
-      </w:r>
-      <w:r>
-        <w:t xml:space="preserve"> a total of twelve articles:</w:t>
-      </w:r>
-      <w:r>
-        <w:t xml:space="preserve"> six articles claiming that human performance is the upper bound of computer performance, and</w:t>
-      </w:r>
-      <w:r>
-        <w:t xml:space="preserve"> six arti</w:t>
-      </w:r>
-      <w:r>
-        <w:t xml:space="preserve">cles in the biomedical or </w:t>
-      </w:r>
-      <w:r>
-        <w:t>general domain</w:t>
-      </w:r>
-      <w:r>
-        <w:t>s</w:t>
-      </w:r>
-      <w:r>
-        <w:t xml:space="preserve"> where at least one system outperformed the annotators (IAA)</w:t>
-      </w:r>
-      <w:r>
-        <w:t xml:space="preserve"> to the extent that we understand the agreement </w:t>
+        <w:jc w:val="both"/>
+      </w:pPr>
+      <w:r>
+        <w:t xml:space="preserve">In order to be able to search the full text of publications, the service used </w:t>
+      </w:r>
+      <w:r>
+        <w:t>Google Scholar</w:t>
+      </w:r>
+      <w:r>
+        <w:t xml:space="preserve">. </w:t>
+      </w:r>
+      <w:r>
+        <w:t xml:space="preserve">Phrasal search for </w:t>
+      </w:r>
+      <w:r>
+        <w:rPr>
+          <w:i/>
+          <w:iCs/>
+        </w:rPr>
+        <w:t xml:space="preserve">inter-annotator agreement </w:t>
       </w:r>
       <w:r>
         <w:t xml:space="preserve">and </w:t>
       </w:r>
       <w:r>
-        <w:t>performance metrics</w:t>
-      </w:r>
-      <w:r>
-        <w:t>.</w:t>
-      </w:r>
-      <w:r>
-        <w:t xml:space="preserve"> There were twenty systems tested against the IAA within the six papers where the systems outperformed the IAA.</w:t>
-      </w:r>
-      <w:r>
-        <w:t xml:space="preserve"> We next collected the IAA and system performance measure for all sys</w:t>
-      </w:r>
-      <w:r>
-        <w:t>tems within the twelve</w:t>
-      </w:r>
-      <w:r>
-        <w:t xml:space="preserve"> articles, if they calculat</w:t>
-      </w:r>
-      <w:r>
-        <w:t>e</w:t>
-      </w:r>
-      <w:r>
-        <w:t xml:space="preserve">d both. With this data, we </w:t>
-      </w:r>
-      <w:r>
-        <w:t>wanted to understand</w:t>
-      </w:r>
-      <w:r>
-        <w:t xml:space="preserve"> whether there </w:t>
-      </w:r>
-      <w:r>
-        <w:t>were</w:t>
-      </w:r>
-      <w:r>
-        <w:t xml:space="preserve"> any correlations</w:t>
-      </w:r>
-      <w:r>
-        <w:t>, not simply noise,</w:t>
-      </w:r>
-      <w:r>
-        <w:t xml:space="preserve"> between IAA and system performance</w:t>
-      </w:r>
-      <w:r>
-        <w:t xml:space="preserve"> in three data sets: system</w:t>
-      </w:r>
-      <w:r>
-        <w:t>s that</w:t>
-      </w:r>
-      <w:r>
-        <w:t xml:space="preserve"> outperformed the IAA, </w:t>
-      </w:r>
-      <w:r>
-        <w:t>systems that did not</w:t>
-      </w:r>
-      <w:r>
-        <w:t>, and both combined.</w:t>
-      </w:r>
-      <w:r>
-        <w:t xml:space="preserve"> </w:t>
+        <w:rPr>
+          <w:i/>
+          <w:iCs/>
+        </w:rPr>
+        <w:t xml:space="preserve">F-measure </w:t>
+      </w:r>
+      <w:r>
+        <w:t xml:space="preserve">and proximity operators to find cases where they occur near each other were used to retrieve an initial set of around 100 papers (we do not have the exact number).  Those were then examined manually, and any papers in which the inter-annotator agreement was higher than system performance </w:t>
+      </w:r>
+      <w:r>
+        <w:rPr>
+          <w:i/>
+          <w:iCs/>
+        </w:rPr>
+        <w:t xml:space="preserve">or </w:t>
+      </w:r>
+      <w:r>
+        <w:t>there was no explicit discussion of the relationship between them were excluded.  This resulted in a set of 12 articles</w:t>
+      </w:r>
+      <w:r>
+        <w:t>XX how many?? Says 6 below…</w:t>
+      </w:r>
+      <w:r>
+        <w:t xml:space="preserve"> T</w:t>
+      </w:r>
+      <w:r>
+        <w:t xml:space="preserve">he small number reflects the fact that this </w:t>
+      </w:r>
+      <w:r>
+        <w:t>is not a commonly reported phenomenon.</w:t>
+      </w:r>
+      <w:r>
+        <w:t xml:space="preserve">  But, neither is it unattested—this was not just a single counter-example.</w:t>
       </w:r>
     </w:p>
     <w:p>
@@ -1416,6 +1324,131 @@
           <w:ilvl w:val="0"/>
           <w:numId w:val="0"/>
         </w:numPr>
+        <w:jc w:val="both"/>
+      </w:pPr>
+      <w:r>
+        <w:t>T</w:t>
+      </w:r>
+      <w:r>
+        <w:t>he results of the literature search</w:t>
+      </w:r>
+      <w:r>
+        <w:t xml:space="preserve"> found</w:t>
+      </w:r>
+      <w:r>
+        <w:t xml:space="preserve"> a total of twelve articles:</w:t>
+      </w:r>
+      <w:r>
+        <w:t xml:space="preserve"> six articles claiming that human performance is the upper bound of computer performance, and</w:t>
+      </w:r>
+      <w:r>
+        <w:t xml:space="preserve"> six arti</w:t>
+      </w:r>
+      <w:r>
+        <w:t xml:space="preserve">cles in the biomedical or </w:t>
+      </w:r>
+      <w:r>
+        <w:t>general domain</w:t>
+      </w:r>
+      <w:r>
+        <w:t>s</w:t>
+      </w:r>
+      <w:r>
+        <w:t xml:space="preserve"> where at least one system outperformed the annotators (IAA)</w:t>
+      </w:r>
+      <w:r>
+        <w:t xml:space="preserve"> to the extent that we understand the agreement </w:t>
+      </w:r>
+      <w:r>
+        <w:t xml:space="preserve">and </w:t>
+      </w:r>
+      <w:r>
+        <w:t>performance metrics</w:t>
+      </w:r>
+      <w:r>
+        <w:t>.</w:t>
+      </w:r>
+      <w:r>
+        <w:t xml:space="preserve"> There were twenty systems tested against the IAA within the six papers where the systems outperformed the IAA.</w:t>
+      </w:r>
+      <w:r>
+        <w:t xml:space="preserve"> We next collected the IAA and system performance measure for all sys</w:t>
+      </w:r>
+      <w:r>
+        <w:t>tems within the twelve</w:t>
+      </w:r>
+      <w:r>
+        <w:t xml:space="preserve"> articles, if they calculat</w:t>
+      </w:r>
+      <w:r>
+        <w:t>e</w:t>
+      </w:r>
+      <w:r>
+        <w:t xml:space="preserve">d both. </w:t>
+      </w:r>
+      <w:r>
+        <w:t xml:space="preserve">To evaluate the possibility that these values were noise, rather than an actual finding, we used simple statistical models to test for structure in the relation between IAA and system performance </w:t>
+      </w:r>
+      <w:r>
+        <w:t>in three data sets: system</w:t>
+      </w:r>
+      <w:r>
+        <w:t>s that</w:t>
+      </w:r>
+      <w:r>
+        <w:t xml:space="preserve"> outperformed the IAA, </w:t>
+      </w:r>
+      <w:r>
+        <w:t>systems that did not</w:t>
+      </w:r>
+      <w:r>
+        <w:t>, and both combined.</w:t>
+      </w:r>
+      <w:r>
+        <w:t xml:space="preserve"> </w:t>
+      </w:r>
+      <w:r>
+        <w:t xml:space="preserve">The </w:t>
+      </w:r>
+      <w:r>
+        <w:t>reasoning</w:t>
+      </w:r>
+      <w:r>
+        <w:t xml:space="preserve"> here is that if the findings are noise, </w:t>
+      </w:r>
+      <w:r>
+        <w:t>that should be reflected as random variation in the F-measure, the IAA, or both</w:t>
+      </w:r>
+      <w:r>
+        <w:t>;</w:t>
+      </w:r>
+      <w:r>
+        <w:t xml:space="preserve"> </w:t>
+      </w:r>
+      <w:r>
+        <w:t xml:space="preserve">on the other hand, </w:t>
+      </w:r>
+      <w:r>
+        <w:t xml:space="preserve">if it is not just noise, then that would be reflected </w:t>
+      </w:r>
+      <w:r>
+        <w:t xml:space="preserve">by a </w:t>
+      </w:r>
+      <w:r>
+        <w:t>xxx</w:t>
+      </w:r>
+      <w:r>
+        <w:t>.</w:t>
+      </w:r>
+    </w:p>
+    <w:p>
+      <w:pPr>
+        <w:pStyle w:val="DEnumeratedList"/>
+        <w:numPr>
+          <w:ilvl w:val="0"/>
+          <w:numId w:val="0"/>
+        </w:numPr>
+        <w:jc w:val="both"/>
       </w:pPr>
       <w:r>
         <w:t>For all three datasets, w</w:t>
@@ -1460,10 +1493,20 @@
         <w:t xml:space="preserve">rmine if they were </w:t>
       </w:r>
       <w:r>
-        <w:t>normally distributed. Next, since most were not normally distributed</w:t>
-      </w:r>
-      <w:r>
-        <w:t>, we calculated Spearman’s correlation</w:t>
+        <w:t>normall</w:t>
+      </w:r>
+      <w:r>
+        <w:t xml:space="preserve">y distributed. We calculated the correlation between IAA and F-measure, reasoning that if the papers that </w:t>
+      </w:r>
+      <w:r>
+        <w:lastRenderedPageBreak/>
+        <w:t xml:space="preserve">report out-performing IAA are just observing noise, then there should be no relationship between them. </w:t>
+      </w:r>
+      <w:r>
+        <w:t>Spearman’s correlation</w:t>
+      </w:r>
+      <w:r>
+        <w:t>, a non-parametric test</w:t>
       </w:r>
       <w:r>
         <w:t xml:space="preserve"> </w:t>
@@ -1484,106 +1527,104 @@
         <w:fldChar w:fldCharType="end"/>
       </w:r>
       <w:r>
-        <w:t xml:space="preserve"> between the IAA and system performance (generally </w:t>
-      </w:r>
-      <w:r>
-        <w:t>F</w:t>
-      </w:r>
-      <w:r>
-        <w:rPr>
-          <w:vertAlign w:val="subscript"/>
-        </w:rPr>
-        <w:t>1</w:t>
-      </w:r>
-      <w:r>
-        <w:t xml:space="preserve"> measure</w:t>
-      </w:r>
-      <w:r>
-        <w:t>)</w:t>
+        <w:t>, was used because most of the distributions were not normal. The details are available on the GitHub site.</w:t>
+      </w:r>
+    </w:p>
+    <w:p>
+      <w:pPr>
+        <w:pStyle w:val="ALevelOneHeader"/>
+      </w:pPr>
+      <w:r>
+        <w:t>Results</w:t>
+      </w:r>
+    </w:p>
+    <w:p>
+      <w:pPr>
+        <w:pStyle w:val="DBodyText"/>
+      </w:pPr>
+      <w:r>
+        <w:t>Neither we nor a professional</w:t>
+      </w:r>
+      <w:r>
+        <w:t xml:space="preserve"> literature search service found an authoritative citation </w:t>
+      </w:r>
+      <w:r>
+        <w:t>for</w:t>
+      </w:r>
+      <w:r>
+        <w:t xml:space="preserve"> the </w:t>
+      </w:r>
+      <w:r>
+        <w:t>idea</w:t>
+      </w:r>
+      <w:r>
+        <w:t xml:space="preserve"> that inter-annotator </w:t>
+      </w:r>
+      <w:r>
+        <w:t>agreement</w:t>
       </w:r>
       <w:r>
         <w:t xml:space="preserve"> </w:t>
       </w:r>
       <w:r>
-        <w:t xml:space="preserve">in R with the cor.test package </w:t>
-      </w:r>
-      <w:r>
-        <w:fldChar w:fldCharType="begin"/>
-      </w:r>
-      <w:r>
-        <w:instrText xml:space="preserve"> ADDIN EN.CITE &lt;EndNote&gt;&lt;Cite&gt;&lt;Author&gt;R-core&lt;/Author&gt;&lt;RecNum&gt;22&lt;/RecNum&gt;&lt;DisplayText&gt;[18]&lt;/DisplayText&gt;&lt;record&gt;&lt;rec-number&gt;22&lt;/rec-number&gt;&lt;foreign-keys&gt;&lt;key app="EN" db-id="0zprsadv8f2wpbe5v0r5wa0j59xspaf5z5s9" timestamp="1480473811"&gt;22&lt;/key&gt;&lt;/foreign-keys&gt;&lt;ref-type name="Web Page"&gt;12&lt;/ref-type&gt;&lt;contributors&gt;&lt;authors&gt;&lt;author&gt;R-core&lt;/author&gt;&lt;/authors&gt;&lt;/contributors&gt;&lt;titles&gt;&lt;title&gt;cor.test&lt;/title&gt;&lt;/titles&gt;&lt;volume&gt;2016&lt;/volume&gt;&lt;number&gt;11/29/2016&lt;/number&gt;&lt;dates&gt;&lt;/dates&gt;&lt;pub-location&gt;RDocumentation&lt;/pub-location&gt;&lt;urls&gt;&lt;related-urls&gt;&lt;url&gt;https://www.rdocumentation.org/packages/stats/versions/3.3.1/topics/cor.test&lt;/url&gt;&lt;/related-urls&gt;&lt;/urls&gt;&lt;/record&gt;&lt;/Cite&gt;&lt;/EndNote&gt;</w:instrText>
-      </w:r>
-      <w:r>
-        <w:fldChar w:fldCharType="separate"/>
-      </w:r>
-      <w:r>
-        <w:t>[18]</w:t>
-      </w:r>
-      <w:r>
-        <w:fldChar w:fldCharType="end"/>
+        <w:t>is the up</w:t>
+      </w:r>
+      <w:r>
+        <w:t xml:space="preserve">per bound on language processing </w:t>
+      </w:r>
+      <w:r>
+        <w:t xml:space="preserve"> </w:t>
+      </w:r>
+      <w:r>
+        <w:t xml:space="preserve">system </w:t>
+      </w:r>
+      <w:r>
+        <w:t>performance</w:t>
       </w:r>
       <w:r>
         <w:t xml:space="preserve">. </w:t>
       </w:r>
-    </w:p>
-    <w:p>
-      <w:pPr>
-        <w:pStyle w:val="ALevelOneHeader"/>
-      </w:pPr>
-      <w:r>
-        <w:t>Results</w:t>
-      </w:r>
-    </w:p>
-    <w:p>
-      <w:pPr>
-        <w:pStyle w:val="DBodyText"/>
-      </w:pPr>
-      <w:r>
-        <w:t xml:space="preserve">Neither we, nor the literature search service found an authoritative citation of the assumption that the inter-annotator </w:t>
-      </w:r>
-      <w:r>
-        <w:t>agreement</w:t>
-      </w:r>
-      <w:r>
-        <w:t xml:space="preserve"> (IAA)</w:t>
-      </w:r>
-      <w:r>
-        <w:t xml:space="preserve"> is the upper bound on computer annotation performance</w:t>
-      </w:r>
-      <w:r>
-        <w:t xml:space="preserve">. </w:t>
-      </w:r>
-      <w:r>
-        <w:t>However</w:t>
-      </w:r>
-      <w:r>
-        <w:t xml:space="preserve"> we found </w:t>
-      </w:r>
-      <w:r>
-        <w:t>six</w:t>
-      </w:r>
-      <w:r>
-        <w:t xml:space="preserve"> papers</w:t>
-      </w:r>
-      <w:r>
-        <w:t xml:space="preserve"> that state the belief that the IAA is an upper</w:t>
+      <w:r>
+        <w:t xml:space="preserve">Nonetheless, </w:t>
+      </w:r>
+      <w:r>
+        <w:t xml:space="preserve">the ubiquity of the assumption can be seen in </w:t>
+      </w:r>
+      <w:r>
+        <w:t xml:space="preserve">multiple </w:t>
+      </w:r>
+      <w:r>
+        <w:t xml:space="preserve">papers by </w:t>
+      </w:r>
+      <w:r>
+        <w:t>researchers of renown</w:t>
+      </w:r>
+      <w:r>
+        <w:t>—s</w:t>
+      </w:r>
+      <w:r>
+        <w:t>ee</w:t>
       </w:r>
       <w:r>
         <w:t xml:space="preserve"> </w:t>
       </w:r>
       <w:r>
-        <w:t>bound</w:t>
-      </w:r>
-      <w:r>
-        <w:t xml:space="preserve"> (see table 1</w:t>
-      </w:r>
-      <w:r>
-        <w:t>).</w:t>
+        <w:t xml:space="preserve">the quotes in </w:t>
+      </w:r>
+      <w:r>
+        <w:t>T</w:t>
+      </w:r>
+      <w:r>
+        <w:t>able 1</w:t>
+      </w:r>
+      <w:r>
+        <w:t>.</w:t>
       </w:r>
     </w:p>
     <w:p>
       <w:pPr>
         <w:pStyle w:val="DTableTitle"/>
+        <w:jc w:val="both"/>
       </w:pPr>
       <w:r>
         <w:t xml:space="preserve">Table </w:t>
@@ -1592,7 +1633,22 @@
         <w:t xml:space="preserve">1 </w:t>
       </w:r>
       <w:r>
-        <w:t>– Assumption of IAA as upper bound in the literature</w:t>
+        <w:t>– Explicit statements of the as</w:t>
+      </w:r>
+      <w:r>
+        <w:t xml:space="preserve">ssumption of IAA as </w:t>
+      </w:r>
+      <w:r>
+        <w:t xml:space="preserve">an </w:t>
+      </w:r>
+      <w:r>
+        <w:t xml:space="preserve">upper bound in the </w:t>
+      </w:r>
+      <w:r>
+        <w:t xml:space="preserve">natural language processing </w:t>
+      </w:r>
+      <w:r>
+        <w:t>literature</w:t>
       </w:r>
     </w:p>
     <w:tbl>
@@ -1893,7 +1949,31 @@
               <w:rPr>
                 <w:noProof/>
               </w:rPr>
-              <w:t>“A high level of precision should not be expected for this task [because] the average inter-annotator agreement [0.66 and 0.64] for conceptual understanding should be seen as upper bounds on the accuracy of any classifier”</w:t>
+              <w:t>“</w:t>
+            </w:r>
+            <w:r>
+              <w:rPr>
+                <w:noProof/>
+              </w:rPr>
+              <w:t>…</w:t>
+            </w:r>
+            <w:r>
+              <w:rPr>
+                <w:noProof/>
+              </w:rPr>
+              <w:t>the average inter-annotator agreement</w:t>
+            </w:r>
+            <w:r>
+              <w:rPr>
+                <w:noProof/>
+              </w:rPr>
+              <w:t>…</w:t>
+            </w:r>
+            <w:r>
+              <w:rPr>
+                <w:noProof/>
+              </w:rPr>
+              <w:t>should be seen as upper bounds on the accuracy of any classifier”</w:t>
             </w:r>
           </w:p>
         </w:tc>
@@ -1973,7 +2053,31 @@
               <w:rPr>
                 <w:noProof/>
               </w:rPr>
-              <w:t>“[Previous calculated inter-annotator agreement] numbers lead us to believe that a credible upper bound for unrestricted find-grained word sense disambiguation  is around 70%, a figure that state-of-the-art automatic systems find it difficult to ouperform”</w:t>
+              <w:t>“[</w:t>
+            </w:r>
+            <w:r>
+              <w:rPr>
+                <w:noProof/>
+              </w:rPr>
+              <w:t>I</w:t>
+            </w:r>
+            <w:r>
+              <w:rPr>
+                <w:noProof/>
+              </w:rPr>
+              <w:t xml:space="preserve">nter-annotator agreement] numbers lead us to believe that a credible upper bound for unrestricted find-grained word sense disambiguation  </w:t>
+            </w:r>
+            <w:r>
+              <w:rPr>
+                <w:noProof/>
+              </w:rPr>
+              <w:t>is…</w:t>
+            </w:r>
+            <w:r>
+              <w:rPr>
+                <w:noProof/>
+              </w:rPr>
+              <w:t>”</w:t>
             </w:r>
           </w:p>
         </w:tc>
@@ -2053,7 +2157,19 @@
               <w:rPr>
                 <w:noProof/>
               </w:rPr>
-              <w:t>"We rather measured the agreement between our algorithm M and both the human annotators A and B. Besides the inter-annotator agreement A–B, which serves as an upper bound, we tried the naive baseline approach 0 that always chooses the first target word sense."</w:t>
+              <w:t>"Besides the inter-annotator agreement A–B, which serves as an upper bound</w:t>
+            </w:r>
+            <w:r>
+              <w:rPr>
+                <w:noProof/>
+              </w:rPr>
+              <w:t>…</w:t>
+            </w:r>
+            <w:r>
+              <w:rPr>
+                <w:noProof/>
+              </w:rPr>
+              <w:t>"</w:t>
             </w:r>
           </w:p>
         </w:tc>
@@ -2133,7 +2249,19 @@
               <w:rPr>
                 <w:noProof/>
               </w:rPr>
-              <w:t>“We also compared our results to the upper bound given by the inter-annotator agreement on the calibration data set”</w:t>
+              <w:t>“</w:t>
+            </w:r>
+            <w:r>
+              <w:rPr>
+                <w:noProof/>
+              </w:rPr>
+              <w:t>..</w:t>
+            </w:r>
+            <w:r>
+              <w:rPr>
+                <w:noProof/>
+              </w:rPr>
+              <w:t>the upper bound given by the inter-annotator agreement on the calibration data set”</w:t>
             </w:r>
           </w:p>
         </w:tc>
@@ -2224,17 +2352,10 @@
         <w:t xml:space="preserve">1 </w:t>
       </w:r>
       <w:r>
-        <w:t xml:space="preserve">measure for system performance except for </w:t>
-      </w:r>
-      <w:r>
-        <w:rPr>
-          <w:i/>
-          <w:iCs/>
-        </w:rPr>
-        <w:t>Disambiguation of Occurrences of Reformulation Markers</w:t>
-      </w:r>
-      <w:r>
-        <w:t xml:space="preserve">, in which they used precision and explained how their results are comparable to previous ones </w:t>
+        <w:t>for system performance except for</w:t>
+      </w:r>
+      <w:r>
+        <w:t xml:space="preserve"> </w:t>
       </w:r>
       <w:r>
         <w:fldChar w:fldCharType="begin"/>
@@ -2252,7 +2373,13 @@
         <w:fldChar w:fldCharType="end"/>
       </w:r>
       <w:r>
-        <w:t>.</w:t>
+        <w:t xml:space="preserve"> (XXcite I think I messed this up),</w:t>
+      </w:r>
+      <w:r>
+        <w:t xml:space="preserve"> which </w:t>
+      </w:r>
+      <w:r>
+        <w:t>uses precision.</w:t>
       </w:r>
     </w:p>
     <w:p>
@@ -2569,17 +2696,32 @@
                 <w:ilvl w:val="0"/>
                 <w:numId w:val="17"/>
               </w:numPr>
+              <w:rPr>
+                <w:lang w:val="it-IT"/>
+              </w:rPr>
             </w:pPr>
             <w:r>
+              <w:rPr>
+                <w:lang w:val="it-IT"/>
+              </w:rPr>
               <w:t>ESLO1/2 (spoken scenarios)</w:t>
             </w:r>
             <w:r>
+              <w:rPr>
+                <w:lang w:val="it-IT"/>
+              </w:rPr>
               <w:t>: Precision</w:t>
             </w:r>
             <w:r>
+              <w:rPr>
+                <w:lang w:val="it-IT"/>
+              </w:rPr>
               <w:t>*</w:t>
             </w:r>
             <w:r>
+              <w:rPr>
+                <w:lang w:val="it-IT"/>
+              </w:rPr>
               <w:t xml:space="preserve"> &gt; IAA</w:t>
             </w:r>
           </w:p>
@@ -2707,6 +2849,7 @@
               </w:numPr>
             </w:pPr>
             <w:r>
+              <w:lastRenderedPageBreak/>
               <w:t xml:space="preserve">Many systems </w:t>
             </w:r>
             <w:r>
@@ -2871,6 +3014,7 @@
                 <w:i/>
                 <w:iCs/>
                 <w:noProof/>
+                <w:highlight w:val="yellow"/>
               </w:rPr>
               <w:t xml:space="preserve">Deception Detection using Real-Life Trial Data </w:t>
             </w:r>
@@ -2879,6 +3023,7 @@
                 <w:i/>
                 <w:iCs/>
                 <w:noProof/>
+                <w:highlight w:val="yellow"/>
               </w:rPr>
               <w:fldChar w:fldCharType="begin"/>
             </w:r>
@@ -2887,6 +3032,7 @@
                 <w:i/>
                 <w:iCs/>
                 <w:noProof/>
+                <w:highlight w:val="yellow"/>
               </w:rPr>
               <w:instrText xml:space="preserve"> ADDIN EN.CITE &lt;EndNote&gt;&lt;Cite&gt;&lt;Author&gt;Pérez-Rosas&lt;/Author&gt;&lt;Year&gt;2015&lt;/Year&gt;&lt;RecNum&gt;20&lt;/RecNum&gt;&lt;DisplayText&gt;[16]&lt;/DisplayText&gt;&lt;record&gt;&lt;rec-number&gt;20&lt;/rec-number&gt;&lt;foreign-keys&gt;&lt;key app="EN" db-id="0zprsadv8f2wpbe5v0r5wa0j59xspaf5z5s9" timestamp="1480473283"&gt;20&lt;/key&gt;&lt;/foreign-keys&gt;&lt;ref-type name="Conference Proceedings"&gt;10&lt;/ref-type&gt;&lt;contributors&gt;&lt;authors&gt;&lt;author&gt;Verónica Pérez-Rosas&lt;/author&gt;&lt;author&gt;Mohamed Abouelenien&lt;/author&gt;&lt;author&gt;Rada Mihalcea&lt;/author&gt;&lt;author&gt;Mihai Burzo&lt;/author&gt;&lt;/authors&gt;&lt;subsidiary-authors&gt;&lt;author&gt;ACM&lt;/author&gt;&lt;/subsidiary-authors&gt;&lt;/contributors&gt;&lt;titles&gt;&lt;title&gt;Deception Detection using Real-life Trial Data&lt;/title&gt;&lt;secondary-title&gt;ICMI 2015&lt;/secondary-title&gt;&lt;/titles&gt;&lt;pages&gt;59-66&lt;/pages&gt;&lt;dates&gt;&lt;year&gt;2015&lt;/year&gt;&lt;/dates&gt;&lt;pub-location&gt;New York, NY, USA,&lt;/pub-location&gt;&lt;urls&gt;&lt;/urls&gt;&lt;custom3&gt;In Proceedings of the 2015 ACM on International Conference on Multimodal Interaction&lt;/custom3&gt;&lt;/record&gt;&lt;/Cite&gt;&lt;/EndNote&gt;</w:instrText>
             </w:r>
@@ -2895,6 +3041,7 @@
                 <w:i/>
                 <w:iCs/>
                 <w:noProof/>
+                <w:highlight w:val="yellow"/>
               </w:rPr>
               <w:fldChar w:fldCharType="separate"/>
             </w:r>
@@ -2903,6 +3050,7 @@
                 <w:i/>
                 <w:iCs/>
                 <w:noProof/>
+                <w:highlight w:val="yellow"/>
               </w:rPr>
               <w:t>[16]</w:t>
             </w:r>
@@ -2911,6 +3059,7 @@
                 <w:i/>
                 <w:iCs/>
                 <w:noProof/>
+                <w:highlight w:val="yellow"/>
               </w:rPr>
               <w:fldChar w:fldCharType="end"/>
             </w:r>
@@ -2929,7 +3078,13 @@
               </w:numPr>
             </w:pPr>
             <w:r>
-              <w:t>Multimodal system detects deception using text/gesture modalities</w:t>
+              <w:t>D</w:t>
+            </w:r>
+            <w:r>
+              <w:t xml:space="preserve">eception </w:t>
+            </w:r>
+            <w:r>
+              <w:t>detection</w:t>
             </w:r>
           </w:p>
           <w:p>
@@ -2953,7 +3108,13 @@
               </w:numPr>
             </w:pPr>
             <w:r>
-              <w:t>Humans detect deception slightly above chance</w:t>
+              <w:t xml:space="preserve">Humans detect deception </w:t>
+            </w:r>
+            <w:r>
+              <w:t xml:space="preserve">only </w:t>
+            </w:r>
+            <w:r>
+              <w:t>slightly above chance</w:t>
             </w:r>
           </w:p>
         </w:tc>
@@ -3060,19 +3221,10 @@
               <w:t xml:space="preserve">IAA </w:t>
             </w:r>
             <w:r>
-              <w:t>= relatively low with a fair agreement overall</w:t>
-            </w:r>
-          </w:p>
-          <w:p>
-            <w:pPr>
-              <w:pStyle w:val="DBulletlevel2"/>
-              <w:numPr>
-                <w:ilvl w:val="0"/>
-                <w:numId w:val="17"/>
-              </w:numPr>
-            </w:pPr>
-            <w:r>
-              <w:t>System outperformed IAA: low agreement may be a signal that some annotators are not very reliable or task is difficult for humans</w:t>
+              <w:t xml:space="preserve">only </w:t>
+            </w:r>
+            <w:r>
+              <w:t>fair</w:t>
             </w:r>
           </w:p>
         </w:tc>
@@ -3102,16 +3254,11 @@
         <w:pStyle w:val="DBodyText"/>
       </w:pPr>
       <w:r>
-        <w:t>W</w:t>
-      </w:r>
-      <w:r>
-        <w:t>ith the</w:t>
-      </w:r>
-      <w:r>
-        <w:t xml:space="preserve"> articles men</w:t>
-      </w:r>
-      <w:r>
-        <w:t>tioned above using Shapiro-Wilk normality test</w:t>
+        <w:lastRenderedPageBreak/>
+        <w:t>The</w:t>
+      </w:r>
+      <w:r>
+        <w:t xml:space="preserve"> Shapiro-Wilk normality test</w:t>
       </w:r>
       <w:r>
         <w:t xml:space="preserve"> </w:t>
@@ -3132,31 +3279,45 @@
         <w:fldChar w:fldCharType="end"/>
       </w:r>
       <w:r>
-        <w:t xml:space="preserve">, </w:t>
-      </w:r>
-      <w:r>
-        <w:t xml:space="preserve">we found that </w:t>
-      </w:r>
-      <w:r>
-        <w:t>only the system performance measure is normally distributed, whereas IAA</w:t>
+        <w:t xml:space="preserve"> showed that</w:t>
       </w:r>
       <w:r>
         <w:t xml:space="preserve"> </w:t>
       </w:r>
       <w:r>
+        <w:t>only the system performance measure i</w:t>
+      </w:r>
+      <w:r>
+        <w:t xml:space="preserve">s normally distributed. </w:t>
+      </w:r>
+      <w:r>
+        <w:t>IAA</w:t>
+      </w:r>
+      <w:r>
+        <w:t xml:space="preserve"> </w:t>
+      </w:r>
+      <w:r>
         <w:t>is</w:t>
       </w:r>
       <w:r>
         <w:t xml:space="preserve"> not</w:t>
       </w:r>
       <w:r>
-        <w:t xml:space="preserve"> and instead </w:t>
+        <w:t>, and</w:t>
+      </w:r>
+      <w:r>
+        <w:t xml:space="preserve"> </w:t>
       </w:r>
       <w:r>
         <w:t xml:space="preserve">skewed right. We then looked at the distribution of the data (see </w:t>
       </w:r>
       <w:r>
-        <w:t>figure</w:t>
+        <w:t>F</w:t>
+      </w:r>
+      <w:bookmarkStart w:id="0" w:name="_GoBack"/>
+      <w:bookmarkEnd w:id="0"/>
+      <w:r>
+        <w:t>igure</w:t>
       </w:r>
       <w:r>
         <w:t xml:space="preserve"> 1). We expect to see the </w:t>
@@ -3246,7 +3407,7 @@
       </w:pPr>
       <w:r>
         <w:rPr>
-          <w:lang w:eastAsia="en-US" w:bidi="he-IL"/>
+          <w:lang w:eastAsia="zh-CN"/>
         </w:rPr>
         <w:drawing>
           <wp:inline distT="0" distB="0" distL="0" distR="0" wp14:anchorId="65242F8D" wp14:editId="0AABA74D">
@@ -3344,7 +3505,7 @@
       </w:pPr>
       <w:r>
         <w:rPr>
-          <w:lang w:eastAsia="en-US" w:bidi="he-IL"/>
+          <w:lang w:eastAsia="zh-CN"/>
         </w:rPr>
         <w:drawing>
           <wp:inline distT="0" distB="0" distL="0" distR="0" wp14:anchorId="4FB3E00C" wp14:editId="373DFC43">
@@ -3516,6 +3677,7 @@
         <w:rPr>
           <w:iCs/>
         </w:rPr>
+        <w:lastRenderedPageBreak/>
         <w:t>Also</w:t>
       </w:r>
       <w:r>
@@ -3605,7 +3767,7 @@
       </w:pPr>
       <w:r>
         <w:rPr>
-          <w:lang w:eastAsia="en-US" w:bidi="he-IL"/>
+          <w:lang w:eastAsia="zh-CN"/>
         </w:rPr>
         <w:drawing>
           <wp:inline distT="0" distB="0" distL="0" distR="0" wp14:anchorId="2DD31C85" wp14:editId="0ECDA7FB">
@@ -3707,7 +3869,7 @@
       <w:r>
         <w:rPr>
           <w:i/>
-          <w:lang w:eastAsia="en-US" w:bidi="he-IL"/>
+          <w:lang w:eastAsia="zh-CN"/>
         </w:rPr>
         <w:drawing>
           <wp:inline distT="0" distB="0" distL="0" distR="0" wp14:anchorId="55B690AC" wp14:editId="49F77105">
@@ -3816,16 +3978,28 @@
     <w:p>
       <w:pPr>
         <w:pStyle w:val="DTableTitle"/>
-      </w:pPr>
-      <w:r>
-        <w:lastRenderedPageBreak/>
+        <w:jc w:val="both"/>
+      </w:pPr>
+      <w:r>
         <w:t xml:space="preserve">Table </w:t>
       </w:r>
       <w:r>
         <w:t>3</w:t>
       </w:r>
       <w:r>
-        <w:t xml:space="preserve"> – Medians of IAA, System performance, and the difference across all data analyses</w:t>
+        <w:t xml:space="preserve"> – Medians of IAA, s</w:t>
+      </w:r>
+      <w:r>
+        <w:t>ystem performance, and the</w:t>
+      </w:r>
+      <w:r>
+        <w:t>ir</w:t>
+      </w:r>
+      <w:r>
+        <w:t xml:space="preserve"> dif</w:t>
+      </w:r>
+      <w:r>
+        <w:t>ference across all systems</w:t>
       </w:r>
     </w:p>
     <w:tbl>
@@ -3961,7 +4135,13 @@
               <w:rPr>
                 <w:noProof/>
               </w:rPr>
-              <w:t>System performance &gt; IAA</w:t>
+              <w:t>System</w:t>
+            </w:r>
+            <w:r>
+              <w:rPr>
+                <w:noProof/>
+              </w:rPr>
+              <w:t xml:space="preserve"> &gt; IAA</w:t>
             </w:r>
           </w:p>
         </w:tc>
@@ -4035,7 +4215,13 @@
               <w:rPr>
                 <w:noProof/>
               </w:rPr>
-              <w:t>System performance &lt; IAA</w:t>
+              <w:t xml:space="preserve">System </w:t>
+            </w:r>
+            <w:r>
+              <w:rPr>
+                <w:noProof/>
+              </w:rPr>
+              <w:t>&lt; IAA</w:t>
             </w:r>
           </w:p>
         </w:tc>
@@ -4100,7 +4286,13 @@
               <w:rPr>
                 <w:noProof/>
               </w:rPr>
-              <w:t>All Data</w:t>
+              <w:t xml:space="preserve">All </w:t>
+            </w:r>
+            <w:r>
+              <w:rPr>
+                <w:noProof/>
+              </w:rPr>
+              <w:t>systems</w:t>
             </w:r>
           </w:p>
         </w:tc>
@@ -4156,6 +4348,7 @@
         <w:pStyle w:val="ALevelOneHeader"/>
       </w:pPr>
       <w:r>
+        <w:lastRenderedPageBreak/>
         <w:t>Discussion</w:t>
       </w:r>
     </w:p>
@@ -4164,51 +4357,7 @@
         <w:pStyle w:val="DBodyText"/>
       </w:pPr>
       <w:r>
-        <w:t>We must have tools to evaluate our research i</w:t>
-      </w:r>
-      <w:r>
-        <w:t xml:space="preserve">n order to make funding decisions and provide accurate information to the public about technology, specifically in the realm of annotation tasks </w:t>
-      </w:r>
-      <w:r>
-        <w:t xml:space="preserve">in natural language processing. </w:t>
-      </w:r>
-      <w:r>
-        <w:t>Here we discuss the limitations of the current way, using inter-annotator agreement, and suggest a stronger method, using adjudicator-annotators agreement.</w:t>
-      </w:r>
-    </w:p>
-    <w:p>
-      <w:pPr>
-        <w:pStyle w:val="DBodyText"/>
-      </w:pPr>
-      <w:r>
-        <w:t xml:space="preserve">All </w:t>
-      </w:r>
-      <w:r>
-        <w:t xml:space="preserve">supervised classification </w:t>
-      </w:r>
-      <w:r>
-        <w:t>tasks in natural language processing are predicated on a gold standard (supe</w:t>
-      </w:r>
-      <w:r>
-        <w:t xml:space="preserve">rvised learning) which </w:t>
-      </w:r>
-      <w:r>
-        <w:t xml:space="preserve">rely heavily on annotators and the scientists that created the rules for classification. Thus a commonly held belief in the literature is that a system can only classify as well as its annotators or scientists that determined the rules. This claims that humans are better than computers at natural language. In many annotation tasks, scientists enlist experts in linguistics and or the specific field of interest </w:t>
-      </w:r>
-      <w:r>
-        <w:t xml:space="preserve">to ensure </w:t>
-      </w:r>
-      <w:r>
-        <w:t>the texts are annotated and or the rules are defined carefully and correctly</w:t>
-      </w:r>
-      <w:r>
-        <w:t>. This means</w:t>
-      </w:r>
-      <w:r>
-        <w:t xml:space="preserve"> that experts should be better than the computer system</w:t>
-      </w:r>
-      <w:r>
-        <w:t>.</w:t>
+        <w:t>Providing accurate information to the public about technology and research results—as well as making funding decisions—requires the ability to realistically interpret measures of performance. The data presented here shows that a common standard for assessing natural language processing tools may overestimate their performance: contrary to a widely-shared and hitherto unexamined assumption in the field, inter-annotator agreement is not necessarily the upper bound on performance in natural language processing, and a lack of awareness of this can lead to the belief that systems are performing as well as they can, when in fact they are not.</w:t>
       </w:r>
     </w:p>
     <w:p>
@@ -4280,12 +4429,16 @@
         <w:t xml:space="preserve"> </w:t>
       </w:r>
       <w:r>
+        <w:rPr>
+          <w:highlight w:val="yellow"/>
+        </w:rPr>
         <w:t xml:space="preserve">Further </w:t>
       </w:r>
       <w:r>
         <w:rPr>
           <w:b/>
           <w:bCs/>
+          <w:highlight w:val="yellow"/>
         </w:rPr>
         <w:t>it is not true</w:t>
       </w:r>
@@ -4293,44 +4446,94 @@
         <w:rPr>
           <w:b/>
           <w:bCs/>
+          <w:highlight w:val="yellow"/>
         </w:rPr>
         <w:t xml:space="preserve"> </w:t>
       </w:r>
       <w:r>
+        <w:rPr>
+          <w:highlight w:val="yellow"/>
+        </w:rPr>
         <w:t xml:space="preserve">since </w:t>
       </w:r>
       <w:r>
+        <w:rPr>
+          <w:highlight w:val="yellow"/>
+        </w:rPr>
         <w:t>we found multiple papers th</w:t>
       </w:r>
       <w:r>
+        <w:rPr>
+          <w:highlight w:val="yellow"/>
+        </w:rPr>
         <w:t xml:space="preserve">at contradicted the assumption. Thus </w:t>
       </w:r>
       <w:r>
+        <w:rPr>
+          <w:highlight w:val="yellow"/>
+        </w:rPr>
         <w:t>the computer system can outperform the annotators.</w:t>
       </w:r>
       <w:r>
+        <w:rPr>
+          <w:highlight w:val="yellow"/>
+        </w:rPr>
         <w:t xml:space="preserve"> </w:t>
       </w:r>
       <w:r>
         <w:rPr>
           <w:b/>
           <w:bCs/>
-        </w:rPr>
-        <w:t>We cannot assume the IAA is an upper</w:t>
+          <w:highlight w:val="yellow"/>
+        </w:rPr>
+        <w:t xml:space="preserve">We cannot assume </w:t>
       </w:r>
       <w:r>
         <w:rPr>
           <w:b/>
           <w:bCs/>
-        </w:rPr>
-        <w:t xml:space="preserve"> </w:t>
+          <w:highlight w:val="yellow"/>
+        </w:rPr>
+        <w:t>that the</w:t>
       </w:r>
       <w:r>
         <w:rPr>
           <w:b/>
           <w:bCs/>
-        </w:rPr>
-        <w:t>bound on performance of annotation systems because we showed here it was false.</w:t>
+          <w:highlight w:val="yellow"/>
+        </w:rPr>
+        <w:t xml:space="preserve"> IAA is an upper</w:t>
+      </w:r>
+      <w:r>
+        <w:rPr>
+          <w:b/>
+          <w:bCs/>
+          <w:highlight w:val="yellow"/>
+        </w:rPr>
+        <w:t xml:space="preserve"> </w:t>
+      </w:r>
+      <w:r>
+        <w:rPr>
+          <w:b/>
+          <w:bCs/>
+          <w:highlight w:val="yellow"/>
+        </w:rPr>
+        <w:t xml:space="preserve">bound on </w:t>
+      </w:r>
+      <w:r>
+        <w:rPr>
+          <w:b/>
+          <w:bCs/>
+          <w:highlight w:val="yellow"/>
+        </w:rPr>
+        <w:t>system performance.</w:t>
+      </w:r>
+      <w:r>
+        <w:rPr>
+          <w:b/>
+          <w:bCs/>
+        </w:rPr>
+        <w:t xml:space="preserve">  In fact, systems can out-perform the inter-annotator agreement.</w:t>
       </w:r>
     </w:p>
     <w:p>
@@ -4338,6 +4541,9 @@
         <w:pStyle w:val="DBodyText"/>
       </w:pPr>
       <w:r>
+        <w:t xml:space="preserve">Why might it be the case that inter-annotator agreement is widely thought to be the upper bound on system performance? </w:t>
+      </w:r>
+      <w:r>
         <w:t xml:space="preserve">In some of the </w:t>
       </w:r>
       <w:r>
@@ -4457,7 +4663,13 @@
         <w:t>on as to why scientists believe</w:t>
       </w:r>
       <w:r>
-        <w:t xml:space="preserve"> that the IAA was an upper bound. Second, in situations where the system outperformed the IAA, the signficiant positive correlation between IAA and system performance was higher than both the systems that did lower than the IAA and all sytems together. </w:t>
+        <w:t xml:space="preserve"> that the IAA was an upper bound. Second, in situations where the system outperformed the IAA, the sign</w:t>
+      </w:r>
+      <w:r>
+        <w:t>ific</w:t>
+      </w:r>
+      <w:r>
+        <w:t xml:space="preserve">ant positive correlation between IAA and system performance was higher than both the systems that did lower than the IAA and all sytems together. </w:t>
       </w:r>
       <w:r>
         <w:t>This seems to suggest that the higher the IAA, the better the system performs. The higher the IAA, the more likely the system will perform better because the rules are defined well and the task is not as difficult. At the same time, both the systems that did lower than the IAA and all sytems together also had significant positive correlations between IAA and system performance. Overall, it seems that the better the IAA, the better the system will perform.</w:t>
@@ -4474,7 +4686,11 @@
         <w:t xml:space="preserve">he higher the IAA </w:t>
       </w:r>
       <w:r>
-        <w:t xml:space="preserve">the better the system performs, leading to the belief that the IAA determines how well-defined and difficult a task is. It is believed that the higher the IAA the more well-defined the task is because if there are clear defined rules, then we can simply input those into a computer and the computer should perform quite well. Also, the IAA defines how difficult the task is because we believe that the more </w:t>
+        <w:t xml:space="preserve">the better the system performs, leading to the belief that the IAA determines how well-defined and difficult a task is. It is believed that the </w:t>
+      </w:r>
+      <w:r>
+        <w:lastRenderedPageBreak/>
+        <w:t xml:space="preserve">higher the IAA the more well-defined the task is because if there are clear defined rules, then we can simply input those into a computer and the computer should perform quite well. Also, the IAA defines how difficult the task is because we believe that the more </w:t>
       </w:r>
       <w:r>
         <w:t xml:space="preserve">the </w:t>
@@ -4521,7 +4737,13 @@
         <w:pStyle w:val="DBodyText"/>
       </w:pPr>
       <w:r>
-        <w:t xml:space="preserve">This summons the question: how we measure system performance if IAA is no longer an upper bound? </w:t>
+        <w:rPr>
+          <w:highlight w:val="yellow"/>
+        </w:rPr>
+        <w:t>This summons the question: how we measure system performance if IAA is no longer an upper bound?</w:t>
+      </w:r>
+      <w:r>
+        <w:t xml:space="preserve"> </w:t>
       </w:r>
       <w:r>
         <w:rPr>
@@ -4627,15 +4849,43 @@
         <w:t xml:space="preserve">. </w:t>
       </w:r>
       <w:r>
-        <w:t>The Code of Ethics and Professional Conduct of the Association for Computing Machinery includes the imperative to share knowledge of the lim</w:t>
-      </w:r>
-      <w:r>
-        <w:t>itations of computer systems (ACM Code of Ethics and Professional Conduct 2.7)</w:t>
+        <w:t>As noted above, t</w:t>
+      </w:r>
+      <w:r>
+        <w:t xml:space="preserve">he </w:t>
+      </w:r>
+      <w:r>
+        <w:t>ethical standards of the</w:t>
+      </w:r>
+      <w:r>
+        <w:t xml:space="preserve"> Association f</w:t>
+      </w:r>
+      <w:r>
+        <w:t>or Computing Machinery include</w:t>
       </w:r>
       <w:r>
         <w:t xml:space="preserve"> </w:t>
       </w:r>
       <w:r>
+        <w:t>the responsibility to</w:t>
+      </w:r>
+      <w:r>
+        <w:t xml:space="preserve"> communicate</w:t>
+      </w:r>
+      <w:r>
+        <w:t xml:space="preserve"> the </w:t>
+      </w:r>
+      <w:r>
+        <w:rPr>
+          <w:i/>
+          <w:iCs/>
+        </w:rPr>
+        <w:t>limitations</w:t>
+      </w:r>
+      <w:r>
+        <w:t xml:space="preserve"> of computer systems </w:t>
+      </w:r>
+      <w:r>
         <w:fldChar w:fldCharType="begin"/>
       </w:r>
       <w:r>
@@ -4654,10 +4904,20 @@
         <w:t xml:space="preserve">. </w:t>
       </w:r>
       <w:r>
-        <w:t>It is oft</w:t>
-      </w:r>
-      <w:r>
-        <w:t xml:space="preserve">en suggested in the literature </w:t>
+        <w:t xml:space="preserve">In reporting performance, there is a common assumption that metrics that approach inter-annotator agreement reflect </w:t>
+      </w:r>
+      <w:r>
+        <w:rPr>
+          <w:i/>
+          <w:iCs/>
+        </w:rPr>
+        <w:t xml:space="preserve">high </w:t>
+      </w:r>
+      <w:r>
+        <w:t>performance</w:t>
+      </w:r>
+      <w:r>
+        <w:t xml:space="preserve"> </w:t>
       </w:r>
       <w:r>
         <w:t>[7,11</w:t>
@@ -4669,25 +4929,7 @@
         <w:t>3-15,19</w:t>
       </w:r>
       <w:r>
-        <w:t xml:space="preserve">] </w:t>
-      </w:r>
-      <w:r>
-        <w:t>that IAA</w:t>
-      </w:r>
-      <w:r>
-        <w:t xml:space="preserve"> is the upper bound on system performance, yet these results call that assumption into question. It is incumbent upon NLP researchers to </w:t>
-      </w:r>
-      <w:r>
-        <w:t xml:space="preserve">be as well informed as possible on </w:t>
-      </w:r>
-      <w:r>
-        <w:t xml:space="preserve">the way we discuss the relationship between IAA </w:t>
-      </w:r>
-      <w:r>
-        <w:t xml:space="preserve">and </w:t>
-      </w:r>
-      <w:r>
-        <w:t>achievable NLP performance.</w:t>
+        <w:t>]. The data reported here suggest that such performance may not be as high as we think it is, relative to the best possible performance.</w:t>
       </w:r>
     </w:p>
     <w:p>
@@ -4722,23 +4964,142 @@
         <w:t>s)</w:t>
       </w:r>
       <w:r>
-        <w:t xml:space="preserve">. The majority of </w:t>
-      </w:r>
+        <w:t xml:space="preserve">. The majority of systems here used </w:t>
+      </w:r>
+      <w:r>
+        <w:t>F</w:t>
+      </w:r>
+      <w:r>
+        <w:rPr>
+          <w:vertAlign w:val="subscript"/>
+        </w:rPr>
+        <w:t xml:space="preserve">1 </w:t>
+      </w:r>
+      <w:r>
+        <w:t>measure, but not all. Future work could include gathering more systems that both outperform and do not outperform their IAA to have a greater depth of data, and differentiating between systems performance measures.</w:t>
+      </w:r>
+    </w:p>
+    <w:p>
+      <w:pPr>
+        <w:pStyle w:val="ALevelOneHeader"/>
+      </w:pPr>
+      <w:r>
+        <w:t>Conclusion</w:t>
+      </w:r>
+    </w:p>
+    <w:p>
+      <w:pPr>
+        <w:pStyle w:val="DBodyText"/>
+      </w:pPr>
+      <w:r>
+        <w:t>Overall, we determined that the inter-annotator agreement is not an upper bound of system performance showing examples from both the</w:t>
+      </w:r>
+      <w:r>
+        <w:t xml:space="preserve"> biomedical and general domain. </w:t>
+      </w:r>
+      <w:r>
+        <w:t xml:space="preserve">We found significant positive correlations between the </w:t>
+      </w:r>
+      <w:r>
+        <w:t>IAA</w:t>
+      </w:r>
+      <w:r>
+        <w:t xml:space="preserve"> and the system performance amongst all types of system performance (greater or lower than IAA). We further suggest a stronger measurement from one of the articles</w:t>
+      </w:r>
+      <w:r>
+        <w:t xml:space="preserve"> </w:t>
+      </w:r>
+      <w:r>
+        <w:fldChar w:fldCharType="begin"/>
+      </w:r>
+      <w:r>
+        <w:instrText xml:space="preserve"> ADDIN EN.CITE &lt;EndNote&gt;&lt;Cite&gt;&lt;Author&gt;Bethard&lt;/Author&gt;&lt;Year&gt;2015&lt;/Year&gt;&lt;RecNum&gt;18&lt;/RecNum&gt;&lt;DisplayText&gt;[3]&lt;/DisplayText&gt;&lt;record&gt;&lt;rec-number&gt;18&lt;/rec-number&gt;&lt;foreign-keys&gt;&lt;key app="EN" db-id="0zprsadv8f2wpbe5v0r5wa0j59xspaf5z5s9" timestamp="1480472921"&gt;18&lt;/key&gt;&lt;/foreign-keys&gt;&lt;ref-type name="Conference Proceedings"&gt;10&lt;/ref-type&gt;&lt;contributors&gt;&lt;authors&gt;&lt;author&gt;Steven Bethard&lt;/author&gt;&lt;author&gt;Leon Derczynski&lt;/author&gt;&lt;author&gt;Guergana Savova&lt;/author&gt;&lt;author&gt;James Pustejovsky&lt;/author&gt;&lt;author&gt;Marc Verhagen&lt;/author&gt;&lt;/authors&gt;&lt;/contributors&gt;&lt;titles&gt;&lt;title&gt;SemEval-2015 Task 6: Clinical TempEval&lt;/title&gt;&lt;secondary-title&gt;SemEval 2015&lt;/secondary-title&gt;&lt;/titles&gt;&lt;pages&gt;806-814&lt;/pages&gt;&lt;dates&gt;&lt;year&gt;2015&lt;/year&gt;&lt;pub-dates&gt;&lt;date&gt;June 4-5, 2015&lt;/date&gt;&lt;/pub-dates&gt;&lt;/dates&gt;&lt;pub-location&gt;Denver, Colorado&lt;/pub-location&gt;&lt;urls&gt;&lt;/urls&gt;&lt;custom3&gt;In Proceedings of the 9th International Workshop on Semantic Evaluation &lt;/custom3&gt;&lt;/record&gt;&lt;/Cite&gt;&lt;/EndNote&gt;</w:instrText>
+      </w:r>
+      <w:r>
+        <w:fldChar w:fldCharType="separate"/>
+      </w:r>
+      <w:r>
+        <w:t>[3]</w:t>
+      </w:r>
+      <w:r>
+        <w:fldChar w:fldCharType="end"/>
+      </w:r>
+      <w:r>
+        <w:t xml:space="preserve"> that uses supervised learning that takes into account the initial annotated data (gold-standard data) the system learns on and outside annotators combined. This is not an upper bound however, as seen in the article</w:t>
+      </w:r>
+      <w:r>
+        <w:t xml:space="preserve"> </w:t>
+      </w:r>
+      <w:r>
+        <w:fldChar w:fldCharType="begin"/>
+      </w:r>
+      <w:r>
+        <w:instrText xml:space="preserve"> ADDIN EN.CITE &lt;EndNote&gt;&lt;Cite&gt;&lt;Author&gt;Bethard&lt;/Author&gt;&lt;Year&gt;2015&lt;/Year&gt;&lt;RecNum&gt;18&lt;/RecNum&gt;&lt;DisplayText&gt;[3]&lt;/DisplayText&gt;&lt;record&gt;&lt;rec-number&gt;18&lt;/rec-number&gt;&lt;foreign-keys&gt;&lt;key app="EN" db-id="0zprsadv8f2wpbe5v0r5wa0j59xspaf5z5s9" timestamp="1480472921"&gt;18&lt;/key&gt;&lt;/foreign-keys&gt;&lt;ref-type name="Conference Proceedings"&gt;10&lt;/ref-type&gt;&lt;contributors&gt;&lt;authors&gt;&lt;author&gt;Steven Bethard&lt;/author&gt;&lt;author&gt;Leon Derczynski&lt;/author&gt;&lt;author&gt;Guergana Savova&lt;/author&gt;&lt;author&gt;James Pustejovsky&lt;/author&gt;&lt;author&gt;Marc Verhagen&lt;/author&gt;&lt;/authors&gt;&lt;/contributors&gt;&lt;titles&gt;&lt;title&gt;SemEval-2015 Task 6: Clinical TempEval&lt;/title&gt;&lt;secondary-title&gt;SemEval 2015&lt;/secondary-title&gt;&lt;/titles&gt;&lt;pages&gt;806-814&lt;/pages&gt;&lt;dates&gt;&lt;year&gt;2015&lt;/year&gt;&lt;pub-dates&gt;&lt;date&gt;June 4-5, 2015&lt;/date&gt;&lt;/pub-dates&gt;&lt;/dates&gt;&lt;pub-location&gt;Denver, Colorado&lt;/pub-location&gt;&lt;urls&gt;&lt;/urls&gt;&lt;custom3&gt;In Proceedings of the 9th International Workshop on Semantic Evaluation &lt;/custom3&gt;&lt;/record&gt;&lt;/Cite&gt;&lt;/EndNote&gt;</w:instrText>
+      </w:r>
+      <w:r>
+        <w:fldChar w:fldCharType="separate"/>
+      </w:r>
+      <w:r>
+        <w:t>[3]</w:t>
+      </w:r>
+      <w:r>
+        <w:fldChar w:fldCharType="end"/>
+      </w:r>
+      <w:r>
+        <w:t>. Hopefully, this will better allow scientists</w:t>
+      </w:r>
+      <w:r>
+        <w:t xml:space="preserve"> to evaluate their research, make funding decisions, and provide accurate information to the public about technology.</w:t>
+      </w:r>
+    </w:p>
+    <w:p>
+      <w:pPr>
+        <w:pStyle w:val="ALevelOneHeader"/>
+      </w:pPr>
       <w:r>
         <w:lastRenderedPageBreak/>
-        <w:t xml:space="preserve">systems here used </w:t>
-      </w:r>
-      <w:r>
-        <w:t>F</w:t>
-      </w:r>
-      <w:r>
-        <w:rPr>
-          <w:vertAlign w:val="subscript"/>
-        </w:rPr>
-        <w:t xml:space="preserve">1 </w:t>
-      </w:r>
-      <w:r>
-        <w:t>measure, but not all. Future work could include gathering more systems that both outperform and do not outperform their IAA to have a greater depth of data, and differentiating between systems performance measures.</w:t>
+        <w:t>Acknowledgements</w:t>
+      </w:r>
+    </w:p>
+    <w:p>
+      <w:pPr>
+        <w:jc w:val="both"/>
+      </w:pPr>
+      <w:r>
+        <w:t>Boguslav is supported by</w:t>
+      </w:r>
+      <w:r>
+        <w:t xml:space="preserve"> the Dean’s Fund at University of Colorado Anschutz Medical. </w:t>
+      </w:r>
+      <w:r>
+        <w:t xml:space="preserve">Cohen is supported by </w:t>
+      </w:r>
+      <w:r>
+        <w:t xml:space="preserve">NIH </w:t>
+      </w:r>
+      <w:r>
+        <w:t xml:space="preserve">grants </w:t>
+      </w:r>
+      <w:r>
+        <w:t>LM008111, LM009254</w:t>
+      </w:r>
+      <w:r>
+        <w:t>,</w:t>
+      </w:r>
+      <w:r>
+        <w:t xml:space="preserve"> and NSF IIS-1207592</w:t>
+      </w:r>
+      <w:r>
+        <w:t xml:space="preserve"> to Lawrence E. Hunter</w:t>
+      </w:r>
+      <w:r>
+        <w:t>.</w:t>
+      </w:r>
+      <w:r>
+        <w:t xml:space="preserve"> The work was aided by discussions with Patrick Paroubek, Bob Carpenter, and Tiffany Callahan; all remaining faults are the authors’.</w:t>
+      </w:r>
+      <w:r>
+        <w:t xml:space="preserve">  XXADD d’Alembert funding.</w:t>
       </w:r>
     </w:p>
     <w:p>
@@ -4746,135 +5107,55 @@
         <w:pStyle w:val="ALevelOneHeader"/>
       </w:pPr>
       <w:r>
-        <w:t>Conclusion</w:t>
-      </w:r>
-    </w:p>
-    <w:p>
-      <w:pPr>
-        <w:pStyle w:val="DBodyText"/>
-      </w:pPr>
-      <w:r>
-        <w:t>Overall, we determined that the inter-annotator agreement is not an upper bound of system performance showing examples from both the</w:t>
-      </w:r>
-      <w:r>
-        <w:t xml:space="preserve"> biomedical and general domain. </w:t>
-      </w:r>
-      <w:r>
-        <w:t xml:space="preserve">We found significant positive correlations between the </w:t>
-      </w:r>
-      <w:r>
-        <w:t>IAA</w:t>
-      </w:r>
-      <w:r>
-        <w:t xml:space="preserve"> and the system performance amongst all types of system performance (greater or lower than IAA). We further suggest a stronger measurement from one of the articles</w:t>
-      </w:r>
-      <w:r>
-        <w:t xml:space="preserve"> </w:t>
-      </w:r>
+        <w:t>Referenc</w:t>
+      </w:r>
+      <w:r>
+        <w:t>es</w:t>
+      </w:r>
+    </w:p>
+    <w:p>
+      <w:pPr>
+        <w:pStyle w:val="EndNoteCategoryHeading"/>
+        <w:rPr>
+          <w:lang w:val="en-US"/>
+        </w:rPr>
+      </w:pPr>
       <w:r>
         <w:fldChar w:fldCharType="begin"/>
       </w:r>
       <w:r>
-        <w:instrText xml:space="preserve"> ADDIN EN.CITE &lt;EndNote&gt;&lt;Cite&gt;&lt;Author&gt;Bethard&lt;/Author&gt;&lt;Year&gt;2015&lt;/Year&gt;&lt;RecNum&gt;18&lt;/RecNum&gt;&lt;DisplayText&gt;[3]&lt;/DisplayText&gt;&lt;record&gt;&lt;rec-number&gt;18&lt;/rec-number&gt;&lt;foreign-keys&gt;&lt;key app="EN" db-id="0zprsadv8f2wpbe5v0r5wa0j59xspaf5z5s9" timestamp="1480472921"&gt;18&lt;/key&gt;&lt;/foreign-keys&gt;&lt;ref-type name="Conference Proceedings"&gt;10&lt;/ref-type&gt;&lt;contributors&gt;&lt;authors&gt;&lt;author&gt;Steven Bethard&lt;/author&gt;&lt;author&gt;Leon Derczynski&lt;/author&gt;&lt;author&gt;Guergana Savova&lt;/author&gt;&lt;author&gt;James Pustejovsky&lt;/author&gt;&lt;author&gt;Marc Verhagen&lt;/author&gt;&lt;/authors&gt;&lt;/contributors&gt;&lt;titles&gt;&lt;title&gt;SemEval-2015 Task 6: Clinical TempEval&lt;/title&gt;&lt;secondary-title&gt;SemEval 2015&lt;/secondary-title&gt;&lt;/titles&gt;&lt;pages&gt;806-814&lt;/pages&gt;&lt;dates&gt;&lt;year&gt;2015&lt;/year&gt;&lt;pub-dates&gt;&lt;date&gt;June 4-5, 2015&lt;/date&gt;&lt;/pub-dates&gt;&lt;/dates&gt;&lt;pub-location&gt;Denver, Colorado&lt;/pub-location&gt;&lt;urls&gt;&lt;/urls&gt;&lt;custom3&gt;In Proceedings of the 9th International Workshop on Semantic Evaluation &lt;/custom3&gt;&lt;/record&gt;&lt;/Cite&gt;&lt;/EndNote&gt;</w:instrText>
+        <w:rPr>
+          <w:lang w:val="en-US"/>
+        </w:rPr>
+        <w:instrText xml:space="preserve"> ADDIN EN.REFLIST </w:instrText>
       </w:r>
       <w:r>
         <w:fldChar w:fldCharType="separate"/>
       </w:r>
       <w:r>
-        <w:t>[3]</w:t>
-      </w:r>
-      <w:r>
-        <w:fldChar w:fldCharType="end"/>
-      </w:r>
-      <w:r>
-        <w:t xml:space="preserve"> that uses supervised learning that takes into account the initial annotated data (gold-standard data) the system learns on and outside annotators combined. This is not an upper bound however, as seen in the article</w:t>
-      </w:r>
-      <w:r>
-        <w:t xml:space="preserve"> </w:t>
-      </w:r>
-      <w:r>
-        <w:fldChar w:fldCharType="begin"/>
-      </w:r>
-      <w:r>
-        <w:instrText xml:space="preserve"> ADDIN EN.CITE &lt;EndNote&gt;&lt;Cite&gt;&lt;Author&gt;Bethard&lt;/Author&gt;&lt;Year&gt;2015&lt;/Year&gt;&lt;RecNum&gt;18&lt;/RecNum&gt;&lt;DisplayText&gt;[3]&lt;/DisplayText&gt;&lt;record&gt;&lt;rec-number&gt;18&lt;/rec-number&gt;&lt;foreign-keys&gt;&lt;key app="EN" db-id="0zprsadv8f2wpbe5v0r5wa0j59xspaf5z5s9" timestamp="1480472921"&gt;18&lt;/key&gt;&lt;/foreign-keys&gt;&lt;ref-type name="Conference Proceedings"&gt;10&lt;/ref-type&gt;&lt;contributors&gt;&lt;authors&gt;&lt;author&gt;Steven Bethard&lt;/author&gt;&lt;author&gt;Leon Derczynski&lt;/author&gt;&lt;author&gt;Guergana Savova&lt;/author&gt;&lt;author&gt;James Pustejovsky&lt;/author&gt;&lt;author&gt;Marc Verhagen&lt;/author&gt;&lt;/authors&gt;&lt;/contributors&gt;&lt;titles&gt;&lt;title&gt;SemEval-2015 Task 6: Clinical TempEval&lt;/title&gt;&lt;secondary-title&gt;SemEval 2015&lt;/secondary-title&gt;&lt;/titles&gt;&lt;pages&gt;806-814&lt;/pages&gt;&lt;dates&gt;&lt;year&gt;2015&lt;/year&gt;&lt;pub-dates&gt;&lt;date&gt;June 4-5, 2015&lt;/date&gt;&lt;/pub-dates&gt;&lt;/dates&gt;&lt;pub-location&gt;Denver, Colorado&lt;/pub-location&gt;&lt;urls&gt;&lt;/urls&gt;&lt;custom3&gt;In Proceedings of the 9th International Workshop on Semantic Evaluation &lt;/custom3&gt;&lt;/record&gt;&lt;/Cite&gt;&lt;/EndNote&gt;</w:instrText>
-      </w:r>
-      <w:r>
-        <w:fldChar w:fldCharType="separate"/>
-      </w:r>
-      <w:r>
-        <w:t>[3]</w:t>
-      </w:r>
-      <w:r>
-        <w:fldChar w:fldCharType="end"/>
-      </w:r>
-      <w:r>
-        <w:t>. Hopefully, this will better allow scientists</w:t>
-      </w:r>
-      <w:r>
-        <w:t xml:space="preserve"> to evaluate their research, make funding decisions, and provide accurate information to the public about technology.</w:t>
-      </w:r>
-    </w:p>
-    <w:p>
-      <w:pPr>
-        <w:pStyle w:val="ALevelOneHeader"/>
-      </w:pPr>
-      <w:r>
-        <w:t>Acknowledgements</w:t>
-      </w:r>
-    </w:p>
-    <w:p>
-      <w:r>
-        <w:t xml:space="preserve">Thank you to the Dean’s Fund at University of Colorado Anschutz Medical Campus for first year funding and to the Computational Bioscience Program there. Also thank you </w:t>
-      </w:r>
-      <w:r>
-        <w:t xml:space="preserve">to </w:t>
-      </w:r>
-      <w:r>
-        <w:t xml:space="preserve">the grants from Kevin Bretonnel Cohen and Larry Hunter: </w:t>
-      </w:r>
-      <w:r>
-        <w:t>NIH LM008111, LM009254 and NSF IIS-1207592</w:t>
-      </w:r>
-      <w:r>
-        <w:t>.</w:t>
-      </w:r>
-    </w:p>
-    <w:p>
-      <w:pPr>
-        <w:pStyle w:val="ALevelOneHeader"/>
-      </w:pPr>
-      <w:r>
-        <w:t>Referenc</w:t>
-      </w:r>
-      <w:r>
-        <w:t>es</w:t>
-      </w:r>
-    </w:p>
-    <w:p>
-      <w:pPr>
-        <w:pStyle w:val="EndNoteCategoryHeading"/>
-      </w:pPr>
-      <w:r>
-        <w:fldChar w:fldCharType="begin"/>
-      </w:r>
-      <w:r>
-        <w:instrText xml:space="preserve"> ADDIN EN.REFLIST </w:instrText>
-      </w:r>
-      <w:r>
-        <w:fldChar w:fldCharType="separate"/>
-      </w:r>
-      <w:r>
+        <w:rPr>
+          <w:lang w:val="en-US"/>
+        </w:rPr>
         <w:t>Uncategorized References</w:t>
       </w:r>
     </w:p>
     <w:p>
       <w:pPr>
         <w:pStyle w:val="EndNoteBibliography"/>
-      </w:pPr>
-      <w:r>
+        <w:rPr>
+          <w:lang w:val="en-US"/>
+        </w:rPr>
+      </w:pPr>
+      <w:r>
+        <w:rPr>
+          <w:lang w:val="en-US"/>
+        </w:rPr>
         <w:t>[1]</w:t>
       </w:r>
       <w:r>
+        <w:rPr>
+          <w:lang w:val="en-US"/>
+        </w:rPr>
         <w:tab/>
         <w:t>R.E. Anderson, G. Engel, D. Gotterbarn, G.C. Hertlein, A. Hoffman, B. Jawer, D.G. Johnson, D.K. Lidtke, J.C. Little, D. Martin, D.B. Parker, J.A. Perrolle, and R.S. Rosenberg, ACM Code of Ethics and Professional Conduct, in, ACM, 1992.</w:t>
       </w:r>
@@ -4882,92 +5163,148 @@
     <w:p>
       <w:pPr>
         <w:pStyle w:val="EndNoteBibliography"/>
-      </w:pPr>
-      <w:r>
+        <w:rPr>
+          <w:lang w:val="en-US"/>
+        </w:rPr>
+      </w:pPr>
+      <w:r>
+        <w:rPr>
+          <w:lang w:val="en-US"/>
+        </w:rPr>
         <w:t>[2]</w:t>
       </w:r>
       <w:r>
+        <w:rPr>
+          <w:lang w:val="en-US"/>
+        </w:rPr>
         <w:tab/>
         <w:t xml:space="preserve">R. Artstein and M. Poesio, Inter-Coder Agreement for Computational Linguistics, </w:t>
       </w:r>
       <w:r>
         <w:rPr>
           <w:i/>
+          <w:lang w:val="en-US"/>
         </w:rPr>
         <w:t>Association for Computational Linguistics</w:t>
       </w:r>
       <w:r>
+        <w:rPr>
+          <w:lang w:val="en-US"/>
+        </w:rPr>
         <w:t xml:space="preserve"> </w:t>
       </w:r>
       <w:r>
         <w:rPr>
           <w:b/>
+          <w:lang w:val="en-US"/>
         </w:rPr>
         <w:t>34</w:t>
       </w:r>
       <w:r>
+        <w:rPr>
+          <w:lang w:val="en-US"/>
+        </w:rPr>
         <w:t xml:space="preserve"> (2008), 555-596.</w:t>
       </w:r>
     </w:p>
     <w:p>
       <w:pPr>
         <w:pStyle w:val="EndNoteBibliography"/>
-      </w:pPr>
-      <w:r>
+        <w:rPr>
+          <w:lang w:val="en-US"/>
+        </w:rPr>
+      </w:pPr>
+      <w:r>
+        <w:rPr>
+          <w:lang w:val="en-US"/>
+        </w:rPr>
         <w:t>[3]</w:t>
       </w:r>
       <w:r>
+        <w:rPr>
+          <w:lang w:val="en-US"/>
+        </w:rPr>
         <w:tab/>
         <w:t xml:space="preserve">S. Bethard, L. Derczynski, G. Savova, J. Pustejovsky, and M. Verhagen, SemEval-2015 Task 6: Clinical TempEval, in: </w:t>
       </w:r>
       <w:r>
         <w:rPr>
           <w:i/>
+          <w:lang w:val="en-US"/>
         </w:rPr>
         <w:t>SemEval 2015</w:t>
       </w:r>
       <w:r>
+        <w:rPr>
+          <w:lang w:val="en-US"/>
+        </w:rPr>
         <w:t>, Denver, Colorado, 2015, pp. 806-814.</w:t>
       </w:r>
     </w:p>
     <w:p>
       <w:pPr>
         <w:pStyle w:val="EndNoteBibliography"/>
-      </w:pPr>
-      <w:r>
+        <w:rPr>
+          <w:lang w:val="en-US"/>
+        </w:rPr>
+      </w:pPr>
+      <w:r>
+        <w:rPr>
+          <w:lang w:val="en-US"/>
+        </w:rPr>
         <w:t>[4]</w:t>
       </w:r>
       <w:r>
+        <w:rPr>
+          <w:lang w:val="en-US"/>
+        </w:rPr>
         <w:tab/>
         <w:t xml:space="preserve">J. Cohen, A Coefficient of Agreement for Nominal Scales, </w:t>
       </w:r>
       <w:r>
         <w:rPr>
           <w:i/>
+          <w:lang w:val="en-US"/>
         </w:rPr>
         <w:t>Educational and Psychological Measurement</w:t>
       </w:r>
       <w:r>
+        <w:rPr>
+          <w:lang w:val="en-US"/>
+        </w:rPr>
         <w:t xml:space="preserve"> </w:t>
       </w:r>
       <w:r>
         <w:rPr>
           <w:b/>
+          <w:lang w:val="en-US"/>
         </w:rPr>
         <w:t>20</w:t>
       </w:r>
       <w:r>
+        <w:rPr>
+          <w:lang w:val="en-US"/>
+        </w:rPr>
         <w:t xml:space="preserve"> (1960), 37-46.</w:t>
       </w:r>
     </w:p>
     <w:p>
       <w:pPr>
         <w:pStyle w:val="EndNoteBibliography"/>
-      </w:pPr>
-      <w:r>
+        <w:rPr>
+          <w:lang w:val="en-US"/>
+        </w:rPr>
+      </w:pPr>
+      <w:r>
+        <w:rPr>
+          <w:lang w:val="en-US"/>
+        </w:rPr>
         <w:t>[5]</w:t>
       </w:r>
       <w:r>
+        <w:rPr>
+          <w:lang w:val="en-US"/>
+        </w:rPr>
         <w:tab/>
         <w:t>K.B. Cohen and M. Boguslav, KevinBretonnelCohen/InterAnnotatorAgreement in, GitHub Inc., GitHub, 2016.</w:t>
       </w:r>
@@ -4996,21 +5333,34 @@
     <w:p>
       <w:pPr>
         <w:pStyle w:val="EndNoteBibliography"/>
-      </w:pPr>
-      <w:r>
+        <w:rPr>
+          <w:lang w:val="en-US"/>
+        </w:rPr>
+      </w:pPr>
+      <w:r>
+        <w:rPr>
+          <w:lang w:val="en-US"/>
+        </w:rPr>
         <w:t>[7]</w:t>
       </w:r>
       <w:r>
+        <w:rPr>
+          <w:lang w:val="en-US"/>
+        </w:rPr>
         <w:tab/>
         <w:t xml:space="preserve">W. Gale, K.W. Church, and D. Yarowsky, Estimating upper and lower bounds on the performance of word-sense disambiguation programs, in: </w:t>
       </w:r>
       <w:r>
         <w:rPr>
           <w:i/>
+          <w:lang w:val="en-US"/>
         </w:rPr>
         <w:t>annual meeting on Association for Computational Linguistics</w:t>
       </w:r>
       <w:r>
+        <w:rPr>
+          <w:lang w:val="en-US"/>
+        </w:rPr>
         <w:t>, 1992.</w:t>
       </w:r>
     </w:p>
@@ -5047,209 +5397,347 @@
     <w:p>
       <w:pPr>
         <w:pStyle w:val="EndNoteBibliography"/>
-      </w:pPr>
-      <w:r>
+        <w:rPr>
+          <w:lang w:val="en-US"/>
+        </w:rPr>
+      </w:pPr>
+      <w:r>
+        <w:rPr>
+          <w:lang w:val="en-US"/>
+        </w:rPr>
         <w:t>[9]</w:t>
       </w:r>
       <w:r>
+        <w:rPr>
+          <w:lang w:val="en-US"/>
+        </w:rPr>
         <w:tab/>
         <w:t xml:space="preserve">P. Jackson and I. Moulinier, </w:t>
       </w:r>
       <w:r>
         <w:rPr>
           <w:i/>
+          <w:lang w:val="en-US"/>
         </w:rPr>
         <w:t>Natural language processing for online applications: text retrieval, extraction, and categorization</w:t>
       </w:r>
       <w:r>
+        <w:rPr>
+          <w:lang w:val="en-US"/>
+        </w:rPr>
         <w:t>, John Benjamins Publishing Company, Amsterdam, 2007.</w:t>
       </w:r>
     </w:p>
     <w:p>
       <w:pPr>
         <w:pStyle w:val="EndNoteBibliography"/>
-      </w:pPr>
-      <w:r>
+        <w:rPr>
+          <w:lang w:val="en-US"/>
+        </w:rPr>
+      </w:pPr>
+      <w:r>
+        <w:rPr>
+          <w:lang w:val="en-US"/>
+        </w:rPr>
         <w:t>[10]</w:t>
       </w:r>
       <w:r>
+        <w:rPr>
+          <w:lang w:val="en-US"/>
+        </w:rPr>
         <w:tab/>
         <w:t xml:space="preserve">A.A. Leenaars, </w:t>
       </w:r>
       <w:r>
         <w:rPr>
           <w:i/>
+          <w:lang w:val="en-US"/>
         </w:rPr>
         <w:t>Sucide Notes: Predictive Clues and Patterns</w:t>
       </w:r>
       <w:r>
+        <w:rPr>
+          <w:lang w:val="en-US"/>
+        </w:rPr>
         <w:t>, Human Sciences Press, Inc., New York, 1988.</w:t>
       </w:r>
     </w:p>
     <w:p>
       <w:pPr>
         <w:pStyle w:val="EndNoteBibliography"/>
-      </w:pPr>
-      <w:r>
+        <w:rPr>
+          <w:lang w:val="en-US"/>
+        </w:rPr>
+      </w:pPr>
+      <w:r>
+        <w:rPr>
+          <w:lang w:val="en-US"/>
+        </w:rPr>
         <w:t>[11]</w:t>
       </w:r>
       <w:r>
+        <w:rPr>
+          <w:lang w:val="en-US"/>
+        </w:rPr>
         <w:tab/>
         <w:t xml:space="preserve">C.M. Meyer and I. Gurevych, Worth its weight in gold or yet another resource—A comparative study of Wiktionary, OpenThesaurus and GermaNet, in: </w:t>
       </w:r>
       <w:r>
         <w:rPr>
           <w:i/>
+          <w:lang w:val="en-US"/>
         </w:rPr>
         <w:t>Computational linguistics and intelligent text processing</w:t>
       </w:r>
       <w:r>
+        <w:rPr>
+          <w:lang w:val="en-US"/>
+        </w:rPr>
         <w:t>, Springer Berlin Heidelberg, 2010, pp. 38-49.</w:t>
       </w:r>
     </w:p>
     <w:p>
       <w:pPr>
         <w:pStyle w:val="EndNoteBibliography"/>
-      </w:pPr>
-      <w:r>
+        <w:rPr>
+          <w:lang w:val="en-US"/>
+        </w:rPr>
+      </w:pPr>
+      <w:r>
+        <w:rPr>
+          <w:lang w:val="en-US"/>
+        </w:rPr>
         <w:t>[12]</w:t>
       </w:r>
       <w:r>
+        <w:rPr>
+          <w:lang w:val="en-US"/>
+        </w:rPr>
         <w:tab/>
         <w:t xml:space="preserve">M. Mukaka, A guide to appropriate use of Correlation co-efficient in medical research, </w:t>
       </w:r>
       <w:r>
         <w:rPr>
           <w:i/>
+          <w:lang w:val="en-US"/>
         </w:rPr>
         <w:t>Malawi Medical Journal: The Journal of Medical Association of Malawi</w:t>
       </w:r>
       <w:r>
+        <w:rPr>
+          <w:lang w:val="en-US"/>
+        </w:rPr>
         <w:t xml:space="preserve"> </w:t>
       </w:r>
       <w:r>
         <w:rPr>
           <w:b/>
+          <w:lang w:val="en-US"/>
         </w:rPr>
         <w:t>24</w:t>
       </w:r>
       <w:r>
+        <w:rPr>
+          <w:lang w:val="en-US"/>
+        </w:rPr>
         <w:t xml:space="preserve"> (2012), 69-71.</w:t>
       </w:r>
     </w:p>
     <w:p>
       <w:pPr>
         <w:pStyle w:val="EndNoteBibliography"/>
-      </w:pPr>
-      <w:r>
+        <w:rPr>
+          <w:lang w:val="en-US"/>
+        </w:rPr>
+      </w:pPr>
+      <w:r>
+        <w:rPr>
+          <w:lang w:val="en-US"/>
+        </w:rPr>
         <w:t>[13]</w:t>
       </w:r>
       <w:r>
+        <w:rPr>
+          <w:lang w:val="en-US"/>
+        </w:rPr>
         <w:tab/>
         <w:t xml:space="preserve">R. Navigli, Meaningful clustering of senses helps boost word sense disambiguation performance, in: </w:t>
       </w:r>
       <w:r>
         <w:rPr>
           <w:i/>
+          <w:lang w:val="en-US"/>
         </w:rPr>
         <w:t>International Conference on Computational Linguistics and the annual meeting of the Association for Computational Linguistics</w:t>
       </w:r>
       <w:r>
+        <w:rPr>
+          <w:lang w:val="en-US"/>
+        </w:rPr>
         <w:t>, 2006.</w:t>
       </w:r>
     </w:p>
     <w:p>
       <w:pPr>
         <w:pStyle w:val="EndNoteBibliography"/>
-      </w:pPr>
-      <w:r>
+        <w:rPr>
+          <w:lang w:val="en-US"/>
+        </w:rPr>
+      </w:pPr>
+      <w:r>
+        <w:rPr>
+          <w:lang w:val="en-US"/>
+        </w:rPr>
         <w:t>[14]</w:t>
       </w:r>
       <w:r>
+        <w:rPr>
+          <w:lang w:val="en-US"/>
+        </w:rPr>
         <w:tab/>
         <w:t xml:space="preserve">O. Ormandjieva, I. Hussain, and L. Kosseim, Toward a text classification system for the quality as-sessment of software requirements written in natural language, in: </w:t>
       </w:r>
       <w:r>
         <w:rPr>
           <w:i/>
+          <w:lang w:val="en-US"/>
         </w:rPr>
         <w:t>Fourth international workshop on Software quality assurance: in conjunction with the 6th ESEC/FSE joint meeting</w:t>
       </w:r>
       <w:r>
+        <w:rPr>
+          <w:lang w:val="en-US"/>
+        </w:rPr>
         <w:t>, ACM, 2007.</w:t>
       </w:r>
     </w:p>
     <w:p>
       <w:pPr>
         <w:pStyle w:val="EndNoteBibliography"/>
-      </w:pPr>
-      <w:r>
+        <w:rPr>
+          <w:lang w:val="en-US"/>
+        </w:rPr>
+      </w:pPr>
+      <w:r>
+        <w:rPr>
+          <w:lang w:val="en-US"/>
+        </w:rPr>
         <w:t>[15]</w:t>
       </w:r>
       <w:r>
+        <w:rPr>
+          <w:lang w:val="en-US"/>
+        </w:rPr>
         <w:tab/>
         <w:t xml:space="preserve">S. Padó and M. Lapata, Cross-linguistic projection of role-semantic information, in: </w:t>
       </w:r>
       <w:r>
         <w:rPr>
           <w:i/>
-        </w:rPr>
-        <w:t>Proceedings of the conference on Human Language Technology and Empirical Methods in Natural Language Processing - HLT '05</w:t>
-      </w:r>
-      <w:r>
+          <w:lang w:val="en-US"/>
+        </w:rPr>
+        <w:t xml:space="preserve">Proceedings of the conference </w:t>
+      </w:r>
+      <w:r>
+        <w:rPr>
+          <w:i/>
+          <w:lang w:val="en-US"/>
+        </w:rPr>
+        <w:lastRenderedPageBreak/>
+        <w:t>on Human Language Technology and Empirical Methods in Natural Language Processing - HLT '05</w:t>
+      </w:r>
+      <w:r>
+        <w:rPr>
+          <w:lang w:val="en-US"/>
+        </w:rPr>
         <w:t>, 2005, pp. 859-866.</w:t>
       </w:r>
     </w:p>
     <w:p>
       <w:pPr>
         <w:pStyle w:val="EndNoteBibliography"/>
-      </w:pPr>
-      <w:r>
+        <w:rPr>
+          <w:lang w:val="en-US"/>
+        </w:rPr>
+      </w:pPr>
+      <w:r>
+        <w:rPr>
+          <w:lang w:val="en-US"/>
+        </w:rPr>
         <w:t>[16]</w:t>
       </w:r>
       <w:r>
+        <w:rPr>
+          <w:lang w:val="en-US"/>
+        </w:rPr>
         <w:tab/>
         <w:t xml:space="preserve">V. Pérez-Rosas, M. Abouelenien, R. Mihalcea, and M. Burzo, Deception Detection using Real-life Trial Data, in: </w:t>
       </w:r>
       <w:r>
         <w:rPr>
           <w:i/>
+          <w:lang w:val="en-US"/>
         </w:rPr>
         <w:t>ICMI 2015</w:t>
       </w:r>
       <w:r>
+        <w:rPr>
+          <w:lang w:val="en-US"/>
+        </w:rPr>
         <w:t>, New York, NY, USA,, 2015, pp. 59-66.</w:t>
       </w:r>
     </w:p>
     <w:p>
       <w:pPr>
         <w:pStyle w:val="EndNoteBibliography"/>
-      </w:pPr>
-      <w:r>
+        <w:rPr>
+          <w:lang w:val="en-US"/>
+        </w:rPr>
+      </w:pPr>
+      <w:r>
+        <w:rPr>
+          <w:lang w:val="en-US"/>
+        </w:rPr>
         <w:t>[17]</w:t>
       </w:r>
       <w:r>
+        <w:rPr>
+          <w:lang w:val="en-US"/>
+        </w:rPr>
         <w:tab/>
         <w:t xml:space="preserve">J. Pustejovsky and A. Stubbs, </w:t>
       </w:r>
       <w:r>
         <w:rPr>
           <w:i/>
+          <w:lang w:val="en-US"/>
         </w:rPr>
         <w:t>Natural language annotation for machine learning</w:t>
       </w:r>
       <w:r>
+        <w:rPr>
+          <w:lang w:val="en-US"/>
+        </w:rPr>
         <w:t>, O'Reilly Media ;, Sebastopol, CA, 2013.</w:t>
       </w:r>
     </w:p>
     <w:p>
       <w:pPr>
         <w:pStyle w:val="EndNoteBibliography"/>
-      </w:pPr>
-      <w:r>
+        <w:rPr>
+          <w:lang w:val="en-US"/>
+        </w:rPr>
+      </w:pPr>
+      <w:r>
+        <w:rPr>
+          <w:lang w:val="en-US"/>
+        </w:rPr>
         <w:t>[18]</w:t>
       </w:r>
       <w:r>
+        <w:rPr>
+          <w:lang w:val="en-US"/>
+        </w:rPr>
         <w:tab/>
         <w:t>R-core, cor.test, in, RDocumentation.</w:t>
       </w:r>
@@ -5257,92 +5745,148 @@
     <w:p>
       <w:pPr>
         <w:pStyle w:val="EndNoteBibliography"/>
-      </w:pPr>
-      <w:r>
+        <w:rPr>
+          <w:lang w:val="en-US"/>
+        </w:rPr>
+      </w:pPr>
+      <w:r>
+        <w:rPr>
+          <w:lang w:val="en-US"/>
+        </w:rPr>
         <w:t>[19]</w:t>
       </w:r>
       <w:r>
+        <w:rPr>
+          <w:lang w:val="en-US"/>
+        </w:rPr>
         <w:tab/>
         <w:t xml:space="preserve">P. Resnik and J. Lin, Evaluation of NLP Sys-tems, </w:t>
       </w:r>
       <w:r>
         <w:rPr>
           <w:i/>
+          <w:lang w:val="en-US"/>
         </w:rPr>
         <w:t>The handbook of computational linguistics and natural language processing</w:t>
       </w:r>
       <w:r>
+        <w:rPr>
+          <w:lang w:val="en-US"/>
+        </w:rPr>
         <w:t xml:space="preserve"> </w:t>
       </w:r>
       <w:r>
         <w:rPr>
           <w:b/>
+          <w:lang w:val="en-US"/>
         </w:rPr>
         <w:t>57</w:t>
       </w:r>
       <w:r>
+        <w:rPr>
+          <w:lang w:val="en-US"/>
+        </w:rPr>
         <w:t xml:space="preserve"> (2010).</w:t>
       </w:r>
     </w:p>
     <w:p>
       <w:pPr>
         <w:pStyle w:val="EndNoteBibliography"/>
-      </w:pPr>
-      <w:r>
+        <w:rPr>
+          <w:lang w:val="en-US"/>
+        </w:rPr>
+      </w:pPr>
+      <w:r>
+        <w:rPr>
+          <w:lang w:val="en-US"/>
+        </w:rPr>
         <w:t>[20]</w:t>
       </w:r>
       <w:r>
+        <w:rPr>
+          <w:lang w:val="en-US"/>
+        </w:rPr>
         <w:tab/>
         <w:t xml:space="preserve">A. Roberts, R. Gaizauskas, M. Hepple, and Y. Guo, Combining Terminology Resources and Statistical Methods for Entity Recognition: An Evaluation. , </w:t>
       </w:r>
       <w:r>
         <w:rPr>
           <w:i/>
+          <w:lang w:val="en-US"/>
         </w:rPr>
         <w:t>LREC: European Language Resources Association.</w:t>
       </w:r>
       <w:r>
+        <w:rPr>
+          <w:lang w:val="en-US"/>
+        </w:rPr>
         <w:t xml:space="preserve"> (2008), 2974-2980.</w:t>
       </w:r>
     </w:p>
     <w:p>
       <w:pPr>
         <w:pStyle w:val="EndNoteBibliography"/>
-      </w:pPr>
-      <w:r>
+        <w:rPr>
+          <w:lang w:val="en-US"/>
+        </w:rPr>
+      </w:pPr>
+      <w:r>
+        <w:rPr>
+          <w:lang w:val="en-US"/>
+        </w:rPr>
         <w:t>[21]</w:t>
       </w:r>
       <w:r>
+        <w:rPr>
+          <w:lang w:val="en-US"/>
+        </w:rPr>
         <w:tab/>
         <w:t xml:space="preserve">S.S. Shapiro and M.B. Wilk, An Analysis of Variance Test for Normality (complete Samples), </w:t>
       </w:r>
       <w:r>
         <w:rPr>
           <w:i/>
+          <w:lang w:val="en-US"/>
         </w:rPr>
         <w:t>Biometrika</w:t>
       </w:r>
       <w:r>
+        <w:rPr>
+          <w:lang w:val="en-US"/>
+        </w:rPr>
         <w:t xml:space="preserve"> </w:t>
       </w:r>
       <w:r>
         <w:rPr>
           <w:b/>
+          <w:lang w:val="en-US"/>
         </w:rPr>
         <w:t>52</w:t>
       </w:r>
       <w:r>
+        <w:rPr>
+          <w:lang w:val="en-US"/>
+        </w:rPr>
         <w:t xml:space="preserve"> (1965), 591-611.</w:t>
       </w:r>
     </w:p>
     <w:p>
       <w:pPr>
         <w:pStyle w:val="EndNoteBibliography"/>
-      </w:pPr>
-      <w:r>
+        <w:rPr>
+          <w:lang w:val="en-US"/>
+        </w:rPr>
+      </w:pPr>
+      <w:r>
+        <w:rPr>
+          <w:lang w:val="en-US"/>
+        </w:rPr>
         <w:t>[22]</w:t>
       </w:r>
       <w:r>
+        <w:rPr>
+          <w:lang w:val="en-US"/>
+        </w:rPr>
         <w:tab/>
         <w:t>A.S. Vakil, J. Trouvain, and L. Automatic classification of lexical stress errors for German CAPT. In Proceeding of the Workshop on Speech and Language Technology for Education (SLaTE), pp. 47-52., Automatic classification of lexical stress errors for German CAPT</w:t>
       </w:r>
@@ -5350,47 +5894,74 @@
     <w:p>
       <w:pPr>
         <w:pStyle w:val="EndNoteBibliography"/>
-      </w:pPr>
-      <w:r>
+        <w:rPr>
+          <w:lang w:val="en-US"/>
+        </w:rPr>
+      </w:pPr>
+      <w:r>
+        <w:rPr>
+          <w:lang w:val="en-US"/>
+        </w:rPr>
         <w:t xml:space="preserve">in: </w:t>
       </w:r>
       <w:r>
         <w:rPr>
           <w:i/>
+          <w:lang w:val="en-US"/>
         </w:rPr>
         <w:t>SLaTE</w:t>
       </w:r>
       <w:r>
+        <w:rPr>
+          <w:lang w:val="en-US"/>
+        </w:rPr>
         <w:t>, Leipzig, 2015, pp. 47-52.</w:t>
       </w:r>
     </w:p>
     <w:p>
       <w:pPr>
         <w:pStyle w:val="EndNoteBibliography"/>
-      </w:pPr>
-      <w:r>
+        <w:rPr>
+          <w:lang w:val="en-US"/>
+        </w:rPr>
+      </w:pPr>
+      <w:r>
+        <w:rPr>
+          <w:lang w:val="en-US"/>
+        </w:rPr>
         <w:t>[23]</w:t>
       </w:r>
       <w:r>
+        <w:rPr>
+          <w:lang w:val="en-US"/>
+        </w:rPr>
         <w:tab/>
         <w:t xml:space="preserve">J. Zheng, J. Yarzebski, B.P. Ramesh, R.J. Goldberg, and H. Yu, Automatically Detecting Acute Myocardial Infarction Events from EHR Text: A Preliminary Study, </w:t>
       </w:r>
       <w:r>
         <w:rPr>
           <w:i/>
+          <w:lang w:val="en-US"/>
         </w:rPr>
         <w:t>AMIA Annu Symp Proc</w:t>
       </w:r>
       <w:r>
+        <w:rPr>
+          <w:lang w:val="en-US"/>
+        </w:rPr>
         <w:t xml:space="preserve"> </w:t>
       </w:r>
       <w:r>
         <w:rPr>
           <w:b/>
+          <w:lang w:val="en-US"/>
         </w:rPr>
         <w:t>2014</w:t>
       </w:r>
       <w:r>
+        <w:rPr>
+          <w:lang w:val="en-US"/>
+        </w:rPr>
         <w:t xml:space="preserve"> (2014), 1286-1293.</w:t>
       </w:r>
     </w:p>
@@ -5419,7 +5990,15 @@
           <w:sz w:val="18"/>
           <w:szCs w:val="18"/>
         </w:rPr>
-        <w:t>Kevin.Cohen@gmail.com</w:t>
+        <w:t>kevin.c</w:t>
+      </w:r>
+      <w:r>
+        <w:rPr>
+          <w:noProof/>
+          <w:sz w:val="18"/>
+          <w:szCs w:val="18"/>
+        </w:rPr>
+        <w:t>ohen@gmail.com</w:t>
       </w:r>
     </w:p>
     <w:p/>
@@ -5435,7 +6014,7 @@
 </file>
 
 <file path=word/endnotes.xml><?xml version="1.0" encoding="utf-8"?>
-<w:endnotes xmlns:wpc="http://schemas.microsoft.com/office/word/2010/wordprocessingCanvas" xmlns:cx="http://schemas.microsoft.com/office/drawing/2014/chartex" xmlns:cx1="http://schemas.microsoft.com/office/drawing/2015/9/8/chartex" xmlns:cx2="http://schemas.microsoft.com/office/drawing/2015/10/21/chartex" xmlns:cx3="http://schemas.microsoft.com/office/drawing/2016/5/9/chartex" xmlns:cx4="http://schemas.microsoft.com/office/drawing/2016/5/10/chartex" xmlns:cx5="http://schemas.microsoft.com/office/drawing/2016/5/11/chartex" xmlns:mc="http://schemas.openxmlformats.org/markup-compatibility/2006" xmlns:o="urn:schemas-microsoft-com:office:office" xmlns:r="http://schemas.openxmlformats.org/officeDocument/2006/relationships" xmlns:m="http://schemas.openxmlformats.org/officeDocument/2006/math" xmlns:v="urn:schemas-microsoft-com:vml" xmlns:wp14="http://schemas.microsoft.com/office/word/2010/wordprocessingDrawing" xmlns:wp="http://schemas.openxmlformats.org/drawingml/2006/wordprocessingDrawing" xmlns:w10="urn:schemas-microsoft-com:office:word" xmlns:w="http://schemas.openxmlformats.org/wordprocessingml/2006/main" xmlns:w14="http://schemas.microsoft.com/office/word/2010/wordml" xmlns:w15="http://schemas.microsoft.com/office/word/2012/wordml" xmlns:w16se="http://schemas.microsoft.com/office/word/2015/wordml/symex" xmlns:wpg="http://schemas.microsoft.com/office/word/2010/wordprocessingGroup" xmlns:wpi="http://schemas.microsoft.com/office/word/2010/wordprocessingInk" xmlns:wne="http://schemas.microsoft.com/office/word/2006/wordml" xmlns:wps="http://schemas.microsoft.com/office/word/2010/wordprocessingShape" mc:Ignorable="w14 w15 w16se wp14">
+<w:endnotes xmlns:wpc="http://schemas.microsoft.com/office/word/2010/wordprocessingCanvas" xmlns:mo="http://schemas.microsoft.com/office/mac/office/2008/main" xmlns:mc="http://schemas.openxmlformats.org/markup-compatibility/2006" xmlns:mv="urn:schemas-microsoft-com:mac:vml" xmlns:o="urn:schemas-microsoft-com:office:office" xmlns:r="http://schemas.openxmlformats.org/officeDocument/2006/relationships" xmlns:m="http://schemas.openxmlformats.org/officeDocument/2006/math" xmlns:v="urn:schemas-microsoft-com:vml" xmlns:wp14="http://schemas.microsoft.com/office/word/2010/wordprocessingDrawing" xmlns:wp="http://schemas.openxmlformats.org/drawingml/2006/wordprocessingDrawing" xmlns:w10="urn:schemas-microsoft-com:office:word" xmlns:w="http://schemas.openxmlformats.org/wordprocessingml/2006/main" xmlns:w14="http://schemas.microsoft.com/office/word/2010/wordml" xmlns:w15="http://schemas.microsoft.com/office/word/2012/wordml" xmlns:wpg="http://schemas.microsoft.com/office/word/2010/wordprocessingGroup" xmlns:wpi="http://schemas.microsoft.com/office/word/2010/wordprocessingInk" xmlns:wne="http://schemas.microsoft.com/office/word/2006/wordml" xmlns:wps="http://schemas.microsoft.com/office/word/2010/wordprocessingShape" mc:Ignorable="w14 w15 wp14">
   <w:endnote w:type="separator" w:id="-1">
     <w:p>
       <w:r>
@@ -5454,7 +6033,7 @@
 </file>
 
 <file path=word/footnotes.xml><?xml version="1.0" encoding="utf-8"?>
-<w:footnotes xmlns:wpc="http://schemas.microsoft.com/office/word/2010/wordprocessingCanvas" xmlns:cx="http://schemas.microsoft.com/office/drawing/2014/chartex" xmlns:cx1="http://schemas.microsoft.com/office/drawing/2015/9/8/chartex" xmlns:cx2="http://schemas.microsoft.com/office/drawing/2015/10/21/chartex" xmlns:cx3="http://schemas.microsoft.com/office/drawing/2016/5/9/chartex" xmlns:cx4="http://schemas.microsoft.com/office/drawing/2016/5/10/chartex" xmlns:cx5="http://schemas.microsoft.com/office/drawing/2016/5/11/chartex" xmlns:mc="http://schemas.openxmlformats.org/markup-compatibility/2006" xmlns:o="urn:schemas-microsoft-com:office:office" xmlns:r="http://schemas.openxmlformats.org/officeDocument/2006/relationships" xmlns:m="http://schemas.openxmlformats.org/officeDocument/2006/math" xmlns:v="urn:schemas-microsoft-com:vml" xmlns:wp14="http://schemas.microsoft.com/office/word/2010/wordprocessingDrawing" xmlns:wp="http://schemas.openxmlformats.org/drawingml/2006/wordprocessingDrawing" xmlns:w10="urn:schemas-microsoft-com:office:word" xmlns:w="http://schemas.openxmlformats.org/wordprocessingml/2006/main" xmlns:w14="http://schemas.microsoft.com/office/word/2010/wordml" xmlns:w15="http://schemas.microsoft.com/office/word/2012/wordml" xmlns:w16se="http://schemas.microsoft.com/office/word/2015/wordml/symex" xmlns:wpg="http://schemas.microsoft.com/office/word/2010/wordprocessingGroup" xmlns:wpi="http://schemas.microsoft.com/office/word/2010/wordprocessingInk" xmlns:wne="http://schemas.microsoft.com/office/word/2006/wordml" xmlns:wps="http://schemas.microsoft.com/office/word/2010/wordprocessingShape" mc:Ignorable="w14 w15 w16se wp14">
+<w:footnotes xmlns:wpc="http://schemas.microsoft.com/office/word/2010/wordprocessingCanvas" xmlns:mo="http://schemas.microsoft.com/office/mac/office/2008/main" xmlns:mc="http://schemas.openxmlformats.org/markup-compatibility/2006" xmlns:mv="urn:schemas-microsoft-com:mac:vml" xmlns:o="urn:schemas-microsoft-com:office:office" xmlns:r="http://schemas.openxmlformats.org/officeDocument/2006/relationships" xmlns:m="http://schemas.openxmlformats.org/officeDocument/2006/math" xmlns:v="urn:schemas-microsoft-com:vml" xmlns:wp14="http://schemas.microsoft.com/office/word/2010/wordprocessingDrawing" xmlns:wp="http://schemas.openxmlformats.org/drawingml/2006/wordprocessingDrawing" xmlns:w10="urn:schemas-microsoft-com:office:word" xmlns:w="http://schemas.openxmlformats.org/wordprocessingml/2006/main" xmlns:w14="http://schemas.microsoft.com/office/word/2010/wordml" xmlns:w15="http://schemas.microsoft.com/office/word/2012/wordml" xmlns:wpg="http://schemas.microsoft.com/office/word/2010/wordprocessingGroup" xmlns:wpi="http://schemas.microsoft.com/office/word/2010/wordprocessingInk" xmlns:wne="http://schemas.microsoft.com/office/word/2006/wordml" xmlns:wps="http://schemas.microsoft.com/office/word/2010/wordprocessingShape" mc:Ignorable="w14 w15 wp14">
   <w:footnote w:type="separator" w:id="-1">
     <w:p>
       <w:r>
@@ -5473,8 +6052,8 @@
 </file>
 
 <file path=word/numbering.xml><?xml version="1.0" encoding="utf-8"?>
-<w:numbering xmlns:wpc="http://schemas.microsoft.com/office/word/2010/wordprocessingCanvas" xmlns:cx="http://schemas.microsoft.com/office/drawing/2014/chartex" xmlns:cx1="http://schemas.microsoft.com/office/drawing/2015/9/8/chartex" xmlns:cx2="http://schemas.microsoft.com/office/drawing/2015/10/21/chartex" xmlns:cx3="http://schemas.microsoft.com/office/drawing/2016/5/9/chartex" xmlns:cx4="http://schemas.microsoft.com/office/drawing/2016/5/10/chartex" xmlns:cx5="http://schemas.microsoft.com/office/drawing/2016/5/11/chartex" xmlns:mc="http://schemas.openxmlformats.org/markup-compatibility/2006" xmlns:o="urn:schemas-microsoft-com:office:office" xmlns:r="http://schemas.openxmlformats.org/officeDocument/2006/relationships" xmlns:m="http://schemas.openxmlformats.org/officeDocument/2006/math" xmlns:v="urn:schemas-microsoft-com:vml" xmlns:wp14="http://schemas.microsoft.com/office/word/2010/wordprocessingDrawing" xmlns:wp="http://schemas.openxmlformats.org/drawingml/2006/wordprocessingDrawing" xmlns:w10="urn:schemas-microsoft-com:office:word" xmlns:w="http://schemas.openxmlformats.org/wordprocessingml/2006/main" xmlns:w14="http://schemas.microsoft.com/office/word/2010/wordml" xmlns:w15="http://schemas.microsoft.com/office/word/2012/wordml" xmlns:w16se="http://schemas.microsoft.com/office/word/2015/wordml/symex" xmlns:wpg="http://schemas.microsoft.com/office/word/2010/wordprocessingGroup" xmlns:wpi="http://schemas.microsoft.com/office/word/2010/wordprocessingInk" xmlns:wne="http://schemas.microsoft.com/office/word/2006/wordml" xmlns:wps="http://schemas.microsoft.com/office/word/2010/wordprocessingShape" mc:Ignorable="w14 w15 w16se wp14">
-  <w:abstractNum w:abstractNumId="0" w15:restartNumberingAfterBreak="0">
+<w:numbering xmlns:wpc="http://schemas.microsoft.com/office/word/2010/wordprocessingCanvas" xmlns:mo="http://schemas.microsoft.com/office/mac/office/2008/main" xmlns:mc="http://schemas.openxmlformats.org/markup-compatibility/2006" xmlns:mv="urn:schemas-microsoft-com:mac:vml" xmlns:o="urn:schemas-microsoft-com:office:office" xmlns:r="http://schemas.openxmlformats.org/officeDocument/2006/relationships" xmlns:m="http://schemas.openxmlformats.org/officeDocument/2006/math" xmlns:v="urn:schemas-microsoft-com:vml" xmlns:wp14="http://schemas.microsoft.com/office/word/2010/wordprocessingDrawing" xmlns:wp="http://schemas.openxmlformats.org/drawingml/2006/wordprocessingDrawing" xmlns:w10="urn:schemas-microsoft-com:office:word" xmlns:w="http://schemas.openxmlformats.org/wordprocessingml/2006/main" xmlns:w14="http://schemas.microsoft.com/office/word/2010/wordml" xmlns:w15="http://schemas.microsoft.com/office/word/2012/wordml" xmlns:wpg="http://schemas.microsoft.com/office/word/2010/wordprocessingGroup" xmlns:wpi="http://schemas.microsoft.com/office/word/2010/wordprocessingInk" xmlns:wne="http://schemas.microsoft.com/office/word/2006/wordml" xmlns:wps="http://schemas.microsoft.com/office/word/2010/wordprocessingShape" mc:Ignorable="w14 w15 wp14">
+  <w:abstractNum w:abstractNumId="0">
     <w:nsid w:val="FFFFFF7C"/>
     <w:multiLevelType w:val="singleLevel"/>
     <w:tmpl w:val="9F6A33FE"/>
@@ -5491,7 +6070,7 @@
       </w:pPr>
     </w:lvl>
   </w:abstractNum>
-  <w:abstractNum w:abstractNumId="1" w15:restartNumberingAfterBreak="0">
+  <w:abstractNum w:abstractNumId="1">
     <w:nsid w:val="FFFFFF7D"/>
     <w:multiLevelType w:val="singleLevel"/>
     <w:tmpl w:val="736C6290"/>
@@ -5508,7 +6087,7 @@
       </w:pPr>
     </w:lvl>
   </w:abstractNum>
-  <w:abstractNum w:abstractNumId="2" w15:restartNumberingAfterBreak="0">
+  <w:abstractNum w:abstractNumId="2">
     <w:nsid w:val="FFFFFF7E"/>
     <w:multiLevelType w:val="singleLevel"/>
     <w:tmpl w:val="C6BCB42C"/>
@@ -5525,7 +6104,7 @@
       </w:pPr>
     </w:lvl>
   </w:abstractNum>
-  <w:abstractNum w:abstractNumId="3" w15:restartNumberingAfterBreak="0">
+  <w:abstractNum w:abstractNumId="3">
     <w:nsid w:val="FFFFFF7F"/>
     <w:multiLevelType w:val="singleLevel"/>
     <w:tmpl w:val="351E4350"/>
@@ -5542,7 +6121,7 @@
       </w:pPr>
     </w:lvl>
   </w:abstractNum>
-  <w:abstractNum w:abstractNumId="4" w15:restartNumberingAfterBreak="0">
+  <w:abstractNum w:abstractNumId="4">
     <w:nsid w:val="FFFFFF80"/>
     <w:multiLevelType w:val="singleLevel"/>
     <w:tmpl w:val="43325364"/>
@@ -5562,7 +6141,7 @@
       </w:rPr>
     </w:lvl>
   </w:abstractNum>
-  <w:abstractNum w:abstractNumId="5" w15:restartNumberingAfterBreak="0">
+  <w:abstractNum w:abstractNumId="5">
     <w:nsid w:val="FFFFFF81"/>
     <w:multiLevelType w:val="singleLevel"/>
     <w:tmpl w:val="4052D92E"/>
@@ -5582,7 +6161,7 @@
       </w:rPr>
     </w:lvl>
   </w:abstractNum>
-  <w:abstractNum w:abstractNumId="6" w15:restartNumberingAfterBreak="0">
+  <w:abstractNum w:abstractNumId="6">
     <w:nsid w:val="FFFFFF82"/>
     <w:multiLevelType w:val="singleLevel"/>
     <w:tmpl w:val="1B864A1A"/>
@@ -5602,7 +6181,7 @@
       </w:rPr>
     </w:lvl>
   </w:abstractNum>
-  <w:abstractNum w:abstractNumId="7" w15:restartNumberingAfterBreak="0">
+  <w:abstractNum w:abstractNumId="7">
     <w:nsid w:val="FFFFFF83"/>
     <w:multiLevelType w:val="singleLevel"/>
     <w:tmpl w:val="645CA994"/>
@@ -5622,7 +6201,7 @@
       </w:rPr>
     </w:lvl>
   </w:abstractNum>
-  <w:abstractNum w:abstractNumId="8" w15:restartNumberingAfterBreak="0">
+  <w:abstractNum w:abstractNumId="8">
     <w:nsid w:val="FFFFFF88"/>
     <w:multiLevelType w:val="singleLevel"/>
     <w:tmpl w:val="BE7C1A16"/>
@@ -5639,7 +6218,7 @@
       </w:pPr>
     </w:lvl>
   </w:abstractNum>
-  <w:abstractNum w:abstractNumId="9" w15:restartNumberingAfterBreak="0">
+  <w:abstractNum w:abstractNumId="9">
     <w:nsid w:val="FFFFFF89"/>
     <w:multiLevelType w:val="singleLevel"/>
     <w:tmpl w:val="3BF20446"/>
@@ -5659,7 +6238,7 @@
       </w:rPr>
     </w:lvl>
   </w:abstractNum>
-  <w:abstractNum w:abstractNumId="10" w15:restartNumberingAfterBreak="0">
+  <w:abstractNum w:abstractNumId="10">
     <w:nsid w:val="FFFFFFFE"/>
     <w:multiLevelType w:val="singleLevel"/>
     <w:tmpl w:val="0BE23E9C"/>
@@ -5670,7 +6249,7 @@
       <w:lvlJc w:val="left"/>
     </w:lvl>
   </w:abstractNum>
-  <w:abstractNum w:abstractNumId="11" w15:restartNumberingAfterBreak="0">
+  <w:abstractNum w:abstractNumId="11">
     <w:nsid w:val="026F7C4A"/>
     <w:multiLevelType w:val="hybridMultilevel"/>
     <w:tmpl w:val="5EAEB7DC"/>
@@ -5784,7 +6363,7 @@
       </w:rPr>
     </w:lvl>
   </w:abstractNum>
-  <w:abstractNum w:abstractNumId="12" w15:restartNumberingAfterBreak="0">
+  <w:abstractNum w:abstractNumId="12">
     <w:nsid w:val="16E34A8C"/>
     <w:multiLevelType w:val="singleLevel"/>
     <w:tmpl w:val="1846BD48"/>
@@ -5803,7 +6382,7 @@
       </w:rPr>
     </w:lvl>
   </w:abstractNum>
-  <w:abstractNum w:abstractNumId="13" w15:restartNumberingAfterBreak="0">
+  <w:abstractNum w:abstractNumId="13">
     <w:nsid w:val="238D0E80"/>
     <w:multiLevelType w:val="hybridMultilevel"/>
     <w:tmpl w:val="7E4800BA"/>
@@ -5916,7 +6495,7 @@
       </w:rPr>
     </w:lvl>
   </w:abstractNum>
-  <w:abstractNum w:abstractNumId="14" w15:restartNumberingAfterBreak="0">
+  <w:abstractNum w:abstractNumId="14">
     <w:nsid w:val="2E8B448C"/>
     <w:multiLevelType w:val="hybridMultilevel"/>
     <w:tmpl w:val="E042F83A"/>
@@ -6029,7 +6608,7 @@
       </w:rPr>
     </w:lvl>
   </w:abstractNum>
-  <w:abstractNum w:abstractNumId="15" w15:restartNumberingAfterBreak="0">
+  <w:abstractNum w:abstractNumId="15">
     <w:nsid w:val="5B9F2B66"/>
     <w:multiLevelType w:val="hybridMultilevel"/>
     <w:tmpl w:val="483229FC"/>
@@ -6142,7 +6721,7 @@
       </w:pPr>
     </w:lvl>
   </w:abstractNum>
-  <w:abstractNum w:abstractNumId="16" w15:restartNumberingAfterBreak="0">
+  <w:abstractNum w:abstractNumId="16">
     <w:nsid w:val="62715F33"/>
     <w:multiLevelType w:val="singleLevel"/>
     <w:tmpl w:val="D860569A"/>
@@ -6254,7 +6833,7 @@
 </file>
 
 <file path=word/styles.xml><?xml version="1.0" encoding="utf-8"?>
-<w:styles xmlns:mc="http://schemas.openxmlformats.org/markup-compatibility/2006" xmlns:r="http://schemas.openxmlformats.org/officeDocument/2006/relationships" xmlns:w="http://schemas.openxmlformats.org/wordprocessingml/2006/main" xmlns:w14="http://schemas.microsoft.com/office/word/2010/wordml" xmlns:w15="http://schemas.microsoft.com/office/word/2012/wordml" xmlns:w16se="http://schemas.microsoft.com/office/word/2015/wordml/symex" mc:Ignorable="w14 w15 w16se">
+<w:styles xmlns:mc="http://schemas.openxmlformats.org/markup-compatibility/2006" xmlns:r="http://schemas.openxmlformats.org/officeDocument/2006/relationships" xmlns:w="http://schemas.openxmlformats.org/wordprocessingml/2006/main" xmlns:w14="http://schemas.microsoft.com/office/word/2010/wordml" xmlns:w15="http://schemas.microsoft.com/office/word/2012/wordml" mc:Ignorable="w14 w15">
   <w:docDefaults>
     <w:rPrDefault>
       <w:rPr>
@@ -6264,7 +6843,7 @@
     </w:rPrDefault>
     <w:pPrDefault/>
   </w:docDefaults>
-  <w:latentStyles w:defLockedState="0" w:defUIPriority="0" w:defSemiHidden="0" w:defUnhideWhenUsed="0" w:defQFormat="0" w:count="374">
+  <w:latentStyles w:defLockedState="0" w:defUIPriority="0" w:defSemiHidden="0" w:defUnhideWhenUsed="0" w:defQFormat="0" w:count="382">
     <w:lsdException w:name="Normal" w:qFormat="1"/>
     <w:lsdException w:name="heading 1" w:qFormat="1"/>
     <w:lsdException w:name="heading 2" w:qFormat="1"/>
@@ -6546,7 +7125,6 @@
     <w:lsdException w:name="List Table 7 Colorful Accent 6" w:uiPriority="52"/>
     <w:lsdException w:name="Mention" w:semiHidden="1" w:uiPriority="99" w:unhideWhenUsed="1"/>
     <w:lsdException w:name="Smart Hyperlink" w:semiHidden="1" w:uiPriority="99" w:unhideWhenUsed="1"/>
-    <w:lsdException w:name="Hashtag" w:semiHidden="1" w:uiPriority="99" w:unhideWhenUsed="1"/>
   </w:latentStyles>
   <w:style w:type="paragraph" w:default="1" w:styleId="Normal">
     <w:name w:val="Normal"/>
@@ -7338,7 +7916,7 @@
 </file>
 
 <file path=customXml/itemProps1.xml><?xml version="1.0" encoding="utf-8"?>
-<ds:datastoreItem xmlns:ds="http://schemas.openxmlformats.org/officeDocument/2006/customXml" ds:itemID="{B5771B0D-C459-4E5D-AC27-F20D70CF0DD6}">
+<ds:datastoreItem xmlns:ds="http://schemas.openxmlformats.org/officeDocument/2006/customXml" ds:itemID="{FA353663-4756-8F4A-9B39-A6CD1F943751}">
   <ds:schemaRefs>
     <ds:schemaRef ds:uri="http://schemas.openxmlformats.org/officeDocument/2006/bibliography"/>
   </ds:schemaRefs>

</xml_diff>

<commit_message>
All of Kevin's edits done.  All that's left to do is add the new citations.
</commit_message>
<xml_diff>
--- a/MedInfoSub_Mayla Boguslav_IAAvsFmeasure_revised.docx
+++ b/MedInfoSub_Mayla Boguslav_IAAvsFmeasure_revised.docx
@@ -21,6 +21,15 @@
         </w:rPr>
         <w:t xml:space="preserve">r limit on machine performance: </w:t>
       </w:r>
+    </w:p>
+    <w:p>
+      <w:pPr>
+        <w:pStyle w:val="1TITLE"/>
+        <w:spacing w:before="100" w:beforeAutospacing="1"/>
+        <w:rPr>
+          <w:noProof/>
+        </w:rPr>
+      </w:pPr>
       <w:r>
         <w:rPr>
           <w:noProof/>
@@ -259,37 +268,55 @@
         <w:rPr>
           <w:b w:val="0"/>
         </w:rPr>
-        <w:t xml:space="preserve"> that inter-annotator agreement is not in fact an upper</w:t>
+        <w:t xml:space="preserve"> that inter-annotator agreement is not</w:t>
       </w:r>
       <w:r>
         <w:rPr>
           <w:b w:val="0"/>
         </w:rPr>
+        <w:t>,</w:t>
+      </w:r>
+      <w:r>
+        <w:rPr>
+          <w:b w:val="0"/>
+        </w:rPr>
+        <w:t xml:space="preserve"> in fact</w:t>
+      </w:r>
+      <w:r>
+        <w:rPr>
+          <w:b w:val="0"/>
+        </w:rPr>
+        <w:t>,</w:t>
+      </w:r>
+      <w:r>
+        <w:rPr>
+          <w:b w:val="0"/>
+        </w:rPr>
+        <w:t xml:space="preserve"> an upper</w:t>
+      </w:r>
+      <w:r>
+        <w:rPr>
+          <w:b w:val="0"/>
+        </w:rPr>
         <w:t xml:space="preserve"> bound</w:t>
       </w:r>
       <w:r>
         <w:rPr>
           <w:b w:val="0"/>
         </w:rPr>
-        <w:t xml:space="preserve"> on language processing performance</w:t>
+        <w:t xml:space="preserve"> on language processing </w:t>
       </w:r>
       <w:r>
         <w:rPr>
           <w:b w:val="0"/>
         </w:rPr>
-        <w:t>.</w:t>
+        <w:t xml:space="preserve">system </w:t>
       </w:r>
       <w:r>
         <w:rPr>
           <w:b w:val="0"/>
         </w:rPr>
-        <w:t xml:space="preserve"> </w:t>
-      </w:r>
-      <w:r>
-        <w:rPr>
-          <w:b w:val="0"/>
-        </w:rPr>
-        <w:t>Statistical modeling shows that attested system performance in excess of inter-annotator agreement is a real phenomenon and not simply noise</w:t>
+        <w:t>performance</w:t>
       </w:r>
       <w:r>
         <w:rPr>
@@ -381,7 +408,19 @@
         <w:t>h</w:t>
       </w:r>
       <w:r>
-        <w:t>uman-annotated data is at the foundation of most evaluation studies in natural language processing</w:t>
+        <w:t xml:space="preserve">uman-annotated data is </w:t>
+      </w:r>
+      <w:r>
+        <w:t xml:space="preserve">the </w:t>
+      </w:r>
+      <w:r>
+        <w:t>gold standard for</w:t>
+      </w:r>
+      <w:r>
+        <w:t xml:space="preserve"> most evaluation studie</w:t>
+      </w:r>
+      <w:r>
+        <w:t>s</w:t>
       </w:r>
       <w:r>
         <w:t xml:space="preserve"> </w:t>
@@ -402,7 +441,13 @@
         <w:fldChar w:fldCharType="end"/>
       </w:r>
       <w:r>
-        <w:t>, and therefore crucial to understanding the limits of our work</w:t>
+        <w:t xml:space="preserve">, and therefore </w:t>
+      </w:r>
+      <w:r>
+        <w:t>it is crucial for</w:t>
+      </w:r>
+      <w:r>
+        <w:t xml:space="preserve"> understanding the limits of our work</w:t>
       </w:r>
       <w:r>
         <w:t xml:space="preserve">. </w:t>
@@ -518,7 +563,6 @@
         <w:pStyle w:val="BLevelTwoHeader"/>
       </w:pPr>
       <w:r>
-        <w:lastRenderedPageBreak/>
         <w:t>Background</w:t>
       </w:r>
     </w:p>
@@ -537,7 +581,11 @@
         <w:t>inter-rater agreement</w:t>
       </w:r>
       <w:r>
-        <w:t xml:space="preserve">) is motivated by the need </w:t>
+        <w:t xml:space="preserve">) is </w:t>
+      </w:r>
+      <w:r>
+        <w:lastRenderedPageBreak/>
+        <w:t xml:space="preserve">motivated by the need </w:t>
       </w:r>
       <w:r>
         <w:t xml:space="preserve">to </w:t>
@@ -747,7 +795,7 @@
         <w:t xml:space="preserve"> the</w:t>
       </w:r>
       <w:r>
-        <w:t xml:space="preserve"> relative observed agreement be</w:t>
+        <w:t xml:space="preserve"> observed agreement be</w:t>
       </w:r>
       <w:r>
         <w:t>tween two annotators and</w:t>
@@ -787,7 +835,13 @@
         <w:t xml:space="preserve">tation. </w:t>
       </w:r>
       <w:r>
-        <w:t>Thus  Cohen’s  Kappa  adjusts  for  chance</w:t>
+        <w:t>Thus</w:t>
+      </w:r>
+      <w:r>
+        <w:t>,</w:t>
+      </w:r>
+      <w:r>
+        <w:t xml:space="preserve">  Cohen’s  Kappa  adjusts  for  chance</w:t>
       </w:r>
       <w:r>
         <w:t xml:space="preserve"> </w:t>
@@ -799,7 +853,10 @@
         <w:t xml:space="preserve"> </w:t>
       </w:r>
       <w:r>
-        <w:t>from  chance</w:t>
+        <w:t>than</w:t>
+      </w:r>
+      <w:r>
+        <w:t xml:space="preserve">  chance</w:t>
       </w:r>
       <w:r>
         <w:t xml:space="preserve"> </w:t>
@@ -888,22 +945,13 @@
         <w:pStyle w:val="DBodyText"/>
       </w:pPr>
       <w:r>
-        <w:t xml:space="preserve">The </w:t>
-      </w:r>
-      <w:r>
-        <w:t>F</w:t>
+        <w:t>The F</w:t>
       </w:r>
       <w:r>
         <w:rPr>
           <w:vertAlign w:val="subscript"/>
         </w:rPr>
-        <w:t>1</w:t>
-      </w:r>
-      <w:r>
-        <w:rPr>
-          <w:vertAlign w:val="subscript"/>
-        </w:rPr>
-        <w:t xml:space="preserve"> </w:t>
+        <w:t xml:space="preserve">1 </w:t>
       </w:r>
       <w:r>
         <w:t>is the</w:t>
@@ -1108,7 +1156,17 @@
         <w:pStyle w:val="DBodyText"/>
       </w:pPr>
       <w:r>
-        <w:t xml:space="preserve">We are questioning a belief in the literature, so it would be good to verify what is asserted in the literature through a literature review and analysis. </w:t>
+        <w:t xml:space="preserve">This paper approaches the topic of the assumption of inter-annotator agreement as the upper limit on system performance in three steps.  First, we seek to answer the question of whether it is, indeed, a widely held assumption in the natural language processing community.  Then, we try to find the source for this assumption—the definitive citation.  </w:t>
+      </w:r>
+      <w:r>
+        <w:t>Finally</w:t>
+      </w:r>
+      <w:r>
+        <w:t xml:space="preserve">, we look for counter-examples to the assumption; having found some, we do a statistical analysis of the papers that report results that </w:t>
+      </w:r>
+      <w:r>
+        <w:lastRenderedPageBreak/>
+        <w:t xml:space="preserve">contradict the assumption, on the rationale that if those results are just “noise,” then that should show up in the descriptive statistics.  </w:t>
       </w:r>
     </w:p>
     <w:p>
@@ -1116,52 +1174,18 @@
         <w:pStyle w:val="DBodyText"/>
       </w:pPr>
       <w:r>
-        <w:t>We did an initial literature search</w:t>
-      </w:r>
-      <w:r>
-        <w:t xml:space="preserve"> to </w:t>
-      </w:r>
-      <w:r>
-        <w:t xml:space="preserve">find the source of the belief that inter-annotator agreement is the upper bound on system </w:t>
-      </w:r>
-      <w:r>
-        <w:lastRenderedPageBreak/>
-        <w:t>performance. Then we sought to determine whether or not this really is a widely held belief in the community. Next</w:t>
-      </w:r>
-      <w:r>
-        <w:t xml:space="preserve"> we looked to see if we could find</w:t>
-      </w:r>
-      <w:r>
-        <w:t xml:space="preserve"> examples of when this is not the case</w:t>
-      </w:r>
-      <w:r>
-        <w:t>.</w:t>
+        <w:t>Since we are trying to characterize the community’s shared assumptions and to find the source of those assumptions, we took the literature as a proxy for those assumptions.  We did a search for papers that explicitly assert that inter-annotator agreement is an upper bound on machine performance, and we looked for the sources that are cited in support of that claim.  We carried out two separate searches. One was done by a natural language processing researcher. The other was done by a literatu</w:t>
+      </w:r>
+      <w:r>
+        <w:t>re search service</w:t>
+      </w:r>
+      <w:r>
+        <w:t>.  We had worked with them in the past, and knew them to be quite competent in researching questions related to natural language processing.  The full instructions given to the literature search service are available on this project’s GitHub site</w:t>
       </w:r>
       <w:r>
         <w:t xml:space="preserve"> </w:t>
       </w:r>
       <w:r>
-        <w:t>To perform a more thorough search, w</w:t>
-      </w:r>
-      <w:r>
-        <w:t xml:space="preserve">e </w:t>
-      </w:r>
-      <w:r>
-        <w:t>hired an independent third-party research firm, asking them to research two questions. The full text of the questions</w:t>
-      </w:r>
-      <w:r>
-        <w:t xml:space="preserve"> and analysis structure</w:t>
-      </w:r>
-      <w:r>
-        <w:t xml:space="preserve"> can be found in </w:t>
-      </w:r>
-      <w:r>
-        <w:t>Kevin Bretonnel Cohen’s GitHub</w:t>
-      </w:r>
-      <w:r>
-        <w:t xml:space="preserve"> </w:t>
-      </w:r>
-      <w:r>
         <w:fldChar w:fldCharType="begin"/>
       </w:r>
       <w:r>
@@ -1183,71 +1207,19 @@
     <w:p>
       <w:pPr>
         <w:pStyle w:val="DEnumeratedList"/>
-      </w:pPr>
-      <w:r>
-        <w:t xml:space="preserve">We asked them to find </w:t>
-      </w:r>
-      <w:r>
-        <w:t>citation</w:t>
-      </w:r>
-      <w:r>
-        <w:t>s</w:t>
-      </w:r>
-      <w:r>
-        <w:t xml:space="preserve"> for the claim</w:t>
-      </w:r>
-      <w:r>
-        <w:t xml:space="preserve"> </w:t>
-      </w:r>
-      <w:r>
-        <w:t>that  inter-annotator  agreement  is  an  upper</w:t>
-      </w:r>
-      <w:r>
-        <w:t xml:space="preserve"> </w:t>
-      </w:r>
-      <w:r>
-        <w:t>bound  on  system  performance  in  language</w:t>
-      </w:r>
-      <w:r>
-        <w:t xml:space="preserve"> </w:t>
-      </w:r>
-      <w:r>
-        <w:t>processing</w:t>
-      </w:r>
-      <w:r>
-        <w:t>.</w:t>
+        <w:jc w:val="both"/>
+      </w:pPr>
+      <w:r>
+        <w:t>Find papers that assert explicitly that inter-annotator agreement is an upper bound on system performance.</w:t>
       </w:r>
     </w:p>
     <w:p>
       <w:pPr>
         <w:pStyle w:val="DEnumeratedList"/>
-      </w:pPr>
-      <w:r>
-        <w:t>We then asked them to find papers reporting</w:t>
-      </w:r>
-      <w:r>
-        <w:t xml:space="preserve"> </w:t>
-      </w:r>
-      <w:r>
-        <w:t>results  that  e</w:t>
-      </w:r>
-      <w:r>
-        <w:t>xceeded  inter-annotator  agree</w:t>
-      </w:r>
-      <w:r>
-        <w:t>ment in bot</w:t>
-      </w:r>
-      <w:r>
-        <w:t>h the biomedical and general do</w:t>
-      </w:r>
-      <w:r>
-        <w:t>main</w:t>
-      </w:r>
-      <w:r>
-        <w:t>s</w:t>
-      </w:r>
-      <w:r>
-        <w:t>.</w:t>
+        <w:jc w:val="both"/>
+      </w:pPr>
+      <w:r>
+        <w:t>Identify the source citation for that assertion.</w:t>
       </w:r>
     </w:p>
     <w:p>
@@ -1260,61 +1232,17 @@
         <w:jc w:val="both"/>
       </w:pPr>
       <w:r>
-        <w:t xml:space="preserve">In order to be able to search the full text of publications, the service used </w:t>
-      </w:r>
-      <w:r>
-        <w:t>Google Scholar</w:t>
-      </w:r>
-      <w:r>
-        <w:t xml:space="preserve">. </w:t>
-      </w:r>
-      <w:r>
-        <w:t xml:space="preserve">Phrasal search for </w:t>
+        <w:t xml:space="preserve">We then asked the literature search service to find examples of papers that reported inter-annotator agreement </w:t>
       </w:r>
       <w:r>
         <w:rPr>
           <w:i/>
           <w:iCs/>
         </w:rPr>
-        <w:t xml:space="preserve">inter-annotator agreement </w:t>
-      </w:r>
-      <w:r>
         <w:t xml:space="preserve">and </w:t>
       </w:r>
       <w:r>
-        <w:rPr>
-          <w:i/>
-          <w:iCs/>
-        </w:rPr>
-        <w:t xml:space="preserve">F-measure </w:t>
-      </w:r>
-      <w:r>
-        <w:t xml:space="preserve">and proximity operators to find cases where they occur near each other were used to retrieve an initial set of around 100 papers (we do not have the exact number).  Those were then examined manually, and any papers in which the inter-annotator agreement was higher than system performance </w:t>
-      </w:r>
-      <w:r>
-        <w:rPr>
-          <w:i/>
-          <w:iCs/>
-        </w:rPr>
-        <w:t xml:space="preserve">or </w:t>
-      </w:r>
-      <w:r>
-        <w:t>there was no explicit discussion of the relationship between them were excluded.  This resulted in a set of 12 articles</w:t>
-      </w:r>
-      <w:r>
-        <w:t>XX how many?? Says 6 below…</w:t>
-      </w:r>
-      <w:r>
-        <w:t xml:space="preserve"> T</w:t>
-      </w:r>
-      <w:r>
-        <w:t xml:space="preserve">he small number reflects the fact that this </w:t>
-      </w:r>
-      <w:r>
-        <w:t>is not a commonly reported phenomenon.</w:t>
-      </w:r>
-      <w:r>
-        <w:t xml:space="preserve">  But, neither is it unattested—this was not just a single counter-example.</w:t>
+        <w:t xml:space="preserve">results from a natural language processing system, such that the system performed higher than the inter-annotator agreement. </w:t>
       </w:r>
     </w:p>
     <w:p>
@@ -1330,115 +1258,55 @@
         <w:t>T</w:t>
       </w:r>
       <w:r>
-        <w:t>he results of the literature search</w:t>
-      </w:r>
-      <w:r>
-        <w:t xml:space="preserve"> found</w:t>
-      </w:r>
-      <w:r>
-        <w:t xml:space="preserve"> a total of twelve articles:</w:t>
-      </w:r>
-      <w:r>
-        <w:t xml:space="preserve"> six articles claiming that human performance is the upper bound of computer performance, and</w:t>
-      </w:r>
-      <w:r>
-        <w:t xml:space="preserve"> six arti</w:t>
-      </w:r>
-      <w:r>
-        <w:t xml:space="preserve">cles in the biomedical or </w:t>
-      </w:r>
-      <w:r>
-        <w:t>general domain</w:t>
-      </w:r>
-      <w:r>
-        <w:t>s</w:t>
-      </w:r>
-      <w:r>
-        <w:t xml:space="preserve"> where at least one system outperformed the annotators (IAA)</w:t>
-      </w:r>
-      <w:r>
-        <w:t xml:space="preserve"> to the extent that we understand the agreement </w:t>
+        <w:t xml:space="preserve">o search the full text of publications, the service used </w:t>
+      </w:r>
+      <w:r>
+        <w:t>Google Scholar</w:t>
+      </w:r>
+      <w:r>
+        <w:t xml:space="preserve">. </w:t>
+      </w:r>
+      <w:r>
+        <w:t xml:space="preserve">Phrasal search for </w:t>
+      </w:r>
+      <w:r>
+        <w:rPr>
+          <w:i/>
+          <w:iCs/>
+        </w:rPr>
+        <w:t xml:space="preserve">inter-annotator agreement </w:t>
       </w:r>
       <w:r>
         <w:t xml:space="preserve">and </w:t>
       </w:r>
       <w:r>
-        <w:t>performance metrics</w:t>
-      </w:r>
-      <w:r>
-        <w:t>.</w:t>
-      </w:r>
-      <w:r>
-        <w:t xml:space="preserve"> There were twenty systems tested against the IAA within the six papers where the systems outperformed the IAA.</w:t>
-      </w:r>
-      <w:r>
-        <w:t xml:space="preserve"> We next collected the IAA and system performance measure for all sys</w:t>
-      </w:r>
-      <w:r>
-        <w:t>tems within the twelve</w:t>
-      </w:r>
-      <w:r>
-        <w:t xml:space="preserve"> articles, if they calculat</w:t>
-      </w:r>
-      <w:r>
-        <w:t>e</w:t>
-      </w:r>
-      <w:r>
-        <w:t xml:space="preserve">d both. </w:t>
-      </w:r>
-      <w:r>
-        <w:t xml:space="preserve">To evaluate the possibility that these values were noise, rather than an actual finding, we used simple statistical models to test for structure in the relation between IAA and system performance </w:t>
-      </w:r>
-      <w:r>
-        <w:t>in three data sets: system</w:t>
-      </w:r>
-      <w:r>
-        <w:t>s that</w:t>
-      </w:r>
-      <w:r>
-        <w:t xml:space="preserve"> outperformed the IAA, </w:t>
-      </w:r>
-      <w:r>
-        <w:t>systems that did not</w:t>
-      </w:r>
-      <w:r>
-        <w:t>, and both combined.</w:t>
-      </w:r>
-      <w:r>
-        <w:t xml:space="preserve"> </w:t>
-      </w:r>
-      <w:r>
-        <w:t xml:space="preserve">The </w:t>
-      </w:r>
-      <w:r>
-        <w:t>reasoning</w:t>
-      </w:r>
-      <w:r>
-        <w:t xml:space="preserve"> here is that if the findings are noise, </w:t>
-      </w:r>
-      <w:r>
-        <w:t>that should be reflected as random variation in the F-measure, the IAA, or both</w:t>
-      </w:r>
-      <w:r>
-        <w:t>;</w:t>
-      </w:r>
-      <w:r>
-        <w:t xml:space="preserve"> </w:t>
-      </w:r>
-      <w:r>
-        <w:t xml:space="preserve">on the other hand, </w:t>
-      </w:r>
-      <w:r>
-        <w:t xml:space="preserve">if it is not just noise, then that would be reflected </w:t>
-      </w:r>
-      <w:r>
-        <w:t xml:space="preserve">by a </w:t>
-      </w:r>
-      <w:r>
-        <w:t>xxx</w:t>
-      </w:r>
-      <w:r>
-        <w:t>.</w:t>
+        <w:rPr>
+          <w:i/>
+          <w:iCs/>
+        </w:rPr>
+        <w:t xml:space="preserve">F-measure </w:t>
+      </w:r>
+      <w:r>
+        <w:t>and proximity operators to find cases where they occur near each other were used to retrieve an initial set of around 100 papers.  Those</w:t>
+      </w:r>
+      <w:r>
+        <w:t xml:space="preserve"> papers</w:t>
+      </w:r>
+      <w:r>
+        <w:t xml:space="preserve"> were then examined manually, and any papers in which the inter-annotator agreement was higher than system performance </w:t>
+      </w:r>
+      <w:r>
+        <w:rPr>
+          <w:i/>
+          <w:iCs/>
+        </w:rPr>
+        <w:t xml:space="preserve">or </w:t>
+      </w:r>
+      <w:r>
+        <w:t xml:space="preserve">there was no explicit discussion of the relationship between them were excluded.  This </w:t>
+      </w:r>
+      <w:r>
+        <w:t>resulted in a set of 6 papers that included data on 20 systems that out-performed the inter-annotator agreement.</w:t>
       </w:r>
     </w:p>
     <w:p>
@@ -1451,27 +1319,115 @@
         <w:jc w:val="both"/>
       </w:pPr>
       <w:r>
-        <w:t>For all three datasets, w</w:t>
-      </w:r>
-      <w:r>
-        <w:t>e first analyz</w:t>
-      </w:r>
-      <w:r>
-        <w:t xml:space="preserve">ed the distributions of </w:t>
-      </w:r>
-      <w:r>
-        <w:t>these</w:t>
-      </w:r>
-      <w:r>
-        <w:t xml:space="preserve"> data</w:t>
-      </w:r>
-      <w:r>
-        <w:t xml:space="preserve"> using the Shapiro-Wilk normality test</w:t>
+        <w:t xml:space="preserve">We next </w:t>
+      </w:r>
+      <w:r>
+        <w:t>extracted</w:t>
+      </w:r>
+      <w:r>
+        <w:t xml:space="preserve"> the IAA and system performance measure for all </w:t>
+      </w:r>
+      <w:r>
+        <w:t xml:space="preserve">20 </w:t>
+      </w:r>
+      <w:r>
+        <w:t>sys</w:t>
+      </w:r>
+      <w:r>
+        <w:t xml:space="preserve">tems </w:t>
+      </w:r>
+      <w:r>
+        <w:t xml:space="preserve">described </w:t>
+      </w:r>
+      <w:r>
+        <w:t xml:space="preserve">within </w:t>
+      </w:r>
+      <w:r>
+        <w:t xml:space="preserve">those articles. </w:t>
+      </w:r>
+      <w:r>
+        <w:t xml:space="preserve">To evaluate the possibility that these values were noise, rather than an actual finding, we used simple statistical models to test for structure in the relation between IAA and system performance </w:t>
+      </w:r>
+      <w:r>
+        <w:t xml:space="preserve">in three data sets: </w:t>
+      </w:r>
+      <w:r>
+        <w:t xml:space="preserve">the </w:t>
+      </w:r>
+      <w:r>
+        <w:t>system</w:t>
+      </w:r>
+      <w:r>
+        <w:t>s that</w:t>
+      </w:r>
+      <w:r>
+        <w:t xml:space="preserve"> outperformed the IAA, </w:t>
+      </w:r>
+      <w:r>
+        <w:t xml:space="preserve">other </w:t>
+      </w:r>
+      <w:r>
+        <w:t>systems that did not</w:t>
+      </w:r>
+      <w:r>
+        <w:t>, and both combined.</w:t>
       </w:r>
       <w:r>
         <w:t xml:space="preserve"> </w:t>
       </w:r>
       <w:r>
+        <w:t xml:space="preserve">The </w:t>
+      </w:r>
+      <w:r>
+        <w:t>reasoning</w:t>
+      </w:r>
+      <w:r>
+        <w:t xml:space="preserve"> here is that if the findings are noise, </w:t>
+      </w:r>
+      <w:r>
+        <w:t>that should be reflected as random variation in the F-measure, the IAA, or both</w:t>
+      </w:r>
+      <w:r>
+        <w:t>;</w:t>
+      </w:r>
+      <w:r>
+        <w:t xml:space="preserve"> </w:t>
+      </w:r>
+      <w:r>
+        <w:t xml:space="preserve">on the other hand, </w:t>
+      </w:r>
+      <w:r>
+        <w:t xml:space="preserve">if it is not just noise, then that would be reflected </w:t>
+      </w:r>
+      <w:r>
+        <w:t>by structured relation</w:t>
+      </w:r>
+      <w:r>
+        <w:t>.</w:t>
+      </w:r>
+    </w:p>
+    <w:p>
+      <w:pPr>
+        <w:pStyle w:val="DEnumeratedList"/>
+        <w:numPr>
+          <w:ilvl w:val="0"/>
+          <w:numId w:val="0"/>
+        </w:numPr>
+        <w:jc w:val="both"/>
+      </w:pPr>
+      <w:r>
+        <w:t xml:space="preserve">For all three datasets, </w:t>
+      </w:r>
+      <w:r>
+        <w:t>we used</w:t>
+      </w:r>
+      <w:r>
+        <w:t xml:space="preserve"> the Shapiro-Wilk test</w:t>
+      </w:r>
+      <w:r>
+        <w:t xml:space="preserve"> </w:t>
+      </w:r>
+      <w:r>
         <w:fldChar w:fldCharType="begin"/>
       </w:r>
       <w:r>
@@ -1496,111 +1452,167 @@
         <w:t>normall</w:t>
       </w:r>
       <w:r>
-        <w:t xml:space="preserve">y distributed. We calculated the correlation between IAA and F-measure, reasoning that if the papers that </w:t>
-      </w:r>
+        <w:t xml:space="preserve">y distributed. We calculated the correlation between IAA and F-measure, reasoning that if the papers that report out-performing IAA are just observing noise, then there should be no relationship between them. </w:t>
+      </w:r>
+      <w:r>
+        <w:t xml:space="preserve">Because most of the distributions were not normal, </w:t>
+      </w:r>
+      <w:r>
+        <w:t>Spearman’s correlation</w:t>
+      </w:r>
+      <w:r>
+        <w:t>, a non-parametric test</w:t>
+      </w:r>
+      <w:r>
+        <w:t xml:space="preserve"> </w:t>
+      </w:r>
+      <w:r>
+        <w:fldChar w:fldCharType="begin"/>
+      </w:r>
+      <w:r>
+        <w:instrText xml:space="preserve"> ADDIN EN.CITE &lt;EndNote&gt;&lt;Cite&gt;&lt;Author&gt;Mukaka&lt;/Author&gt;&lt;Year&gt;2012&lt;/Year&gt;&lt;RecNum&gt;9&lt;/RecNum&gt;&lt;DisplayText&gt;[12]&lt;/DisplayText&gt;&lt;record&gt;&lt;rec-number&gt;9&lt;/rec-number&gt;&lt;foreign-keys&gt;&lt;key app="EN" db-id="0zprsadv8f2wpbe5v0r5wa0j59xspaf5z5s9" timestamp="1480470737"&gt;9&lt;/key&gt;&lt;/foreign-keys&gt;&lt;ref-type name="Journal Article"&gt;17&lt;/ref-type&gt;&lt;contributors&gt;&lt;authors&gt;&lt;author&gt;M. Mukaka&lt;/author&gt;&lt;/authors&gt;&lt;/contributors&gt;&lt;titles&gt;&lt;title&gt;A guide to appropriate use of Correlation co-efficient in medical research&lt;/title&gt;&lt;secondary-title&gt;Malawi Medical Journal: The Journal of Medical Association of Malawi&lt;/secondary-title&gt;&lt;/titles&gt;&lt;periodical&gt;&lt;full-title&gt;Malawi Medical Journal: The Journal of Medical Association of Malawi&lt;/full-title&gt;&lt;/periodical&gt;&lt;pages&gt;69-71&lt;/pages&gt;&lt;volume&gt;24&lt;/volume&gt;&lt;number&gt;3&lt;/number&gt;&lt;dates&gt;&lt;year&gt;2012&lt;/year&gt;&lt;/dates&gt;&lt;urls&gt;&lt;/urls&gt;&lt;/record&gt;&lt;/Cite&gt;&lt;/EndNote&gt;</w:instrText>
+      </w:r>
+      <w:r>
+        <w:fldChar w:fldCharType="separate"/>
+      </w:r>
+      <w:r>
+        <w:t>[12]</w:t>
+      </w:r>
+      <w:r>
+        <w:fldChar w:fldCharType="end"/>
+      </w:r>
+      <w:r>
+        <w:t xml:space="preserve">, was used </w:t>
+      </w:r>
+      <w:r>
+        <w:t>to calculation the correlations.</w:t>
+      </w:r>
+      <w:r>
+        <w:t xml:space="preserve"> The details are available on the GitHub site.</w:t>
+      </w:r>
+    </w:p>
+    <w:p>
+      <w:pPr>
+        <w:pStyle w:val="ALevelOneHeader"/>
+      </w:pPr>
       <w:r>
         <w:lastRenderedPageBreak/>
-        <w:t xml:space="preserve">report out-performing IAA are just observing noise, then there should be no relationship between them. </w:t>
-      </w:r>
-      <w:r>
-        <w:t>Spearman’s correlation</w:t>
-      </w:r>
-      <w:r>
-        <w:t>, a non-parametric test</w:t>
+        <w:t>Results</w:t>
+      </w:r>
+    </w:p>
+    <w:p>
+      <w:pPr>
+        <w:pStyle w:val="DBodyText"/>
+      </w:pPr>
+      <w:r>
+        <w:rPr>
+          <w:b/>
+          <w:bCs/>
+        </w:rPr>
+        <w:t xml:space="preserve">There is no citation that establishes that inter-annotator agreement is an upper bound on system performance. </w:t>
+      </w:r>
+      <w:r>
+        <w:t>Neither we nor a professional</w:t>
+      </w:r>
+      <w:r>
+        <w:t xml:space="preserve"> literature search service found an authoritative citation </w:t>
+      </w:r>
+      <w:r>
+        <w:t>for</w:t>
+      </w:r>
+      <w:r>
+        <w:t xml:space="preserve"> the </w:t>
+      </w:r>
+      <w:r>
+        <w:t>idea</w:t>
+      </w:r>
+      <w:r>
+        <w:t xml:space="preserve"> that inter-annotator </w:t>
+      </w:r>
+      <w:r>
+        <w:t>agreement</w:t>
       </w:r>
       <w:r>
         <w:t xml:space="preserve"> </w:t>
       </w:r>
       <w:r>
-        <w:fldChar w:fldCharType="begin"/>
-      </w:r>
-      <w:r>
-        <w:instrText xml:space="preserve"> ADDIN EN.CITE &lt;EndNote&gt;&lt;Cite&gt;&lt;Author&gt;Mukaka&lt;/Author&gt;&lt;Year&gt;2012&lt;/Year&gt;&lt;RecNum&gt;9&lt;/RecNum&gt;&lt;DisplayText&gt;[12]&lt;/DisplayText&gt;&lt;record&gt;&lt;rec-number&gt;9&lt;/rec-number&gt;&lt;foreign-keys&gt;&lt;key app="EN" db-id="0zprsadv8f2wpbe5v0r5wa0j59xspaf5z5s9" timestamp="1480470737"&gt;9&lt;/key&gt;&lt;/foreign-keys&gt;&lt;ref-type name="Journal Article"&gt;17&lt;/ref-type&gt;&lt;contributors&gt;&lt;authors&gt;&lt;author&gt;M. Mukaka&lt;/author&gt;&lt;/authors&gt;&lt;/contributors&gt;&lt;titles&gt;&lt;title&gt;A guide to appropriate use of Correlation co-efficient in medical research&lt;/title&gt;&lt;secondary-title&gt;Malawi Medical Journal: The Journal of Medical Association of Malawi&lt;/secondary-title&gt;&lt;/titles&gt;&lt;periodical&gt;&lt;full-title&gt;Malawi Medical Journal: The Journal of Medical Association of Malawi&lt;/full-title&gt;&lt;/periodical&gt;&lt;pages&gt;69-71&lt;/pages&gt;&lt;volume&gt;24&lt;/volume&gt;&lt;number&gt;3&lt;/number&gt;&lt;dates&gt;&lt;year&gt;2012&lt;/year&gt;&lt;/dates&gt;&lt;urls&gt;&lt;/urls&gt;&lt;/record&gt;&lt;/Cite&gt;&lt;/EndNote&gt;</w:instrText>
-      </w:r>
-      <w:r>
-        <w:fldChar w:fldCharType="separate"/>
-      </w:r>
-      <w:r>
-        <w:t>[12]</w:t>
-      </w:r>
-      <w:r>
-        <w:fldChar w:fldCharType="end"/>
-      </w:r>
-      <w:r>
-        <w:t>, was used because most of the distributions were not normal. The details are available on the GitHub site.</w:t>
-      </w:r>
-    </w:p>
-    <w:p>
-      <w:pPr>
-        <w:pStyle w:val="ALevelOneHeader"/>
-      </w:pPr>
-      <w:r>
-        <w:t>Results</w:t>
+        <w:t>is the up</w:t>
+      </w:r>
+      <w:r>
+        <w:t xml:space="preserve">per bound on language processing </w:t>
+      </w:r>
+      <w:r>
+        <w:t xml:space="preserve"> </w:t>
+      </w:r>
+      <w:r>
+        <w:t xml:space="preserve">system </w:t>
+      </w:r>
+      <w:r>
+        <w:t>performance</w:t>
+      </w:r>
+      <w:r>
+        <w:t xml:space="preserve">. </w:t>
+      </w:r>
+      <w:r>
+        <w:t xml:space="preserve">It is often asserted, but we have not found a cited source that establishes it to be the case. </w:t>
+      </w:r>
+      <w:r>
+        <w:t xml:space="preserve"> </w:t>
+      </w:r>
+      <w:r>
+        <w:t>None of the papers that explicitly asserted the assumption cited a source for the assertion.</w:t>
       </w:r>
     </w:p>
     <w:p>
       <w:pPr>
         <w:pStyle w:val="DBodyText"/>
-      </w:pPr>
-      <w:r>
-        <w:t>Neither we nor a professional</w:t>
-      </w:r>
-      <w:r>
-        <w:t xml:space="preserve"> literature search service found an authoritative citation </w:t>
-      </w:r>
-      <w:r>
-        <w:t>for</w:t>
-      </w:r>
-      <w:r>
-        <w:t xml:space="preserve"> the </w:t>
-      </w:r>
-      <w:r>
-        <w:t>idea</w:t>
-      </w:r>
-      <w:r>
-        <w:t xml:space="preserve"> that inter-annotator </w:t>
-      </w:r>
-      <w:r>
-        <w:t>agreement</w:t>
-      </w:r>
-      <w:r>
-        <w:t xml:space="preserve"> </w:t>
-      </w:r>
-      <w:r>
-        <w:t>is the up</w:t>
-      </w:r>
-      <w:r>
-        <w:t xml:space="preserve">per bound on language processing </w:t>
-      </w:r>
-      <w:r>
-        <w:t xml:space="preserve"> </w:t>
-      </w:r>
-      <w:r>
-        <w:t xml:space="preserve">system </w:t>
-      </w:r>
-      <w:r>
-        <w:t>performance</w:t>
-      </w:r>
-      <w:r>
-        <w:t xml:space="preserve">. </w:t>
-      </w:r>
+        <w:rPr>
+          <w:b/>
+          <w:bCs/>
+        </w:rPr>
+      </w:pPr>
       <w:r>
         <w:t xml:space="preserve">Nonetheless, </w:t>
       </w:r>
       <w:r>
-        <w:t xml:space="preserve">the ubiquity of the assumption can be seen in </w:t>
-      </w:r>
-      <w:r>
+        <w:rPr>
+          <w:b/>
+          <w:bCs/>
+        </w:rPr>
+        <w:t xml:space="preserve">explicit statements of the assumption in </w:t>
+      </w:r>
+      <w:r>
+        <w:rPr>
+          <w:b/>
+          <w:bCs/>
+        </w:rPr>
         <w:t xml:space="preserve">multiple </w:t>
       </w:r>
       <w:r>
-        <w:t xml:space="preserve">papers by </w:t>
-      </w:r>
-      <w:r>
-        <w:t>researchers of renown</w:t>
-      </w:r>
-      <w:r>
-        <w:t>—s</w:t>
+        <w:rPr>
+          <w:b/>
+          <w:bCs/>
+        </w:rPr>
+        <w:t>papers</w:t>
+      </w:r>
+      <w:r>
+        <w:rPr>
+          <w:b/>
+          <w:bCs/>
+        </w:rPr>
+        <w:t xml:space="preserve"> demonstrate that this assumption is widespread</w:t>
+      </w:r>
+      <w:r>
+        <w:t>.</w:t>
+      </w:r>
+      <w:r>
+        <w:t xml:space="preserve"> We </w:t>
+      </w:r>
+      <w:r>
+        <w:t>give</w:t>
+      </w:r>
+      <w:r>
+        <w:t xml:space="preserve"> six explicit statements of the assumption, including in papers by some of the most prominent researchers in the field—s</w:t>
       </w:r>
       <w:r>
         <w:t>ee</w:t>
@@ -2269,27 +2281,53 @@
     </w:tbl>
     <w:p>
       <w:pPr>
-        <w:pStyle w:val="DBodyText"/>
-      </w:pPr>
-      <w:r>
-        <w:t>Next we found six papers (four from the biomedical</w:t>
+        <w:pStyle w:val="DEnumeratedList"/>
+        <w:numPr>
+          <w:ilvl w:val="0"/>
+          <w:numId w:val="0"/>
+        </w:numPr>
+        <w:jc w:val="both"/>
+      </w:pPr>
+      <w:r>
+        <w:t>Six</w:t>
+      </w:r>
+      <w:r>
+        <w:t xml:space="preserve"> papers (four from the biomedical</w:t>
       </w:r>
       <w:r>
         <w:t xml:space="preserve"> domain and two from the general</w:t>
       </w:r>
       <w:r>
-        <w:t xml:space="preserve"> domain) where at least o</w:t>
-      </w:r>
-      <w:r>
-        <w:t>ne system outperformed the IAA</w:t>
-      </w:r>
-      <w:r>
-        <w:t xml:space="preserve"> (see table 2</w:t>
+        <w:t xml:space="preserve"> domain) </w:t>
+      </w:r>
+      <w:r>
+        <w:t>reported</w:t>
+      </w:r>
+      <w:r>
+        <w:t xml:space="preserve"> at least o</w:t>
+      </w:r>
+      <w:r>
+        <w:t xml:space="preserve">ne system </w:t>
+      </w:r>
+      <w:r>
+        <w:t xml:space="preserve">that </w:t>
+      </w:r>
+      <w:r>
+        <w:t>outperformed the IAA</w:t>
+      </w:r>
+      <w:r>
+        <w:t xml:space="preserve"> (see T</w:t>
+      </w:r>
+      <w:r>
+        <w:t>able 2</w:t>
       </w:r>
       <w:r>
         <w:t>)</w:t>
       </w:r>
       <w:r>
+        <w:t>, for a total of 20 systems</w:t>
+      </w:r>
+      <w:r>
         <w:t xml:space="preserve">. </w:t>
       </w:r>
       <w:r>
@@ -2317,22 +2355,34 @@
         <w:t xml:space="preserve"> so we will use those te</w:t>
       </w:r>
       <w:r>
-        <w:t>rms interchangeably from now on.</w:t>
+        <w:t>rms interchangeably</w:t>
+      </w:r>
+      <w:r>
+        <w:t>.</w:t>
       </w:r>
       <w:r>
         <w:t xml:space="preserve"> </w:t>
       </w:r>
       <w:r>
-        <w:t>Further</w:t>
-      </w:r>
-      <w:r>
-        <w:t xml:space="preserve"> some articl</w:t>
-      </w:r>
-      <w:r>
-        <w:t>es  evaluated multiple systems.</w:t>
-      </w:r>
-      <w:r>
-        <w:t xml:space="preserve"> </w:t>
+        <w:t>The small number</w:t>
+      </w:r>
+      <w:r>
+        <w:t xml:space="preserve"> of papers</w:t>
+      </w:r>
+      <w:r>
+        <w:t xml:space="preserve"> reflects the fact that this is not a commonly reported phenomenon.  But, neither is it unattested—this was not just a single counter-example</w:t>
+      </w:r>
+      <w:r>
+        <w:t xml:space="preserve">, and </w:t>
+      </w:r>
+      <w:r>
+        <w:t>those</w:t>
+      </w:r>
+      <w:r>
+        <w:t xml:space="preserve"> six papers reported on 20 systems that out-performed the inter-annotator agreement</w:t>
+      </w:r>
+      <w:r>
+        <w:t>.</w:t>
       </w:r>
     </w:p>
     <w:p>
@@ -2749,6 +2799,7 @@
                 <w:iCs/>
                 <w:noProof/>
               </w:rPr>
+              <w:lastRenderedPageBreak/>
               <w:t xml:space="preserve">SemEval-2015 Task 6: Clinical TempEval </w:t>
             </w:r>
             <w:r>
@@ -2849,7 +2900,6 @@
               </w:numPr>
             </w:pPr>
             <w:r>
-              <w:lastRenderedPageBreak/>
               <w:t xml:space="preserve">Many systems </w:t>
             </w:r>
             <w:r>
@@ -2901,7 +2951,6 @@
                 <w:iCs/>
                 <w:noProof/>
               </w:rPr>
-              <w:lastRenderedPageBreak/>
               <w:t>Automatically Detecting Acute Myocardial Infarction (AMI) Events from EH</w:t>
             </w:r>
             <w:r>
@@ -2952,6 +3001,15 @@
               </w:rPr>
               <w:fldChar w:fldCharType="end"/>
             </w:r>
+          </w:p>
+          <w:p>
+            <w:pPr>
+              <w:rPr>
+                <w:i/>
+                <w:iCs/>
+                <w:noProof/>
+              </w:rPr>
+            </w:pPr>
           </w:p>
         </w:tc>
         <w:tc>
@@ -3014,7 +3072,6 @@
                 <w:i/>
                 <w:iCs/>
                 <w:noProof/>
-                <w:highlight w:val="yellow"/>
               </w:rPr>
               <w:t xml:space="preserve">Deception Detection using Real-Life Trial Data </w:t>
             </w:r>
@@ -3023,7 +3080,6 @@
                 <w:i/>
                 <w:iCs/>
                 <w:noProof/>
-                <w:highlight w:val="yellow"/>
               </w:rPr>
               <w:fldChar w:fldCharType="begin"/>
             </w:r>
@@ -3032,7 +3088,6 @@
                 <w:i/>
                 <w:iCs/>
                 <w:noProof/>
-                <w:highlight w:val="yellow"/>
               </w:rPr>
               <w:instrText xml:space="preserve"> ADDIN EN.CITE &lt;EndNote&gt;&lt;Cite&gt;&lt;Author&gt;Pérez-Rosas&lt;/Author&gt;&lt;Year&gt;2015&lt;/Year&gt;&lt;RecNum&gt;20&lt;/RecNum&gt;&lt;DisplayText&gt;[16]&lt;/DisplayText&gt;&lt;record&gt;&lt;rec-number&gt;20&lt;/rec-number&gt;&lt;foreign-keys&gt;&lt;key app="EN" db-id="0zprsadv8f2wpbe5v0r5wa0j59xspaf5z5s9" timestamp="1480473283"&gt;20&lt;/key&gt;&lt;/foreign-keys&gt;&lt;ref-type name="Conference Proceedings"&gt;10&lt;/ref-type&gt;&lt;contributors&gt;&lt;authors&gt;&lt;author&gt;Verónica Pérez-Rosas&lt;/author&gt;&lt;author&gt;Mohamed Abouelenien&lt;/author&gt;&lt;author&gt;Rada Mihalcea&lt;/author&gt;&lt;author&gt;Mihai Burzo&lt;/author&gt;&lt;/authors&gt;&lt;subsidiary-authors&gt;&lt;author&gt;ACM&lt;/author&gt;&lt;/subsidiary-authors&gt;&lt;/contributors&gt;&lt;titles&gt;&lt;title&gt;Deception Detection using Real-life Trial Data&lt;/title&gt;&lt;secondary-title&gt;ICMI 2015&lt;/secondary-title&gt;&lt;/titles&gt;&lt;pages&gt;59-66&lt;/pages&gt;&lt;dates&gt;&lt;year&gt;2015&lt;/year&gt;&lt;/dates&gt;&lt;pub-location&gt;New York, NY, USA,&lt;/pub-location&gt;&lt;urls&gt;&lt;/urls&gt;&lt;custom3&gt;In Proceedings of the 2015 ACM on International Conference on Multimodal Interaction&lt;/custom3&gt;&lt;/record&gt;&lt;/Cite&gt;&lt;/EndNote&gt;</w:instrText>
             </w:r>
@@ -3041,7 +3096,6 @@
                 <w:i/>
                 <w:iCs/>
                 <w:noProof/>
-                <w:highlight w:val="yellow"/>
               </w:rPr>
               <w:fldChar w:fldCharType="separate"/>
             </w:r>
@@ -3050,7 +3104,6 @@
                 <w:i/>
                 <w:iCs/>
                 <w:noProof/>
-                <w:highlight w:val="yellow"/>
               </w:rPr>
               <w:t>[16]</w:t>
             </w:r>
@@ -3059,7 +3112,6 @@
                 <w:i/>
                 <w:iCs/>
                 <w:noProof/>
-                <w:highlight w:val="yellow"/>
               </w:rPr>
               <w:fldChar w:fldCharType="end"/>
             </w:r>
@@ -3255,6 +3307,9 @@
       </w:pPr>
       <w:r>
         <w:lastRenderedPageBreak/>
+        <w:t xml:space="preserve">Figure 1 shows the F1 and inter-annotator agreement for the 20 systems. </w:t>
+      </w:r>
+      <w:r>
         <w:t>The</w:t>
       </w:r>
       <w:r>
@@ -3309,21 +3364,28 @@
         <w:t xml:space="preserve"> </w:t>
       </w:r>
       <w:r>
-        <w:t xml:space="preserve">skewed right. We then looked at the distribution of the data (see </w:t>
-      </w:r>
-      <w:r>
-        <w:t>F</w:t>
-      </w:r>
-      <w:bookmarkStart w:id="0" w:name="_GoBack"/>
-      <w:bookmarkEnd w:id="0"/>
-      <w:r>
-        <w:t>igure</w:t>
-      </w:r>
-      <w:r>
-        <w:t xml:space="preserve"> 1). We expect to see the </w:t>
-      </w:r>
-      <w:r>
-        <w:t>F</w:t>
+        <w:t xml:space="preserve">skewed </w:t>
+      </w:r>
+      <w:r>
+        <w:t>left</w:t>
+      </w:r>
+      <w:r>
+        <w:t xml:space="preserve">. </w:t>
+      </w:r>
+      <w:r>
+        <w:t>Therefore,</w:t>
+      </w:r>
+      <w:r>
+        <w:t xml:space="preserve"> </w:t>
+      </w:r>
+      <w:r>
+        <w:t>we calculated the Spearman correlation, which is non-parametric</w:t>
+      </w:r>
+      <w:r>
+        <w:t xml:space="preserve">. </w:t>
+      </w:r>
+      <w:r>
+        <w:t>This showed that IAA and F</w:t>
       </w:r>
       <w:r>
         <w:rPr>
@@ -3332,72 +3394,31 @@
         <w:t xml:space="preserve">1 </w:t>
       </w:r>
       <w:r>
-        <w:t xml:space="preserve">measure higher than IAA since we chose those articles only. Thus to look for correlation, we used a Spearman correlation since our data is not normally distributed. </w:t>
-      </w:r>
-    </w:p>
-    <w:p>
-      <w:pPr>
-        <w:pStyle w:val="DBodyText"/>
-      </w:pPr>
-      <w:r>
-        <w:t xml:space="preserve">We calculated Spearman’s correlation for both IAA </w:t>
-      </w:r>
-      <w:r>
-        <w:t>versus</w:t>
+        <w:t>measure are significantly p</w:t>
+      </w:r>
+      <w:r>
+        <w:t xml:space="preserve">ositively correlated </w:t>
+      </w:r>
+      <w:r>
+        <w:t xml:space="preserve"> (rho =  0.807, p-value = 8.56 X 10</w:t>
+      </w:r>
+      <w:r>
+        <w:rPr>
+          <w:vertAlign w:val="superscript"/>
+        </w:rPr>
+        <w:t>-6</w:t>
+      </w:r>
+      <w:r>
+        <w:t>)</w:t>
       </w:r>
       <w:r>
         <w:t xml:space="preserve"> </w:t>
       </w:r>
       <w:r>
-        <w:t>F</w:t>
-      </w:r>
-      <w:r>
-        <w:rPr>
-          <w:vertAlign w:val="subscript"/>
-        </w:rPr>
-        <w:t xml:space="preserve">1 </w:t>
-      </w:r>
-      <w:r>
-        <w:t>measure (rho =  0.807, p-value = 8.56 X 10</w:t>
-      </w:r>
-      <w:r>
-        <w:rPr>
-          <w:vertAlign w:val="superscript"/>
-        </w:rPr>
-        <w:t>-6</w:t>
-      </w:r>
-      <w:r>
-        <w:t>)</w:t>
-      </w:r>
-      <w:r>
-        <w:t xml:space="preserve">. We found that IAA and </w:t>
-      </w:r>
-      <w:r>
-        <w:t>F</w:t>
-      </w:r>
-      <w:r>
-        <w:rPr>
-          <w:vertAlign w:val="subscript"/>
-        </w:rPr>
-        <w:t xml:space="preserve">1 </w:t>
-      </w:r>
-      <w:r>
-        <w:t>measure are significantly</w:t>
-      </w:r>
-      <w:r>
-        <w:t xml:space="preserve"> positively correlated (p-value &lt; </w:t>
-      </w:r>
-      <w:r>
-        <w:t xml:space="preserve">0.05) (see </w:t>
-      </w:r>
-      <w:r>
-        <w:t xml:space="preserve">figure </w:t>
-      </w:r>
-      <w:r>
-        <w:t>2)</w:t>
-      </w:r>
-      <w:r>
-        <w:t>.</w:t>
+        <w:t>(see Figure 2).</w:t>
+      </w:r>
+      <w:r>
+        <w:t xml:space="preserve">. </w:t>
       </w:r>
     </w:p>
     <w:p>
@@ -3449,7 +3470,7 @@
     <w:p>
       <w:pPr>
         <w:pStyle w:val="DBodyText"/>
-        <w:jc w:val="center"/>
+        <w:jc w:val="left"/>
         <w:rPr>
           <w:i/>
         </w:rPr>
@@ -3547,7 +3568,6 @@
     <w:p>
       <w:pPr>
         <w:pStyle w:val="DBodyText"/>
-        <w:jc w:val="center"/>
         <w:rPr>
           <w:i/>
         </w:rPr>
@@ -3568,20 +3588,19 @@
         <w:rPr>
           <w:i/>
         </w:rPr>
-        <w:t>– Positive correlation between F</w:t>
+        <w:t xml:space="preserve">– Positive correlation between </w:t>
       </w:r>
       <w:r>
         <w:rPr>
           <w:i/>
-          <w:vertAlign w:val="subscript"/>
-        </w:rPr>
-        <w:t>1</w:t>
+        </w:rPr>
+        <w:t>system performance and  inter-</w:t>
       </w:r>
       <w:r>
         <w:rPr>
           <w:i/>
         </w:rPr>
-        <w:t xml:space="preserve"> measure (system performance) and  IAA (annotator agreement)</w:t>
+        <w:t>annotator agreement</w:t>
       </w:r>
       <w:r>
         <w:rPr>
@@ -3593,51 +3612,65 @@
     <w:p>
       <w:pPr>
         <w:pStyle w:val="DBodyText"/>
-        <w:jc w:val="left"/>
-      </w:pPr>
-      <w:r>
-        <w:t>We then did the same analysis both for systems that do not beat the IAA and all systems together. We found that in systems</w:t>
-      </w:r>
-      <w:r>
-        <w:t xml:space="preserve"> that do not outperform the IAA that</w:t>
+      </w:pPr>
+      <w:r>
+        <w:t>We then did the same analysis both for systems that do not beat the IAA</w:t>
+      </w:r>
+      <w:r>
+        <w:t>,</w:t>
+      </w:r>
+      <w:r>
+        <w:t xml:space="preserve"> and </w:t>
+      </w:r>
+      <w:r>
+        <w:t xml:space="preserve">for </w:t>
+      </w:r>
+      <w:r>
+        <w:t xml:space="preserve">all systems together. </w:t>
+      </w:r>
+      <w:r>
+        <w:t>In</w:t>
+      </w:r>
+      <w:r>
+        <w:t xml:space="preserve"> systems</w:t>
+      </w:r>
+      <w:r>
+        <w:t xml:space="preserve"> that do not outperform the IAA</w:t>
+      </w:r>
+      <w:r>
+        <w:t>, neither</w:t>
+      </w:r>
+      <w:r>
+        <w:t xml:space="preserve"> IAA </w:t>
+      </w:r>
+      <w:r>
+        <w:t>nor</w:t>
+      </w:r>
+      <w:r>
+        <w:t xml:space="preserve"> F-measure</w:t>
       </w:r>
       <w:r>
         <w:t xml:space="preserve"> </w:t>
       </w:r>
       <w:r>
-        <w:t>both IAA and</w:t>
-      </w:r>
-      <w:r>
-        <w:t xml:space="preserve"> F-measure</w:t>
+        <w:t>are</w:t>
+      </w:r>
+      <w:r>
+        <w:t xml:space="preserve"> normally distributed</w:t>
+      </w:r>
+      <w:r>
+        <w:t xml:space="preserve">. </w:t>
+      </w:r>
+      <w:r>
+        <w:t>There</w:t>
+      </w:r>
+      <w:r>
+        <w:t xml:space="preserve"> was a signficant positive correlation</w:t>
       </w:r>
       <w:r>
         <w:t xml:space="preserve"> </w:t>
       </w:r>
       <w:r>
-        <w:t>are</w:t>
-      </w:r>
-      <w:r>
-        <w:t xml:space="preserve"> not normally distributed</w:t>
-      </w:r>
-      <w:r>
-        <w:t>, but skew right (boxpl</w:t>
-      </w:r>
-      <w:r>
-        <w:t xml:space="preserve">ot </w:t>
-      </w:r>
-      <w:r>
-        <w:t xml:space="preserve">figure </w:t>
-      </w:r>
-      <w:r>
-        <w:t>not shown). Furthermore</w:t>
-      </w:r>
-      <w:r>
-        <w:t>, there was a signficant positive correlation</w:t>
-      </w:r>
-      <w:r>
-        <w:t xml:space="preserve"> (p-value &lt; 0.05) </w:t>
-      </w:r>
-      <w:r>
         <w:t>between IAA and system performance</w:t>
       </w:r>
       <w:r>
@@ -3656,7 +3689,10 @@
         <w:t xml:space="preserve">) (see </w:t>
       </w:r>
       <w:r>
-        <w:t xml:space="preserve">figure </w:t>
+        <w:t>F</w:t>
+      </w:r>
+      <w:r>
+        <w:t xml:space="preserve">igure </w:t>
       </w:r>
       <w:r>
         <w:t>3</w:t>
@@ -3668,7 +3704,6 @@
     <w:p>
       <w:pPr>
         <w:pStyle w:val="DBodyText"/>
-        <w:jc w:val="left"/>
         <w:rPr>
           <w:iCs/>
         </w:rPr>
@@ -3678,46 +3713,61 @@
           <w:iCs/>
         </w:rPr>
         <w:lastRenderedPageBreak/>
-        <w:t>Also</w:t>
+        <w:t xml:space="preserve">For the combined </w:t>
       </w:r>
       <w:r>
         <w:rPr>
           <w:iCs/>
         </w:rPr>
-        <w:t>, when we look at all the data combined for systems that did and did not outperform the IAA</w:t>
+        <w:t>data combined for systems that did and did not outperform the IAA</w:t>
       </w:r>
       <w:r>
         <w:rPr>
           <w:iCs/>
         </w:rPr>
-        <w:t xml:space="preserve"> (see </w:t>
-      </w:r>
-      <w:r>
-        <w:t xml:space="preserve">figure </w:t>
+        <w:t>, the IAA</w:t>
       </w:r>
       <w:r>
         <w:rPr>
           <w:iCs/>
         </w:rPr>
-        <w:t>4</w:t>
+        <w:t xml:space="preserve"> and system performance  are significantly posti</w:t>
       </w:r>
       <w:r>
         <w:rPr>
           <w:iCs/>
         </w:rPr>
-        <w:t>)</w:t>
+        <w:t xml:space="preserve">vely correlated, but </w:t>
       </w:r>
       <w:r>
         <w:rPr>
           <w:iCs/>
         </w:rPr>
-        <w:t xml:space="preserve">, </w:t>
+        <w:t xml:space="preserve">less </w:t>
       </w:r>
       <w:r>
         <w:rPr>
           <w:iCs/>
         </w:rPr>
-        <w:t>IAA and system performance (rho = 0.513, p-value = 1.81 x 10</w:t>
+        <w:t>so compared to only the</w:t>
+      </w:r>
+      <w:r>
+        <w:rPr>
+          <w:iCs/>
+        </w:rPr>
+        <w:t xml:space="preserve"> systems that outperform the IAA</w:t>
+      </w:r>
+      <w:r>
+        <w:rPr>
+          <w:iCs/>
+        </w:rPr>
+        <w:t xml:space="preserve"> </w:t>
+      </w:r>
+      <w:r>
+        <w:rPr>
+          <w:iCs/>
+        </w:rPr>
+        <w:t>(rho = 0.513, p-value = 1.81 x 10</w:t>
       </w:r>
       <w:r>
         <w:rPr>
@@ -3730,13 +3780,45 @@
         <w:rPr>
           <w:iCs/>
         </w:rPr>
-        <w:t xml:space="preserve">) are significantly postively correlated (p-value &lt; 0.05) but are less positively correlated compared to just systems that outperform the IAA. </w:t>
+        <w:t>)</w:t>
+      </w:r>
+      <w:r>
+        <w:rPr>
+          <w:iCs/>
+        </w:rPr>
+        <w:t xml:space="preserve"> </w:t>
+      </w:r>
+      <w:r>
+        <w:rPr>
+          <w:iCs/>
+        </w:rPr>
+        <w:t xml:space="preserve">(see </w:t>
+      </w:r>
+      <w:r>
+        <w:t xml:space="preserve">Figure </w:t>
+      </w:r>
+      <w:r>
+        <w:rPr>
+          <w:iCs/>
+        </w:rPr>
+        <w:t>4</w:t>
+      </w:r>
+      <w:r>
+        <w:rPr>
+          <w:iCs/>
+        </w:rPr>
+        <w:t>)</w:t>
+      </w:r>
+      <w:r>
+        <w:rPr>
+          <w:iCs/>
+        </w:rPr>
+        <w:t xml:space="preserve">. </w:t>
       </w:r>
     </w:p>
     <w:p>
       <w:pPr>
         <w:pStyle w:val="DBodyText"/>
-        <w:jc w:val="left"/>
         <w:rPr>
           <w:iCs/>
         </w:rPr>
@@ -3809,7 +3891,7 @@
     <w:p>
       <w:pPr>
         <w:pStyle w:val="DBodyText"/>
-        <w:jc w:val="center"/>
+        <w:jc w:val="left"/>
         <w:rPr>
           <w:i/>
         </w:rPr>
@@ -3911,7 +3993,7 @@
     <w:p>
       <w:pPr>
         <w:pStyle w:val="DBodyText"/>
-        <w:jc w:val="center"/>
+        <w:jc w:val="left"/>
         <w:rPr>
           <w:i/>
         </w:rPr>
@@ -3969,11 +4051,16 @@
     <w:p>
       <w:pPr>
         <w:pStyle w:val="DBodyText"/>
-        <w:jc w:val="center"/>
-        <w:rPr>
-          <w:i/>
-        </w:rPr>
-      </w:pPr>
+        <w:rPr>
+          <w:iCs/>
+        </w:rPr>
+      </w:pPr>
+      <w:r>
+        <w:rPr>
+          <w:iCs/>
+        </w:rPr>
+        <w:t>Comparing the relationships between inter-annotator agreement and F-measure in the three sets of systems—ones which did out-perform the IAA, ones which did not out-perform the IAA, and the combination of those two, the relationships are the same—significantly positively correlated. This similarity across the three groups suggests that the cases of out-performing the inter-annotator agreement are not just noise.</w:t>
+      </w:r>
     </w:p>
     <w:p>
       <w:pPr>
@@ -3981,6 +4068,7 @@
         <w:jc w:val="both"/>
       </w:pPr>
       <w:r>
+        <w:lastRenderedPageBreak/>
         <w:t xml:space="preserve">Table </w:t>
       </w:r>
       <w:r>
@@ -3999,7 +4087,7 @@
         <w:t xml:space="preserve"> dif</w:t>
       </w:r>
       <w:r>
-        <w:t>ference across all systems</w:t>
+        <w:t>ference across all data sets</w:t>
       </w:r>
     </w:p>
     <w:tbl>
@@ -4062,7 +4150,7 @@
                 <w:b/>
                 <w:noProof/>
               </w:rPr>
-              <w:t>IAA Median</w:t>
+              <w:t>Median IAA</w:t>
             </w:r>
           </w:p>
         </w:tc>
@@ -4087,7 +4175,14 @@
                 <w:b/>
                 <w:noProof/>
               </w:rPr>
-              <w:t>System performance Median</w:t>
+              <w:t xml:space="preserve">Median </w:t>
+            </w:r>
+            <w:r>
+              <w:rPr>
+                <w:b/>
+                <w:noProof/>
+              </w:rPr>
+              <w:t>performance</w:t>
             </w:r>
           </w:p>
         </w:tc>
@@ -4112,7 +4207,14 @@
                 <w:b/>
                 <w:noProof/>
               </w:rPr>
-              <w:t>Difference Median</w:t>
+              <w:t>Median d</w:t>
+            </w:r>
+            <w:r>
+              <w:rPr>
+                <w:b/>
+                <w:noProof/>
+              </w:rPr>
+              <w:t>ifference</w:t>
             </w:r>
           </w:p>
         </w:tc>
@@ -4348,7 +4450,6 @@
         <w:pStyle w:val="ALevelOneHeader"/>
       </w:pPr>
       <w:r>
-        <w:lastRenderedPageBreak/>
         <w:t>Discussion</w:t>
       </w:r>
     </w:p>
@@ -4357,7 +4458,19 @@
         <w:pStyle w:val="DBodyText"/>
       </w:pPr>
       <w:r>
-        <w:t>Providing accurate information to the public about technology and research results—as well as making funding decisions—requires the ability to realistically interpret measures of performance. The data presented here shows that a common standard for assessing natural language processing tools may overestimate their performance: contrary to a widely-shared and hitherto unexamined assumption in the field, inter-annotator agreement is not necessarily the upper bound on performance in natural language processing, and a lack of awareness of this can lead to the belief that systems are performing as well as they can, when in fact they are not.</w:t>
+        <w:t xml:space="preserve">Providing accurate information to the public about technology and research results—as well as making funding decisions—requires the ability to </w:t>
+      </w:r>
+      <w:r>
+        <w:t>accurately</w:t>
+      </w:r>
+      <w:r>
+        <w:t xml:space="preserve"> interpret measures of performance. The data presented here shows that a common standard for assessing natural language processing tools may overestimate their performance: contrary to a widely-shared and hitherto unexamined assumption in the field, inter-annotator agreement is not necessarily the upper bound on performance in na</w:t>
+      </w:r>
+      <w:r>
+        <w:t>tural language processing. A</w:t>
+      </w:r>
+      <w:r>
+        <w:t xml:space="preserve"> lack of awareness of this can lead to the belief that systems are performing as well as they can, when in fact they are not.</w:t>
       </w:r>
     </w:p>
     <w:p>
@@ -4365,16 +4478,19 @@
         <w:pStyle w:val="DBodyText"/>
       </w:pPr>
       <w:r>
-        <w:t>As far as we can tell</w:t>
-      </w:r>
-      <w:r>
-        <w:t xml:space="preserve"> though</w:t>
-      </w:r>
-      <w:r>
-        <w:t>, based on</w:t>
-      </w:r>
-      <w:r>
-        <w:t xml:space="preserve"> two literature searches and </w:t>
+        <w:t>B</w:t>
+      </w:r>
+      <w:r>
+        <w:t>ased on</w:t>
+      </w:r>
+      <w:r>
+        <w:t xml:space="preserve"> two literature searches and</w:t>
+      </w:r>
+      <w:r>
+        <w:t xml:space="preserve"> on</w:t>
+      </w:r>
+      <w:r>
+        <w:t xml:space="preserve"> </w:t>
       </w:r>
       <w:r>
         <w:t xml:space="preserve">the fact that no one ever cites one, </w:t>
@@ -4393,7 +4509,10 @@
         <w:t xml:space="preserve">tem performance – </w:t>
       </w:r>
       <w:r>
-        <w:t xml:space="preserve">in fact, it is just </w:t>
+        <w:t>in fact, it has been only</w:t>
+      </w:r>
+      <w:r>
+        <w:t xml:space="preserve"> </w:t>
       </w:r>
       <w:r>
         <w:rPr>
@@ -4406,134 +4525,175 @@
         <w:t>.</w:t>
       </w:r>
       <w:r>
-        <w:t xml:space="preserve"> It is a </w:t>
+        <w:t xml:space="preserve"> </w:t>
+      </w:r>
+      <w:r>
+        <w:t>If there is some authoritative source that establishes this, then not only have we not been able to find it, but apparently no one else has, either, since no one cites one.</w:t>
+      </w:r>
+      <w:r>
+        <w:t xml:space="preserve"> </w:t>
+      </w:r>
+    </w:p>
+    <w:p>
+      <w:pPr>
+        <w:pStyle w:val="DBodyText"/>
+      </w:pPr>
+      <w:r>
+        <w:t xml:space="preserve">Despite being an untested assumption, </w:t>
       </w:r>
       <w:r>
         <w:rPr>
           <w:b/>
           <w:bCs/>
         </w:rPr>
-        <w:t xml:space="preserve">widely-held assumption, </w:t>
-      </w:r>
-      <w:r>
-        <w:t>as shown by the</w:t>
-      </w:r>
-      <w:r>
-        <w:t xml:space="preserve"> fact that we did not have a problem finding multiple explicit statements of it.</w:t>
+        <w:t>i</w:t>
       </w:r>
       <w:r>
         <w:rPr>
           <w:b/>
           <w:bCs/>
         </w:rPr>
-        <w:t xml:space="preserve"> </w:t>
-      </w:r>
-      <w:r>
-        <w:rPr>
-          <w:highlight w:val="yellow"/>
-        </w:rPr>
-        <w:t xml:space="preserve">Further </w:t>
+        <w:t xml:space="preserve">t is </w:t>
       </w:r>
       <w:r>
         <w:rPr>
           <w:b/>
           <w:bCs/>
-          <w:highlight w:val="yellow"/>
-        </w:rPr>
-        <w:t>it is not true</w:t>
+        </w:rPr>
+        <w:t xml:space="preserve">nonetheless </w:t>
       </w:r>
       <w:r>
         <w:rPr>
           <w:b/>
           <w:bCs/>
-          <w:highlight w:val="yellow"/>
-        </w:rPr>
-        <w:t xml:space="preserve"> </w:t>
-      </w:r>
-      <w:r>
-        <w:rPr>
-          <w:highlight w:val="yellow"/>
-        </w:rPr>
-        <w:t xml:space="preserve">since </w:t>
-      </w:r>
-      <w:r>
-        <w:rPr>
-          <w:highlight w:val="yellow"/>
-        </w:rPr>
-        <w:t>we found multiple papers th</w:t>
-      </w:r>
-      <w:r>
-        <w:rPr>
-          <w:highlight w:val="yellow"/>
-        </w:rPr>
-        <w:t xml:space="preserve">at contradicted the assumption. Thus </w:t>
-      </w:r>
-      <w:r>
-        <w:rPr>
-          <w:highlight w:val="yellow"/>
-        </w:rPr>
-        <w:t>the computer system can outperform the annotators.</w:t>
-      </w:r>
-      <w:r>
-        <w:rPr>
-          <w:highlight w:val="yellow"/>
-        </w:rPr>
+        </w:rPr>
+        <w:t>a</w:t>
+      </w:r>
+      <w:r>
         <w:t xml:space="preserve"> </w:t>
       </w:r>
       <w:r>
         <w:rPr>
           <w:b/>
           <w:bCs/>
-          <w:highlight w:val="yellow"/>
-        </w:rPr>
-        <w:t xml:space="preserve">We cannot assume </w:t>
-      </w:r>
+        </w:rPr>
+        <w:t xml:space="preserve">widely-held assumption, </w:t>
+      </w:r>
+      <w:r>
+        <w:t>as shown by the</w:t>
+      </w:r>
+      <w:r>
+        <w:t xml:space="preserve"> fact that we did not have a</w:t>
+      </w:r>
+      <w:r>
+        <w:t>ny</w:t>
+      </w:r>
+      <w:r>
+        <w:t xml:space="preserve"> problem finding multiple explicit statements of it</w:t>
+      </w:r>
+      <w:r>
+        <w:t>, some of them by the top people in our field</w:t>
+      </w:r>
+      <w:r>
+        <w:t>.</w:t>
+      </w:r>
+    </w:p>
+    <w:p>
+      <w:pPr>
+        <w:pStyle w:val="DBodyText"/>
+      </w:pPr>
       <w:r>
         <w:rPr>
           <w:b/>
           <w:bCs/>
-          <w:highlight w:val="yellow"/>
-        </w:rPr>
-        <w:t>that the</w:t>
+        </w:rPr>
+        <w:t xml:space="preserve"> </w:t>
+      </w:r>
+      <w:r>
+        <w:t>Finally, the studies whose results are analyzed in this paper demonstrate that</w:t>
+      </w:r>
+      <w:r>
+        <w:t xml:space="preserve"> </w:t>
       </w:r>
       <w:r>
         <w:rPr>
           <w:b/>
           <w:bCs/>
-          <w:highlight w:val="yellow"/>
-        </w:rPr>
-        <w:t xml:space="preserve"> IAA is an upper</w:t>
+        </w:rPr>
+        <w:t>this widely-held assumption</w:t>
       </w:r>
       <w:r>
         <w:rPr>
           <w:b/>
           <w:bCs/>
-          <w:highlight w:val="yellow"/>
-        </w:rPr>
-        <w:t xml:space="preserve"> </w:t>
+        </w:rPr>
+        <w:t xml:space="preserve"> is not true</w:t>
       </w:r>
       <w:r>
         <w:rPr>
           <w:b/>
           <w:bCs/>
-          <w:highlight w:val="yellow"/>
-        </w:rPr>
-        <w:t xml:space="preserve">bound on </w:t>
+        </w:rPr>
+        <w:t xml:space="preserve">.  </w:t>
+      </w:r>
+      <w:r>
+        <w:t xml:space="preserve">The distributional characteristics of the results—that is, their correlated, rather than unstructured, nature—suggest that this is a real phenomenon, and not just noise. </w:t>
       </w:r>
       <w:r>
         <w:rPr>
           <w:b/>
           <w:bCs/>
-          <w:highlight w:val="yellow"/>
-        </w:rPr>
-        <w:t>system performance.</w:t>
+        </w:rPr>
+        <w:t xml:space="preserve">We cannot assume </w:t>
       </w:r>
       <w:r>
         <w:rPr>
           <w:b/>
           <w:bCs/>
         </w:rPr>
-        <w:t xml:space="preserve">  In fact, systems can out-perform the inter-annotator agreement.</w:t>
+        <w:t>that the</w:t>
+      </w:r>
+      <w:r>
+        <w:rPr>
+          <w:b/>
+          <w:bCs/>
+        </w:rPr>
+        <w:t xml:space="preserve"> inter-annotator agreement</w:t>
+      </w:r>
+      <w:r>
+        <w:rPr>
+          <w:b/>
+          <w:bCs/>
+        </w:rPr>
+        <w:t xml:space="preserve"> is an upper</w:t>
+      </w:r>
+      <w:r>
+        <w:rPr>
+          <w:b/>
+          <w:bCs/>
+        </w:rPr>
+        <w:t xml:space="preserve"> </w:t>
+      </w:r>
+      <w:r>
+        <w:rPr>
+          <w:b/>
+          <w:bCs/>
+        </w:rPr>
+        <w:t xml:space="preserve">bound on </w:t>
+      </w:r>
+      <w:r>
+        <w:rPr>
+          <w:b/>
+          <w:bCs/>
+        </w:rPr>
+        <w:t>system performance</w:t>
+      </w:r>
+      <w:r>
+        <w:rPr>
+          <w:b/>
+          <w:bCs/>
+        </w:rPr>
+        <w:t>, and in doing so, we may be over-stating how good natural  language processing systems are.</w:t>
       </w:r>
     </w:p>
     <w:p>
@@ -4541,22 +4701,46 @@
         <w:pStyle w:val="DBodyText"/>
       </w:pPr>
       <w:r>
-        <w:t xml:space="preserve">Why might it be the case that inter-annotator agreement is widely thought to be the upper bound on system performance? </w:t>
-      </w:r>
-      <w:r>
         <w:t xml:space="preserve">In some of the </w:t>
       </w:r>
       <w:r>
-        <w:t>cases</w:t>
-      </w:r>
-      <w:r>
-        <w:t xml:space="preserve"> where the system </w:t>
-      </w:r>
-      <w:r>
-        <w:t>outperformed the annotators,</w:t>
-      </w:r>
-      <w:r>
-        <w:t xml:space="preserve"> the scientists questioned their annotators and the task itself </w:t>
+        <w:t>papers that reported performance better than the inter-annotator agreement, the authors pointe</w:t>
+      </w:r>
+      <w:r>
+        <w:t xml:space="preserve">d </w:t>
+      </w:r>
+      <w:r>
+        <w:t>out explicitly</w:t>
+      </w:r>
+      <w:r>
+        <w:t xml:space="preserve"> the unusualness of that finding</w:t>
+      </w:r>
+      <w:r>
+        <w:t>.  Some</w:t>
+      </w:r>
+      <w:r>
+        <w:t xml:space="preserve"> saw this as needing explanation,</w:t>
+      </w:r>
+      <w:r>
+        <w:t xml:space="preserve"> and they suggest explanations that are consistent with typical assumptions about inter-annotator agreement, such as that low inter-annotator </w:t>
+      </w:r>
+      <w:r>
+        <w:t>agreement reflects a poor problem definition, an inherently difficult problem, poor guidelines, or—commonly—</w:t>
+      </w:r>
+      <w:r>
+        <w:t>poor annota</w:t>
+      </w:r>
+      <w:r>
+        <w:t>t</w:t>
+      </w:r>
+      <w:r>
+        <w:t>o</w:t>
+      </w:r>
+      <w:r>
+        <w:t>rs</w:t>
+      </w:r>
+      <w:r>
+        <w:t xml:space="preserve"> </w:t>
       </w:r>
       <w:r>
         <w:t>[3,7,20,22,23</w:t>
@@ -4565,42 +4749,30 @@
         <w:t>]</w:t>
       </w:r>
       <w:r>
-        <w:t>. We currently use the IAA</w:t>
-      </w:r>
-      <w:r>
-        <w:t xml:space="preserve"> to determine how well-defined a problem</w:t>
-      </w:r>
-      <w:r>
-        <w:t xml:space="preserve"> is (higher IAA is better defined), how difficult the problem is (lower IAA means more difficult)</w:t>
-      </w:r>
-      <w:r>
-        <w:t>,</w:t>
-      </w:r>
-      <w:r>
-        <w:t xml:space="preserve"> and as a measure of how well a computer system can perform in comparison to human annotators with the same rules. </w:t>
-      </w:r>
-      <w:r>
-        <w:t>The scientists in these cases explain that they hope to have better annotators in the future, better define the p</w:t>
-      </w:r>
-      <w:r>
-        <w:t>roblem, or the problem itself is</w:t>
-      </w:r>
-      <w:r>
-        <w:t xml:space="preserve"> difficult</w:t>
-      </w:r>
-      <w:r>
-        <w:t xml:space="preserve"> (low IAA)</w:t>
-      </w:r>
-      <w:r>
-        <w:t>. These are all interpretations of the IAA though. The higher the IAA only tells you that the annotators interpreted the rules consistenly in the same way, not that the annotators are correct or the rules are correct</w:t>
-      </w:r>
-      <w:r>
         <w:t xml:space="preserve"> </w:t>
       </w:r>
       <w:r>
         <w:fldChar w:fldCharType="begin"/>
       </w:r>
       <w:r>
+        <w:instrText xml:space="preserve"> ADDIN EN.CITE &lt;EndNote&gt;&lt;Cite&gt;&lt;Author&gt;Pérez-Rosas&lt;/Author&gt;&lt;Year&gt;2015&lt;/Year&gt;&lt;RecNum&gt;20&lt;/RecNum&gt;&lt;DisplayText&gt;[16]&lt;/DisplayText&gt;&lt;record&gt;&lt;rec-number&gt;20&lt;/rec-number&gt;&lt;foreign-keys&gt;&lt;key app="EN" db-id="0zprsadv8f2wpbe5v0r5wa0j59xspaf5z5s9" timestamp="1480473283"&gt;20&lt;/key&gt;&lt;/foreign-keys&gt;&lt;ref-type name="Conference Proceedings"&gt;10&lt;/ref-type&gt;&lt;contributors&gt;&lt;authors&gt;&lt;author&gt;Verónica Pérez-Rosas&lt;/author&gt;&lt;author&gt;Mohamed Abouelenien&lt;/author&gt;&lt;author&gt;Rada Mihalcea&lt;/author&gt;&lt;author&gt;Mihai Burzo&lt;/author&gt;&lt;/authors&gt;&lt;subsidiary-authors&gt;&lt;author&gt;ACM&lt;/author&gt;&lt;/subsidiary-authors&gt;&lt;/contributors&gt;&lt;titles&gt;&lt;title&gt;Deception Detection using Real-life Trial Data&lt;/title&gt;&lt;secondary-title&gt;ICMI 2015&lt;/secondary-title&gt;&lt;/titles&gt;&lt;pages&gt;59-66&lt;/pages&gt;&lt;dates&gt;&lt;year&gt;2015&lt;/year&gt;&lt;/dates&gt;&lt;pub-location&gt;New York, NY, USA,&lt;/pub-location&gt;&lt;urls&gt;&lt;/urls&gt;&lt;custom3&gt;In Proceedings of the 2015 ACM on International Conference on Multimodal Interaction&lt;/custom3&gt;&lt;/record&gt;&lt;/Cite&gt;&lt;/EndNote&gt;</w:instrText>
+      </w:r>
+      <w:r>
+        <w:fldChar w:fldCharType="separate"/>
+      </w:r>
+      <w:r>
+        <w:t>[16]</w:t>
+      </w:r>
+      <w:r>
+        <w:fldChar w:fldCharType="end"/>
+      </w:r>
+      <w:r>
+        <w:t xml:space="preserve"> </w:t>
+      </w:r>
+      <w:r>
+        <w:fldChar w:fldCharType="begin"/>
+      </w:r>
+      <w:r>
         <w:instrText xml:space="preserve"> ADDIN EN.CITE &lt;EndNote&gt;&lt;Cite&gt;&lt;Author&gt;Pustejovsky&lt;/Author&gt;&lt;Year&gt;2013&lt;/Year&gt;&lt;RecNum&gt;2&lt;/RecNum&gt;&lt;DisplayText&gt;[17]&lt;/DisplayText&gt;&lt;record&gt;&lt;rec-number&gt;2&lt;/rec-number&gt;&lt;foreign-keys&gt;&lt;key app="EN" db-id="0zprsadv8f2wpbe5v0r5wa0j59xspaf5z5s9" timestamp="1480465186"&gt;2&lt;/key&gt;&lt;/foreign-keys&gt;&lt;ref-type name="Book"&gt;6&lt;/ref-type&gt;&lt;contributors&gt;&lt;authors&gt;&lt;author&gt;Pustejovsky, J.&lt;/author&gt;&lt;author&gt;Stubbs, Amber&lt;/author&gt;&lt;/authors&gt;&lt;/contributors&gt;&lt;titles&gt;&lt;title&gt;Natural language annotation for machine learning&lt;/title&gt;&lt;/titles&gt;&lt;pages&gt;xiv, 326 p.&lt;/pages&gt;&lt;keywords&gt;&lt;keyword&gt;Natural language processing (Computer science)&lt;/keyword&gt;&lt;keyword&gt;Corpora (Linguistics) Data processing.&lt;/keyword&gt;&lt;keyword&gt;Machine learning.&lt;/keyword&gt;&lt;/keywords&gt;&lt;dates&gt;&lt;year&gt;2013&lt;/year&gt;&lt;/dates&gt;&lt;pub-location&gt;Sebastopol, CA&lt;/pub-location&gt;&lt;publisher&gt;O&amp;apos;Reilly Media ;&lt;/publisher&gt;&lt;isbn&gt;9781449306663 (pbk.)&amp;#xD;1449306667 (pbk.)&lt;/isbn&gt;&lt;accession-num&gt;17613211&lt;/accession-num&gt;&lt;call-num&gt;QA76.9.N38 P87 2013&lt;/call-num&gt;&lt;urls&gt;&lt;/urls&gt;&lt;/record&gt;&lt;/Cite&gt;&lt;/EndNote&gt;</w:instrText>
       </w:r>
       <w:r>
@@ -4613,195 +4785,134 @@
         <w:fldChar w:fldCharType="end"/>
       </w:r>
       <w:r>
-        <w:t>. Thus the notion that the IAA is an upper bound of computer performance falls short because a computer system makes objective and calculated decisions whereas annotators may not always follow the rules given. Further, not all annotators had rules to follow and were not experts, simply everyday people</w:t>
+        <w:t>.</w:t>
       </w:r>
       <w:r>
         <w:t xml:space="preserve"> </w:t>
       </w:r>
-      <w:r>
-        <w:fldChar w:fldCharType="begin"/>
-      </w:r>
-      <w:r>
-        <w:instrText xml:space="preserve"> ADDIN EN.CITE &lt;EndNote&gt;&lt;Cite&gt;&lt;Author&gt;Pérez-Rosas&lt;/Author&gt;&lt;Year&gt;2015&lt;/Year&gt;&lt;RecNum&gt;20&lt;/RecNum&gt;&lt;DisplayText&gt;[16]&lt;/DisplayText&gt;&lt;record&gt;&lt;rec-number&gt;20&lt;/rec-number&gt;&lt;foreign-keys&gt;&lt;key app="EN" db-id="0zprsadv8f2wpbe5v0r5wa0j59xspaf5z5s9" timestamp="1480473283"&gt;20&lt;/key&gt;&lt;/foreign-keys&gt;&lt;ref-type name="Conference Proceedings"&gt;10&lt;/ref-type&gt;&lt;contributors&gt;&lt;authors&gt;&lt;author&gt;Verónica Pérez-Rosas&lt;/author&gt;&lt;author&gt;Mohamed Abouelenien&lt;/author&gt;&lt;author&gt;Rada Mihalcea&lt;/author&gt;&lt;author&gt;Mihai Burzo&lt;/author&gt;&lt;/authors&gt;&lt;subsidiary-authors&gt;&lt;author&gt;ACM&lt;/author&gt;&lt;/subsidiary-authors&gt;&lt;/contributors&gt;&lt;titles&gt;&lt;title&gt;Deception Detection using Real-life Trial Data&lt;/title&gt;&lt;secondary-title&gt;ICMI 2015&lt;/secondary-title&gt;&lt;/titles&gt;&lt;pages&gt;59-66&lt;/pages&gt;&lt;dates&gt;&lt;year&gt;2015&lt;/year&gt;&lt;/dates&gt;&lt;pub-location&gt;New York, NY, USA,&lt;/pub-location&gt;&lt;urls&gt;&lt;/urls&gt;&lt;custom3&gt;In Proceedings of the 2015 ACM on International Conference on Multimodal Interaction&lt;/custom3&gt;&lt;/record&gt;&lt;/Cite&gt;&lt;/EndNote&gt;</w:instrText>
-      </w:r>
-      <w:r>
-        <w:fldChar w:fldCharType="separate"/>
-      </w:r>
-      <w:r>
-        <w:t>[16]</w:t>
-      </w:r>
-      <w:r>
-        <w:fldChar w:fldCharType="end"/>
-      </w:r>
-      <w:r>
-        <w:t xml:space="preserve">. </w:t>
-      </w:r>
     </w:p>
     <w:p>
       <w:pPr>
         <w:pStyle w:val="DBodyText"/>
       </w:pPr>
       <w:r>
-        <w:t>We also wanted to und</w:t>
-      </w:r>
-      <w:r>
-        <w:t>erstand if there is something unique about the systems that outperform</w:t>
-      </w:r>
-      <w:r>
-        <w:t xml:space="preserve"> the IAA</w:t>
-      </w:r>
-      <w:r>
-        <w:t>s</w:t>
-      </w:r>
-      <w:r>
-        <w:t xml:space="preserve"> as compared to when</w:t>
-      </w:r>
-      <w:r>
-        <w:t xml:space="preserve"> they do not and both situations aggregated together. First, there were more situations where the IAA was higher than the system which seems to be an indicati</w:t>
-      </w:r>
-      <w:r>
-        <w:t>on as to why scientists believe</w:t>
-      </w:r>
-      <w:r>
-        <w:t xml:space="preserve"> that the IAA was an upper bound. Second, in situations where the system outperformed the IAA, the sign</w:t>
-      </w:r>
-      <w:r>
-        <w:t>ific</w:t>
-      </w:r>
-      <w:r>
-        <w:t xml:space="preserve">ant positive correlation between IAA and system performance was higher than both the systems that did lower than the IAA and all sytems together. </w:t>
-      </w:r>
-      <w:r>
-        <w:t>This seems to suggest that the higher the IAA, the better the system performs. The higher the IAA, the more likely the system will perform better because the rules are defined well and the task is not as difficult. At the same time, both the systems that did lower than the IAA and all sytems together also had significant positive correlations between IAA and system performance. Overall, it seems that the better the IAA, the better the system will perform.</w:t>
-      </w:r>
-    </w:p>
-    <w:p>
-      <w:pPr>
-        <w:pStyle w:val="DBodyText"/>
-      </w:pPr>
-      <w:r>
-        <w:t>The results presented here might give us some insight into the origins of the idea that IAA is an upper limit on system performance. As we see here, t</w:t>
-      </w:r>
-      <w:r>
-        <w:t xml:space="preserve">he higher the IAA </w:t>
-      </w:r>
-      <w:r>
-        <w:t xml:space="preserve">the better the system performs, leading to the belief that the IAA determines how well-defined and difficult a task is. It is believed that the </w:t>
-      </w:r>
-      <w:r>
-        <w:lastRenderedPageBreak/>
-        <w:t xml:space="preserve">higher the IAA the more well-defined the task is because if there are clear defined rules, then we can simply input those into a computer and the computer should perform quite well. Also, the IAA defines how difficult the task is because we believe that the more </w:t>
-      </w:r>
-      <w:r>
-        <w:t xml:space="preserve">the </w:t>
-      </w:r>
-      <w:r>
-        <w:t>annotators agree on the classification, the easier the problem must be</w:t>
-      </w:r>
-      <w:r>
-        <w:t xml:space="preserve"> in</w:t>
-      </w:r>
-      <w:r>
-        <w:t xml:space="preserve"> that the rules </w:t>
-      </w:r>
-      <w:r>
-        <w:t xml:space="preserve">capture most of the situations. </w:t>
-      </w:r>
-      <w:r>
-        <w:t xml:space="preserve">This then leads us to believe that human annotation is the upper bound on computer annotation performance because </w:t>
-      </w:r>
-      <w:r>
-        <w:t>we use the human annotated gold-standard texts to train the computer. The computer cannot be “smarter” than the human annotators that trained it. However</w:t>
-      </w:r>
-      <w:r>
-        <w:t xml:space="preserve"> this is a false belief </w:t>
-      </w:r>
-      <w:r>
-        <w:t>to the extent that we understand the agreement metrics a</w:t>
-      </w:r>
-      <w:r>
-        <w:t xml:space="preserve">nd the performance metrics, </w:t>
-      </w:r>
-      <w:r>
-        <w:t>systems</w:t>
-      </w:r>
-      <w:r>
-        <w:t xml:space="preserve"> presented here</w:t>
-      </w:r>
-      <w:r>
-        <w:t xml:space="preserve"> outperformed the IAA.</w:t>
-      </w:r>
-    </w:p>
-    <w:p>
-      <w:pPr>
-        <w:pStyle w:val="DBodyText"/>
-      </w:pPr>
-      <w:r>
-        <w:rPr>
-          <w:highlight w:val="yellow"/>
-        </w:rPr>
-        <w:t>This summons the question: how we measure system performance if IAA is no longer an upper bound?</w:t>
-      </w:r>
-      <w:r>
-        <w:t xml:space="preserve"> </w:t>
+        <w:t xml:space="preserve">If inter-annotator agreement does not establish the upper bound for system performance, what </w:t>
       </w:r>
       <w:r>
         <w:rPr>
           <w:i/>
           <w:iCs/>
         </w:rPr>
-        <w:t>The SemEval-2015 Task 6: Clinical TempEval</w:t>
-      </w:r>
-      <w:r>
-        <w:t xml:space="preserve"> paper possibly provides an answer by suggesting a different type of annotator agreemen</w:t>
-      </w:r>
-      <w:r>
-        <w:t xml:space="preserve">t, </w:t>
-      </w:r>
-      <w:r>
-        <w:rPr>
-          <w:b/>
-          <w:bCs/>
-        </w:rPr>
-        <w:t>Adj-Ann</w:t>
-      </w:r>
-      <w:r>
-        <w:t xml:space="preserve"> from </w:t>
-      </w:r>
-      <w:r>
-        <w:t xml:space="preserve">the results. </w:t>
-      </w:r>
-      <w:r>
-        <w:t xml:space="preserve">The </w:t>
-      </w:r>
-      <w:r>
-        <w:t>Adj-Ann</w:t>
-      </w:r>
-      <w:r>
-        <w:t xml:space="preserve"> calculated the </w:t>
-      </w:r>
-      <w:r>
-        <w:t xml:space="preserve">IAA </w:t>
-      </w:r>
-      <w:r>
-        <w:t>between the adjudicator and annotators. The adjudicator decides which answers are correct in order to either give the system sample correct answers to learn from or to assess how well the system did. The paper points out that usually the system is trained on adjudicated data, not annotated data. Thus a better upper bo</w:t>
-      </w:r>
-      <w:r>
-        <w:t>und on the system performance may be</w:t>
-      </w:r>
-      <w:r>
-        <w:t xml:space="preserve"> a combination of the adjudicated annotations and the</w:t>
-      </w:r>
-      <w:r>
-        <w:t xml:space="preserve"> annota</w:t>
-      </w:r>
-      <w:r>
-        <w:t>tors as suggested in this paper</w:t>
+        <w:t xml:space="preserve">should </w:t>
+      </w:r>
+      <w:r>
+        <w:t xml:space="preserve">we use in estimating the upper bound on system performance? </w:t>
+      </w:r>
+      <w:r>
+        <w:t>Although a definitive answer to that question is outside of the scope of this paper, w</w:t>
+      </w:r>
+      <w:r>
+        <w:t xml:space="preserve">e discuss </w:t>
+      </w:r>
+      <w:r>
+        <w:t>three possible solutions. They are</w:t>
+      </w:r>
+      <w:r>
+        <w:t xml:space="preserve"> based on changing what metric we use to quant</w:t>
+      </w:r>
+      <w:r>
+        <w:t>ify agreement; on changing</w:t>
+      </w:r>
+      <w:r>
+        <w:t xml:space="preserve"> who we define as the raters between whom agreement is being calculated; and </w:t>
+      </w:r>
+      <w:r>
+        <w:t xml:space="preserve">on </w:t>
+      </w:r>
+      <w:r>
+        <w:t>replacing agreement altogether with probabilistic estimates of label quality.</w:t>
+      </w:r>
+    </w:p>
+    <w:p>
+      <w:pPr>
+        <w:pStyle w:val="DBodyText"/>
+      </w:pPr>
+      <w:r>
+        <w:t xml:space="preserve"> One possibility is that we can safely use inter-annotator agreement if we calculate it as something other than kappa. </w:t>
+      </w:r>
+      <w:r>
+        <w:t>Although kappa is the most commonly reported measure of inter-annotator agreement, it has a number of problems. Some of these are essentially cultural—although there are a number of ways to calculate the expected chance agreement that is at the core of its claimed advantages, authors rarely report how they calculated</w:t>
+      </w:r>
+      <w:r>
+        <w:t xml:space="preserve"> the expected chance agreement. Consequently, </w:t>
+      </w:r>
+      <w:r>
+        <w:lastRenderedPageBreak/>
+        <w:t xml:space="preserve">it </w:t>
+      </w:r>
+      <w:r>
+        <w:t xml:space="preserve">is </w:t>
+      </w:r>
+      <w:r>
+        <w:t>often unclear what the kappa number actually reflects.</w:t>
+      </w:r>
+      <w:r>
+        <w:t xml:space="preserve"> When combined with the fact that </w:t>
+      </w:r>
+      <w:r>
+        <w:t>the sensitivity of kappa to the probability of estimated chance agreement is unstable—</w:t>
+      </w:r>
+      <w:r>
+        <w:t>above</w:t>
       </w:r>
       <w:r>
         <w:t xml:space="preserve"> </w:t>
       </w:r>
       <w:r>
+        <w:t xml:space="preserve"> an estimated chance agreement of about 0.5</w:t>
+      </w:r>
+      <w:r>
+        <w:t>,</w:t>
+      </w:r>
+      <w:r>
+        <w:t xml:space="preserve"> kappa is </w:t>
+      </w:r>
+      <w:r>
+        <w:t>extremely</w:t>
+      </w:r>
+      <w:r>
+        <w:t xml:space="preserve"> sensitive to </w:t>
+      </w:r>
+      <w:r>
+        <w:t>small changes in the</w:t>
+      </w:r>
+      <w:r>
+        <w:t xml:space="preserve"> probability of chance agree</w:t>
+      </w:r>
+      <w:r>
+        <w:t>ment, while being relatively insensitive to small changes in the probability of chance agreement below that value—</w:t>
+      </w:r>
+      <w:r>
+        <w:t>it is clear that there are many reasons to be suspicious of reliance on this number.</w:t>
+      </w:r>
+      <w:r>
+        <w:t xml:space="preserve"> </w:t>
+      </w:r>
+    </w:p>
+    <w:p>
+      <w:pPr>
+        <w:pStyle w:val="DBodyText"/>
+      </w:pPr>
+      <w:r>
+        <w:t xml:space="preserve">While in the previous paragraph we discuss calculating something other than kappa to characterize inter-annotator agreement, </w:t>
+      </w:r>
+      <w:r>
+        <w:t>Bethard et al.</w:t>
+      </w:r>
+      <w:r>
+        <w:t xml:space="preserve"> </w:t>
+      </w:r>
+      <w:r>
         <w:fldChar w:fldCharType="begin"/>
       </w:r>
       <w:r>
@@ -4817,7 +4928,25 @@
         <w:fldChar w:fldCharType="end"/>
       </w:r>
       <w:r>
-        <w:t>.</w:t>
+        <w:t xml:space="preserve"> </w:t>
+      </w:r>
+      <w:r>
+        <w:t xml:space="preserve">suggest changing the definition of the raters, such that rather than calculating agreement between two annotators, we calculate agreement between an annotator and an adjudicator. </w:t>
+      </w:r>
+      <w:r>
+        <w:t xml:space="preserve">This may provide an agreement value that is more reflective of the data on which the system will be trained and evaluated, since if adjudicated data is available, that is typically what is </w:t>
+      </w:r>
+      <w:r>
+        <w:t>used for training and testing</w:t>
+      </w:r>
+      <w:r>
+        <w:t>. However, a number of conditions must be met for this to be possible—at minimum, there has to be an adjudication step</w:t>
+      </w:r>
+      <w:r>
+        <w:t>, which is not always the case</w:t>
+      </w:r>
+      <w:r>
+        <w:t xml:space="preserve">. Furthermore, changing the definition of the raters between whom agreement is calculated does not answer the question of how to calculate the agreement between them. </w:t>
       </w:r>
     </w:p>
     <w:p>
@@ -4825,7 +4954,30 @@
         <w:pStyle w:val="DBodyText"/>
       </w:pPr>
       <w:r>
-        <w:t xml:space="preserve">These results are relevant to the small but growing body of work on the ethics of </w:t>
+        <w:t xml:space="preserve">Finally, </w:t>
+      </w:r>
+      <w:r>
+        <w:t>Passoneau and Carpenter suggest abandoning agreement entirely and building a probabilistic annotation model of label quality</w:t>
+      </w:r>
+      <w:r>
+        <w:t xml:space="preserve"> [XXcite].</w:t>
+      </w:r>
+      <w:r>
+        <w:t xml:space="preserve"> </w:t>
+      </w:r>
+    </w:p>
+    <w:p>
+      <w:pPr>
+        <w:pStyle w:val="DBodyText"/>
+      </w:pPr>
+      <w:r>
+        <w:t>In the larger context of responsible conduct of science, t</w:t>
+      </w:r>
+      <w:r>
+        <w:t>he findings reported here</w:t>
+      </w:r>
+      <w:r>
+        <w:t xml:space="preserve"> are relevant to the small but growing body of work on the ethics of </w:t>
       </w:r>
       <w:r>
         <w:t xml:space="preserve">NLP </w:t>
@@ -4847,6 +4999,23 @@
       </w:r>
       <w:r>
         <w:t xml:space="preserve">. </w:t>
+      </w:r>
+      <w:r>
+        <w:t>[XXcite Hovy</w:t>
+      </w:r>
+      <w:r>
+        <w:t xml:space="preserve"> (both</w:t>
+      </w:r>
+      <w:bookmarkStart w:id="0" w:name="_GoBack"/>
+      <w:bookmarkEnd w:id="0"/>
+      <w:r>
+        <w:t>)</w:t>
+      </w:r>
+      <w:r>
+        <w:t>]</w:t>
+      </w:r>
+      <w:r>
+        <w:t xml:space="preserve"> </w:t>
       </w:r>
       <w:r>
         <w:t>As noted above, t</w:t>
@@ -4929,7 +5098,18 @@
         <w:t>3-15,19</w:t>
       </w:r>
       <w:r>
-        <w:t>]. The data reported here suggest that such performance may not be as high as we think it is, relative to the best possible performance.</w:t>
+        <w:t>]. The data reported here suggest that such performance may not be as high as we think it is, relative t</w:t>
+      </w:r>
+      <w:r>
+        <w:t>o the best possible performance, suggesting that this assumption can lead—certainly inadvertently—to conduct that does not meet the Association for Computing Machinery standards.</w:t>
+      </w:r>
+    </w:p>
+    <w:p>
+      <w:pPr>
+        <w:pStyle w:val="ALevelOneHeader"/>
+      </w:pPr>
+      <w:r>
+        <w:t>Conclusion</w:t>
       </w:r>
     </w:p>
     <w:p>
@@ -4937,46 +5117,10 @@
         <w:pStyle w:val="DBodyText"/>
       </w:pPr>
       <w:r>
-        <w:t>The limitations of this work include the literature search and not finding all situations where the system outperforms the IAA and v</w:t>
-      </w:r>
-      <w:r>
-        <w:t>ice versa. More data could lead to other correlation results, but these are statistically significant. This work also did not differentiate between different mea</w:t>
-      </w:r>
-      <w:r>
-        <w:t>sures of performance (</w:t>
-      </w:r>
-      <w:r>
-        <w:t xml:space="preserve">precision, recall, </w:t>
-      </w:r>
-      <w:r>
-        <w:t>F</w:t>
-      </w:r>
-      <w:r>
-        <w:rPr>
-          <w:vertAlign w:val="subscript"/>
-        </w:rPr>
-        <w:t xml:space="preserve">1 </w:t>
-      </w:r>
-      <w:r>
-        <w:t>measure, and other</w:t>
-      </w:r>
-      <w:r>
-        <w:t>s)</w:t>
-      </w:r>
-      <w:r>
-        <w:t xml:space="preserve">. The majority of systems here used </w:t>
-      </w:r>
-      <w:r>
-        <w:t>F</w:t>
-      </w:r>
-      <w:r>
-        <w:rPr>
-          <w:vertAlign w:val="subscript"/>
-        </w:rPr>
-        <w:t xml:space="preserve">1 </w:t>
-      </w:r>
-      <w:r>
-        <w:t>measure, but not all. Future work could include gathering more systems that both outperform and do not outperform their IAA to have a greater depth of data, and differentiating between systems performance measures.</w:t>
+        <w:t xml:space="preserve">This paper examines a common assumption in natural language processing.  It is shown that the assumption is, indeed, widespread; that there is no established justification for that assumption; and that the assumption is not true. This last point is demonstrated both by multiple counterexamples, and by descriptive statistics that suggest that the counterexamples are not random noise in the larger population of published papers on language processing, but rather reflect a real phenomenon. </w:t>
+      </w:r>
+      <w:r>
+        <w:t>Responsible conduct of science will be enhanced by being aware of this.</w:t>
       </w:r>
     </w:p>
     <w:p>
@@ -4984,72 +5128,57 @@
         <w:pStyle w:val="ALevelOneHeader"/>
       </w:pPr>
       <w:r>
-        <w:t>Conclusion</w:t>
-      </w:r>
-    </w:p>
-    <w:p>
-      <w:pPr>
-        <w:pStyle w:val="DBodyText"/>
-      </w:pPr>
-      <w:r>
-        <w:t>Overall, we determined that the inter-annotator agreement is not an upper bound of system performance showing examples from both the</w:t>
-      </w:r>
-      <w:r>
-        <w:t xml:space="preserve"> biomedical and general domain. </w:t>
-      </w:r>
-      <w:r>
-        <w:t xml:space="preserve">We found significant positive correlations between the </w:t>
-      </w:r>
-      <w:r>
-        <w:t>IAA</w:t>
-      </w:r>
-      <w:r>
-        <w:t xml:space="preserve"> and the system performance amongst all types of system performance (greater or lower than IAA). We further suggest a stronger measurement from one of the articles</w:t>
-      </w:r>
-      <w:r>
-        <w:t xml:space="preserve"> </w:t>
-      </w:r>
-      <w:r>
-        <w:fldChar w:fldCharType="begin"/>
-      </w:r>
-      <w:r>
-        <w:instrText xml:space="preserve"> ADDIN EN.CITE &lt;EndNote&gt;&lt;Cite&gt;&lt;Author&gt;Bethard&lt;/Author&gt;&lt;Year&gt;2015&lt;/Year&gt;&lt;RecNum&gt;18&lt;/RecNum&gt;&lt;DisplayText&gt;[3]&lt;/DisplayText&gt;&lt;record&gt;&lt;rec-number&gt;18&lt;/rec-number&gt;&lt;foreign-keys&gt;&lt;key app="EN" db-id="0zprsadv8f2wpbe5v0r5wa0j59xspaf5z5s9" timestamp="1480472921"&gt;18&lt;/key&gt;&lt;/foreign-keys&gt;&lt;ref-type name="Conference Proceedings"&gt;10&lt;/ref-type&gt;&lt;contributors&gt;&lt;authors&gt;&lt;author&gt;Steven Bethard&lt;/author&gt;&lt;author&gt;Leon Derczynski&lt;/author&gt;&lt;author&gt;Guergana Savova&lt;/author&gt;&lt;author&gt;James Pustejovsky&lt;/author&gt;&lt;author&gt;Marc Verhagen&lt;/author&gt;&lt;/authors&gt;&lt;/contributors&gt;&lt;titles&gt;&lt;title&gt;SemEval-2015 Task 6: Clinical TempEval&lt;/title&gt;&lt;secondary-title&gt;SemEval 2015&lt;/secondary-title&gt;&lt;/titles&gt;&lt;pages&gt;806-814&lt;/pages&gt;&lt;dates&gt;&lt;year&gt;2015&lt;/year&gt;&lt;pub-dates&gt;&lt;date&gt;June 4-5, 2015&lt;/date&gt;&lt;/pub-dates&gt;&lt;/dates&gt;&lt;pub-location&gt;Denver, Colorado&lt;/pub-location&gt;&lt;urls&gt;&lt;/urls&gt;&lt;custom3&gt;In Proceedings of the 9th International Workshop on Semantic Evaluation &lt;/custom3&gt;&lt;/record&gt;&lt;/Cite&gt;&lt;/EndNote&gt;</w:instrText>
-      </w:r>
-      <w:r>
-        <w:fldChar w:fldCharType="separate"/>
-      </w:r>
-      <w:r>
-        <w:t>[3]</w:t>
-      </w:r>
-      <w:r>
-        <w:fldChar w:fldCharType="end"/>
-      </w:r>
-      <w:r>
-        <w:t xml:space="preserve"> that uses supervised learning that takes into account the initial annotated data (gold-standard data) the system learns on and outside annotators combined. This is not an upper bound however, as seen in the article</w:t>
-      </w:r>
-      <w:r>
-        <w:t xml:space="preserve"> </w:t>
-      </w:r>
-      <w:r>
-        <w:fldChar w:fldCharType="begin"/>
-      </w:r>
-      <w:r>
-        <w:instrText xml:space="preserve"> ADDIN EN.CITE &lt;EndNote&gt;&lt;Cite&gt;&lt;Author&gt;Bethard&lt;/Author&gt;&lt;Year&gt;2015&lt;/Year&gt;&lt;RecNum&gt;18&lt;/RecNum&gt;&lt;DisplayText&gt;[3]&lt;/DisplayText&gt;&lt;record&gt;&lt;rec-number&gt;18&lt;/rec-number&gt;&lt;foreign-keys&gt;&lt;key app="EN" db-id="0zprsadv8f2wpbe5v0r5wa0j59xspaf5z5s9" timestamp="1480472921"&gt;18&lt;/key&gt;&lt;/foreign-keys&gt;&lt;ref-type name="Conference Proceedings"&gt;10&lt;/ref-type&gt;&lt;contributors&gt;&lt;authors&gt;&lt;author&gt;Steven Bethard&lt;/author&gt;&lt;author&gt;Leon Derczynski&lt;/author&gt;&lt;author&gt;Guergana Savova&lt;/author&gt;&lt;author&gt;James Pustejovsky&lt;/author&gt;&lt;author&gt;Marc Verhagen&lt;/author&gt;&lt;/authors&gt;&lt;/contributors&gt;&lt;titles&gt;&lt;title&gt;SemEval-2015 Task 6: Clinical TempEval&lt;/title&gt;&lt;secondary-title&gt;SemEval 2015&lt;/secondary-title&gt;&lt;/titles&gt;&lt;pages&gt;806-814&lt;/pages&gt;&lt;dates&gt;&lt;year&gt;2015&lt;/year&gt;&lt;pub-dates&gt;&lt;date&gt;June 4-5, 2015&lt;/date&gt;&lt;/pub-dates&gt;&lt;/dates&gt;&lt;pub-location&gt;Denver, Colorado&lt;/pub-location&gt;&lt;urls&gt;&lt;/urls&gt;&lt;custom3&gt;In Proceedings of the 9th International Workshop on Semantic Evaluation &lt;/custom3&gt;&lt;/record&gt;&lt;/Cite&gt;&lt;/EndNote&gt;</w:instrText>
-      </w:r>
-      <w:r>
-        <w:fldChar w:fldCharType="separate"/>
-      </w:r>
-      <w:r>
-        <w:t>[3]</w:t>
-      </w:r>
-      <w:r>
-        <w:fldChar w:fldCharType="end"/>
-      </w:r>
-      <w:r>
-        <w:t>. Hopefully, this will better allow scientists</w:t>
-      </w:r>
-      <w:r>
-        <w:t xml:space="preserve"> to evaluate their research, make funding decisions, and provide accurate information to the public about technology.</w:t>
+        <w:t>Acknowledgements</w:t>
+      </w:r>
+    </w:p>
+    <w:p>
+      <w:pPr>
+        <w:jc w:val="both"/>
+      </w:pPr>
+      <w:r>
+        <w:t>Boguslav is supported by</w:t>
+      </w:r>
+      <w:r>
+        <w:t xml:space="preserve"> the Dean’s Fund at University of Colorado Anschutz Medical. </w:t>
+      </w:r>
+      <w:r>
+        <w:t xml:space="preserve">Cohen is supported by </w:t>
+      </w:r>
+      <w:r>
+        <w:t xml:space="preserve">NIH </w:t>
+      </w:r>
+      <w:r>
+        <w:t xml:space="preserve">grants </w:t>
+      </w:r>
+      <w:r>
+        <w:t>LM008111, LM009254</w:t>
+      </w:r>
+      <w:r>
+        <w:t>,</w:t>
+      </w:r>
+      <w:r>
+        <w:t xml:space="preserve"> and NSF IIS-1207592</w:t>
+      </w:r>
+      <w:r>
+        <w:t xml:space="preserve"> to Lawrence E. Hunter</w:t>
+      </w:r>
+      <w:r>
+        <w:t xml:space="preserve">, and </w:t>
+      </w:r>
+      <w:r>
+        <w:t xml:space="preserve">by generous funding from </w:t>
+      </w:r>
+      <w:r>
+        <w:t>Labex DigiCosme (project ANR11LABEX0045 DIGICOSME) operated by ANR as part of the program « Investissement d'Avenir» Idex ParisSaclay (ANR11 IDEX000302), as well as by a Jean d’Alembert fellowship</w:t>
+      </w:r>
+      <w:r>
+        <w:t>.</w:t>
+      </w:r>
+      <w:r>
+        <w:t xml:space="preserve"> The work was aided by discussions with Patrick Paroubek, Bob Carpenter, and Tiffany Callahan; all re</w:t>
+      </w:r>
+      <w:r>
+        <w:t>maining faults are the authors’.</w:t>
       </w:r>
     </w:p>
     <w:p>
@@ -5058,55 +5187,6 @@
       </w:pPr>
       <w:r>
         <w:lastRenderedPageBreak/>
-        <w:t>Acknowledgements</w:t>
-      </w:r>
-    </w:p>
-    <w:p>
-      <w:pPr>
-        <w:jc w:val="both"/>
-      </w:pPr>
-      <w:r>
-        <w:t>Boguslav is supported by</w:t>
-      </w:r>
-      <w:r>
-        <w:t xml:space="preserve"> the Dean’s Fund at University of Colorado Anschutz Medical. </w:t>
-      </w:r>
-      <w:r>
-        <w:t xml:space="preserve">Cohen is supported by </w:t>
-      </w:r>
-      <w:r>
-        <w:t xml:space="preserve">NIH </w:t>
-      </w:r>
-      <w:r>
-        <w:t xml:space="preserve">grants </w:t>
-      </w:r>
-      <w:r>
-        <w:t>LM008111, LM009254</w:t>
-      </w:r>
-      <w:r>
-        <w:t>,</w:t>
-      </w:r>
-      <w:r>
-        <w:t xml:space="preserve"> and NSF IIS-1207592</w:t>
-      </w:r>
-      <w:r>
-        <w:t xml:space="preserve"> to Lawrence E. Hunter</w:t>
-      </w:r>
-      <w:r>
-        <w:t>.</w:t>
-      </w:r>
-      <w:r>
-        <w:t xml:space="preserve"> The work was aided by discussions with Patrick Paroubek, Bob Carpenter, and Tiffany Callahan; all remaining faults are the authors’.</w:t>
-      </w:r>
-      <w:r>
-        <w:t xml:space="preserve">  XXADD d’Alembert funding.</w:t>
-      </w:r>
-    </w:p>
-    <w:p>
-      <w:pPr>
-        <w:pStyle w:val="ALevelOneHeader"/>
-      </w:pPr>
-      <w:r>
         <w:t>Referenc</w:t>
       </w:r>
       <w:r>
@@ -5636,15 +5716,7 @@
           <w:i/>
           <w:lang w:val="en-US"/>
         </w:rPr>
-        <w:t xml:space="preserve">Proceedings of the conference </w:t>
-      </w:r>
-      <w:r>
-        <w:rPr>
-          <w:i/>
-          <w:lang w:val="en-US"/>
-        </w:rPr>
-        <w:lastRenderedPageBreak/>
-        <w:t>on Human Language Technology and Empirical Methods in Natural Language Processing - HLT '05</w:t>
+        <w:t>Proceedings of the conference on Human Language Technology and Empirical Methods in Natural Language Processing - HLT '05</w:t>
       </w:r>
       <w:r>
         <w:rPr>
@@ -5753,6 +5825,7 @@
         <w:rPr>
           <w:lang w:val="en-US"/>
         </w:rPr>
+        <w:lastRenderedPageBreak/>
         <w:t>[19]</w:t>
       </w:r>
       <w:r>
@@ -7916,7 +7989,7 @@
 </file>
 
 <file path=customXml/itemProps1.xml><?xml version="1.0" encoding="utf-8"?>
-<ds:datastoreItem xmlns:ds="http://schemas.openxmlformats.org/officeDocument/2006/customXml" ds:itemID="{FA353663-4756-8F4A-9B39-A6CD1F943751}">
+<ds:datastoreItem xmlns:ds="http://schemas.openxmlformats.org/officeDocument/2006/customXml" ds:itemID="{258955CC-8CD1-004B-9FA1-92C47A8476BB}">
   <ds:schemaRefs>
     <ds:schemaRef ds:uri="http://schemas.openxmlformats.org/officeDocument/2006/bibliography"/>
   </ds:schemaRefs>

</xml_diff>